<commit_message>
Fixed Filling table with data in docx breaks on certain documents #5
</commit_message>
<xml_diff>
--- a/core/modules/core/test/smoketest/test.docx
+++ b/core/modules/core/test/smoketest/test.docx
@@ -1,79 +1,97 @@
 
 <file path=word/document.xml><?xml version="1.0" encoding="utf-8"?>
-<w:document xmlns:ve="http://schemas.openxmlformats.org/markup-compatibility/2006" xmlns:o="urn:schemas-microsoft-com:office:office" xmlns:r="http://schemas.openxmlformats.org/officeDocument/2006/relationships" xmlns:m="http://schemas.openxmlformats.org/officeDocument/2006/math" xmlns:v="urn:schemas-microsoft-com:vml" xmlns:wp="http://schemas.openxmlformats.org/drawingml/2006/wordprocessingDrawing" xmlns:w10="urn:schemas-microsoft-com:office:word" xmlns:w="http://schemas.openxmlformats.org/wordprocessingml/2006/main" xmlns:wne="http://schemas.microsoft.com/office/word/2006/wordml">
+<w:document xmlns:o="urn:schemas-microsoft-com:office:office" xmlns:r="http://schemas.openxmlformats.org/officeDocument/2006/relationships" xmlns:v="urn:schemas-microsoft-com:vml" xmlns:w="http://schemas.openxmlformats.org/wordprocessingml/2006/main" xmlns:w10="urn:schemas-microsoft-com:office:word" xmlns:wp="http://schemas.openxmlformats.org/drawingml/2006/wordprocessingDrawing">
   <w:body>
     <w:tbl>
       <w:tblPr>
-        <w:tblW w:w="0" w:type="auto"/>
-        <w:tblInd w:w="-5" w:type="dxa"/>
+        <w:jc w:val="left"/>
+        <w:tblInd w:w="-25" w:type="dxa"/>
         <w:tblBorders>
           <w:top w:val="single" w:sz="4" w:space="0" w:color="000001"/>
           <w:left w:val="single" w:sz="4" w:space="0" w:color="000001"/>
           <w:bottom w:val="single" w:sz="4" w:space="0" w:color="000001"/>
+          <w:insideH w:val="single" w:sz="4" w:space="0" w:color="000001"/>
           <w:right w:val="single" w:sz="4" w:space="0" w:color="000001"/>
-          <w:insideH w:val="single" w:sz="4" w:space="0" w:color="000001"/>
           <w:insideV w:val="single" w:sz="4" w:space="0" w:color="000001"/>
         </w:tblBorders>
         <w:tblCellMar>
-          <w:left w:w="103" w:type="dxa"/>
+          <w:top w:w="0" w:type="dxa"/>
+          <w:left w:w="83" w:type="dxa"/>
+          <w:bottom w:w="0" w:type="dxa"/>
+          <w:right w:w="108" w:type="dxa"/>
         </w:tblCellMar>
-        <w:tblLook w:val="0000"/>
       </w:tblPr>
       <w:tblGrid>
-        <w:gridCol w:w="4785"/>
-        <w:gridCol w:w="4784"/>
+        <w:gridCol w:w="4782"/>
+        <w:gridCol w:w="4782"/>
       </w:tblGrid>
       <w:tr>
         <w:trPr>
-          <w:cantSplit/>
-          <w:trHeight w:val="415"/>
+          <w:trHeight w:val="415" w:hRule="atLeast"/>
+          <w:cantSplit w:val="true"/>
         </w:trPr>
         <w:tc>
           <w:tcPr>
-            <w:tcW w:w="4785" w:type="dxa"/>
+            <w:tcW w:w="4782" w:type="dxa"/>
             <w:tcBorders>
               <w:top w:val="single" w:sz="4" w:space="0" w:color="000001"/>
               <w:left w:val="single" w:sz="4" w:space="0" w:color="000001"/>
               <w:bottom w:val="single" w:sz="4" w:space="0" w:color="000001"/>
+              <w:insideH w:val="single" w:sz="4" w:space="0" w:color="000001"/>
               <w:right w:val="single" w:sz="4" w:space="0" w:color="000001"/>
+              <w:insideV w:val="single" w:sz="4" w:space="0" w:color="000001"/>
             </w:tcBorders>
-            <w:shd w:val="clear" w:color="auto" w:fill="FFFFFF"/>
+            <w:shd w:fill="FFFFFF" w:val="clear"/>
             <w:tcMar>
-              <w:left w:w="103" w:type="dxa"/>
+              <w:left w:w="83" w:type="dxa"/>
             </w:tcMar>
           </w:tcPr>
           <w:p>
             <w:pPr>
-              <w:spacing w:after="0" w:line="100" w:lineRule="atLeast"/>
-              <w:rPr>
-                <w:lang w:val="en-US"/>
-              </w:rPr>
-            </w:pPr>
-            <w:r>
-              <w:rPr>
-                <w:lang w:val="en-US"/>
-              </w:rPr>
-              <w:t>##band=Band1 Col1</w:t>
+              <w:pStyle w:val="Normal"/>
+              <w:spacing w:lineRule="atLeast" w:line="100" w:before="0" w:after="0"/>
+              <w:rPr>
+                <w:b/>
+                <w:bCs/>
+                <w:lang w:val="en-US"/>
+              </w:rPr>
+            </w:pPr>
+            <w:r>
+              <w:rPr>
+                <w:lang w:val="en-US"/>
+              </w:rPr>
+              <w:t xml:space="preserve">##band=Band1 </w:t>
+            </w:r>
+            <w:r>
+              <w:rPr>
+                <w:b/>
+                <w:bCs/>
+                <w:lang w:val="en-US"/>
+              </w:rPr>
+              <w:t>Col1</w:t>
             </w:r>
           </w:p>
         </w:tc>
         <w:tc>
           <w:tcPr>
-            <w:tcW w:w="4784" w:type="dxa"/>
+            <w:tcW w:w="4782" w:type="dxa"/>
             <w:tcBorders>
               <w:top w:val="single" w:sz="4" w:space="0" w:color="000001"/>
               <w:left w:val="single" w:sz="4" w:space="0" w:color="000001"/>
               <w:bottom w:val="single" w:sz="4" w:space="0" w:color="000001"/>
+              <w:insideH w:val="single" w:sz="4" w:space="0" w:color="000001"/>
               <w:right w:val="single" w:sz="4" w:space="0" w:color="000001"/>
+              <w:insideV w:val="single" w:sz="4" w:space="0" w:color="000001"/>
             </w:tcBorders>
-            <w:shd w:val="clear" w:color="auto" w:fill="FFFFFF"/>
+            <w:shd w:fill="FFFFFF" w:val="clear"/>
             <w:tcMar>
-              <w:left w:w="103" w:type="dxa"/>
+              <w:left w:w="83" w:type="dxa"/>
             </w:tcMar>
           </w:tcPr>
           <w:p>
             <w:pPr>
-              <w:spacing w:after="0" w:line="100" w:lineRule="atLeast"/>
+              <w:pStyle w:val="Normal"/>
+              <w:spacing w:lineRule="atLeast" w:line="100" w:before="0" w:after="0"/>
               <w:rPr>
                 <w:lang w:val="en-US"/>
               </w:rPr>
@@ -89,34 +107,43 @@
       </w:tr>
       <w:tr>
         <w:trPr>
-          <w:cantSplit/>
-          <w:trHeight w:val="562"/>
+          <w:trHeight w:val="562" w:hRule="atLeast"/>
+          <w:cantSplit w:val="true"/>
         </w:trPr>
         <w:tc>
           <w:tcPr>
-            <w:tcW w:w="4785" w:type="dxa"/>
+            <w:tcW w:w="4782" w:type="dxa"/>
             <w:tcBorders>
               <w:top w:val="single" w:sz="4" w:space="0" w:color="000001"/>
               <w:left w:val="single" w:sz="4" w:space="0" w:color="000001"/>
               <w:bottom w:val="single" w:sz="4" w:space="0" w:color="000001"/>
+              <w:insideH w:val="single" w:sz="4" w:space="0" w:color="000001"/>
               <w:right w:val="single" w:sz="4" w:space="0" w:color="000001"/>
+              <w:insideV w:val="single" w:sz="4" w:space="0" w:color="000001"/>
             </w:tcBorders>
-            <w:shd w:val="clear" w:color="auto" w:fill="FFFFFF"/>
+            <w:shd w:fill="FFFFFF" w:val="clear"/>
             <w:tcMar>
-              <w:left w:w="103" w:type="dxa"/>
+              <w:left w:w="83" w:type="dxa"/>
             </w:tcMar>
           </w:tcPr>
           <w:p>
             <w:pPr>
-              <w:spacing w:after="0" w:line="100" w:lineRule="atLeast"/>
-              <w:rPr>
-                <w:lang w:val="en-US"/>
-              </w:rPr>
-            </w:pPr>
-          </w:p>
-          <w:p>
-            <w:pPr>
-              <w:spacing w:after="0" w:line="100" w:lineRule="atLeast"/>
+              <w:pStyle w:val="Normal"/>
+              <w:spacing w:lineRule="atLeast" w:line="100" w:before="0" w:after="0"/>
+              <w:rPr>
+                <w:lang w:val="en-US"/>
+              </w:rPr>
+            </w:pPr>
+            <w:r>
+              <w:rPr>
+                <w:lang w:val="en-US"/>
+              </w:rPr>
+            </w:r>
+          </w:p>
+          <w:p>
+            <w:pPr>
+              <w:pStyle w:val="Normal"/>
+              <w:spacing w:lineRule="atLeast" w:line="100" w:before="0" w:after="0"/>
               <w:rPr>
                 <w:lang w:val="en-US"/>
               </w:rPr>
@@ -131,38 +158,48 @@
         </w:tc>
         <w:tc>
           <w:tcPr>
-            <w:tcW w:w="4784" w:type="dxa"/>
+            <w:tcW w:w="4782" w:type="dxa"/>
             <w:tcBorders>
               <w:top w:val="single" w:sz="4" w:space="0" w:color="000001"/>
               <w:left w:val="single" w:sz="4" w:space="0" w:color="000001"/>
               <w:bottom w:val="single" w:sz="4" w:space="0" w:color="000001"/>
+              <w:insideH w:val="single" w:sz="4" w:space="0" w:color="000001"/>
               <w:right w:val="single" w:sz="4" w:space="0" w:color="000001"/>
+              <w:insideV w:val="single" w:sz="4" w:space="0" w:color="000001"/>
             </w:tcBorders>
-            <w:shd w:val="clear" w:color="auto" w:fill="FFFFFF"/>
+            <w:shd w:fill="FFFFFF" w:val="clear"/>
             <w:tcMar>
-              <w:left w:w="103" w:type="dxa"/>
+              <w:left w:w="83" w:type="dxa"/>
             </w:tcMar>
           </w:tcPr>
           <w:p>
             <w:pPr>
-              <w:spacing w:after="0" w:line="100" w:lineRule="atLeast"/>
-              <w:rPr>
-                <w:shd w:val="clear" w:color="auto" w:fill="FFFF00"/>
-                <w:lang w:val="en-US"/>
-              </w:rPr>
-            </w:pPr>
-          </w:p>
-          <w:p>
-            <w:pPr>
-              <w:spacing w:after="0" w:line="100" w:lineRule="atLeast"/>
-              <w:rPr>
-                <w:shd w:val="clear" w:color="auto" w:fill="FFFF00"/>
-                <w:lang w:val="en-US"/>
-              </w:rPr>
-            </w:pPr>
-            <w:r>
-              <w:rPr>
-                <w:shd w:val="clear" w:color="auto" w:fill="FFFF00"/>
+              <w:pStyle w:val="Normal"/>
+              <w:spacing w:lineRule="atLeast" w:line="100" w:before="0" w:after="0"/>
+              <w:rPr>
+                <w:shd w:fill="FFFF00" w:val="clear"/>
+                <w:lang w:val="en-US"/>
+              </w:rPr>
+            </w:pPr>
+            <w:r>
+              <w:rPr>
+                <w:shd w:fill="FFFF00" w:val="clear"/>
+                <w:lang w:val="en-US"/>
+              </w:rPr>
+            </w:r>
+          </w:p>
+          <w:p>
+            <w:pPr>
+              <w:pStyle w:val="Normal"/>
+              <w:spacing w:lineRule="atLeast" w:line="100" w:before="0" w:after="0"/>
+              <w:rPr>
+                <w:shd w:fill="FFFF00" w:val="clear"/>
+                <w:lang w:val="en-US"/>
+              </w:rPr>
+            </w:pPr>
+            <w:r>
+              <w:rPr>
+                <w:shd w:fill="FFFF00" w:val="clear"/>
                 <w:lang w:val="en-US"/>
               </w:rPr>
               <w:t>Some text</w:t>
@@ -172,35 +209,45 @@
       </w:tr>
       <w:tr>
         <w:trPr>
-          <w:cantSplit/>
-          <w:trHeight w:val="556"/>
+          <w:trHeight w:val="556" w:hRule="atLeast"/>
+          <w:cantSplit w:val="true"/>
         </w:trPr>
         <w:tc>
           <w:tcPr>
-            <w:tcW w:w="4785" w:type="dxa"/>
+            <w:tcW w:w="4782" w:type="dxa"/>
             <w:tcBorders>
               <w:top w:val="single" w:sz="4" w:space="0" w:color="000001"/>
               <w:left w:val="single" w:sz="4" w:space="0" w:color="000001"/>
               <w:bottom w:val="single" w:sz="4" w:space="0" w:color="000001"/>
+              <w:insideH w:val="single" w:sz="4" w:space="0" w:color="000001"/>
               <w:right w:val="single" w:sz="4" w:space="0" w:color="000001"/>
+              <w:insideV w:val="single" w:sz="4" w:space="0" w:color="000001"/>
             </w:tcBorders>
-            <w:shd w:val="clear" w:color="auto" w:fill="FFFFFF"/>
+            <w:shd w:fill="FFFFFF" w:val="clear"/>
             <w:tcMar>
-              <w:left w:w="103" w:type="dxa"/>
+              <w:left w:w="83" w:type="dxa"/>
             </w:tcMar>
           </w:tcPr>
           <w:p>
             <w:pPr>
-              <w:spacing w:after="0" w:line="100" w:lineRule="atLeast"/>
+              <w:pStyle w:val="Normal"/>
+              <w:spacing w:lineRule="atLeast" w:line="100" w:before="0" w:after="0"/>
               <w:rPr>
                 <w:color w:val="FF0000"/>
                 <w:lang w:val="en-US"/>
               </w:rPr>
             </w:pPr>
-          </w:p>
-          <w:p>
-            <w:pPr>
-              <w:spacing w:after="0" w:line="100" w:lineRule="atLeast"/>
+            <w:r>
+              <w:rPr>
+                <w:color w:val="FF0000"/>
+                <w:lang w:val="en-US"/>
+              </w:rPr>
+            </w:r>
+          </w:p>
+          <w:p>
+            <w:pPr>
+              <w:pStyle w:val="Normal"/>
+              <w:spacing w:lineRule="atLeast" w:line="100" w:before="0" w:after="0"/>
               <w:rPr>
                 <w:b/>
                 <w:bCs/>
@@ -231,39 +278,68 @@
                 <w:color w:val="00FF00"/>
                 <w:lang w:val="en-US"/>
               </w:rPr>
-              <w:t>1}</w:t>
+              <w:t>1} ${col2} ${col</w:t>
+            </w:r>
+            <w:r>
+              <w:rPr>
+                <w:b/>
+                <w:bCs/>
+                <w:color w:val="00FF00"/>
+                <w:lang w:val="en-US"/>
+              </w:rPr>
+              <w:t>3</w:t>
+            </w:r>
+            <w:r>
+              <w:rPr>
+                <w:b/>
+                <w:bCs/>
+                <w:color w:val="00FF00"/>
+                <w:lang w:val="en-US"/>
+              </w:rPr>
+              <w:t>}</w:t>
             </w:r>
           </w:p>
         </w:tc>
         <w:tc>
           <w:tcPr>
-            <w:tcW w:w="4784" w:type="dxa"/>
+            <w:tcW w:w="4782" w:type="dxa"/>
             <w:tcBorders>
               <w:top w:val="single" w:sz="4" w:space="0" w:color="000001"/>
               <w:left w:val="single" w:sz="4" w:space="0" w:color="000001"/>
               <w:bottom w:val="single" w:sz="4" w:space="0" w:color="000001"/>
+              <w:insideH w:val="single" w:sz="4" w:space="0" w:color="000001"/>
               <w:right w:val="single" w:sz="4" w:space="0" w:color="000001"/>
+              <w:insideV w:val="single" w:sz="4" w:space="0" w:color="000001"/>
             </w:tcBorders>
-            <w:shd w:val="clear" w:color="auto" w:fill="FFFFFF"/>
+            <w:shd w:fill="FFFFFF" w:val="clear"/>
             <w:tcMar>
-              <w:left w:w="103" w:type="dxa"/>
+              <w:left w:w="83" w:type="dxa"/>
             </w:tcMar>
           </w:tcPr>
           <w:p>
             <w:pPr>
-              <w:spacing w:after="0" w:line="100" w:lineRule="atLeast"/>
-              <w:rPr>
-                <w:lang w:val="en-US"/>
-              </w:rPr>
-            </w:pPr>
-          </w:p>
-          <w:p>
-            <w:pPr>
-              <w:spacing w:after="0" w:line="100" w:lineRule="atLeast"/>
-              <w:rPr>
-                <w:lang w:val="en-US"/>
-              </w:rPr>
-            </w:pPr>
+              <w:pStyle w:val="Normal"/>
+              <w:spacing w:lineRule="atLeast" w:line="100" w:before="0" w:after="0"/>
+              <w:rPr>
+                <w:lang w:val="en-US"/>
+              </w:rPr>
+            </w:pPr>
+            <w:r>
+              <w:rPr>
+                <w:lang w:val="en-US"/>
+              </w:rPr>
+            </w:r>
+          </w:p>
+          <w:p>
+            <w:pPr>
+              <w:pStyle w:val="Normal"/>
+              <w:spacing w:lineRule="atLeast" w:line="100" w:before="0" w:after="0"/>
+              <w:rPr>
+                <w:lang w:val="en-US"/>
+              </w:rPr>
+            </w:pPr>
+            <w:bookmarkStart w:id="0" w:name="__DdeLink__57_1893788730"/>
+            <w:bookmarkEnd w:id="0"/>
             <w:r>
               <w:rPr>
                 <w:lang w:val="en-US"/>
@@ -275,34 +351,43 @@
       </w:tr>
       <w:tr>
         <w:trPr>
-          <w:cantSplit/>
-          <w:trHeight w:val="549"/>
+          <w:trHeight w:val="549" w:hRule="atLeast"/>
+          <w:cantSplit w:val="true"/>
         </w:trPr>
         <w:tc>
           <w:tcPr>
-            <w:tcW w:w="4785" w:type="dxa"/>
+            <w:tcW w:w="4782" w:type="dxa"/>
             <w:tcBorders>
               <w:top w:val="single" w:sz="4" w:space="0" w:color="000001"/>
               <w:left w:val="single" w:sz="4" w:space="0" w:color="000001"/>
               <w:bottom w:val="single" w:sz="4" w:space="0" w:color="000001"/>
+              <w:insideH w:val="single" w:sz="4" w:space="0" w:color="000001"/>
               <w:right w:val="single" w:sz="4" w:space="0" w:color="000001"/>
+              <w:insideV w:val="single" w:sz="4" w:space="0" w:color="000001"/>
             </w:tcBorders>
-            <w:shd w:val="clear" w:color="auto" w:fill="FFFFFF"/>
+            <w:shd w:fill="FFFFFF" w:val="clear"/>
             <w:tcMar>
-              <w:left w:w="103" w:type="dxa"/>
+              <w:left w:w="83" w:type="dxa"/>
             </w:tcMar>
           </w:tcPr>
           <w:p>
             <w:pPr>
-              <w:spacing w:after="0" w:line="100" w:lineRule="atLeast"/>
-              <w:rPr>
-                <w:lang w:val="en-US"/>
-              </w:rPr>
-            </w:pPr>
-          </w:p>
-          <w:p>
-            <w:pPr>
-              <w:spacing w:after="0" w:line="100" w:lineRule="atLeast"/>
+              <w:pStyle w:val="Normal"/>
+              <w:spacing w:lineRule="atLeast" w:line="100" w:before="0" w:after="0"/>
+              <w:rPr>
+                <w:lang w:val="en-US"/>
+              </w:rPr>
+            </w:pPr>
+            <w:r>
+              <w:rPr>
+                <w:lang w:val="en-US"/>
+              </w:rPr>
+            </w:r>
+          </w:p>
+          <w:p>
+            <w:pPr>
+              <w:pStyle w:val="Normal"/>
+              <w:spacing w:lineRule="atLeast" w:line="100" w:before="0" w:after="0"/>
               <w:rPr>
                 <w:lang w:val="en-US"/>
               </w:rPr>
@@ -317,29 +402,38 @@
         </w:tc>
         <w:tc>
           <w:tcPr>
-            <w:tcW w:w="4784" w:type="dxa"/>
+            <w:tcW w:w="4782" w:type="dxa"/>
             <w:tcBorders>
               <w:top w:val="single" w:sz="4" w:space="0" w:color="000001"/>
               <w:left w:val="single" w:sz="4" w:space="0" w:color="000001"/>
               <w:bottom w:val="single" w:sz="4" w:space="0" w:color="000001"/>
+              <w:insideH w:val="single" w:sz="4" w:space="0" w:color="000001"/>
               <w:right w:val="single" w:sz="4" w:space="0" w:color="000001"/>
+              <w:insideV w:val="single" w:sz="4" w:space="0" w:color="000001"/>
             </w:tcBorders>
-            <w:shd w:val="clear" w:color="auto" w:fill="FFFFFF"/>
+            <w:shd w:fill="FFFFFF" w:val="clear"/>
             <w:tcMar>
-              <w:left w:w="103" w:type="dxa"/>
+              <w:left w:w="83" w:type="dxa"/>
             </w:tcMar>
           </w:tcPr>
           <w:p>
             <w:pPr>
-              <w:spacing w:after="0" w:line="100" w:lineRule="atLeast"/>
-              <w:rPr>
-                <w:lang w:val="en-US"/>
-              </w:rPr>
-            </w:pPr>
-          </w:p>
-          <w:p>
-            <w:pPr>
-              <w:spacing w:after="0" w:line="100" w:lineRule="atLeast"/>
+              <w:pStyle w:val="Normal"/>
+              <w:spacing w:lineRule="atLeast" w:line="100" w:before="0" w:after="0"/>
+              <w:rPr>
+                <w:lang w:val="en-US"/>
+              </w:rPr>
+            </w:pPr>
+            <w:r>
+              <w:rPr>
+                <w:lang w:val="en-US"/>
+              </w:rPr>
+            </w:r>
+          </w:p>
+          <w:p>
+            <w:pPr>
+              <w:pStyle w:val="Normal"/>
+              <w:spacing w:lineRule="atLeast" w:line="100" w:before="0" w:after="0"/>
               <w:rPr>
                 <w:lang w:val="en-US"/>
               </w:rPr>
@@ -356,13 +450,7 @@
     </w:tbl>
     <w:p>
       <w:pPr>
-        <w:rPr>
-          <w:lang w:val="en-US"/>
-        </w:rPr>
-      </w:pPr>
-    </w:p>
-    <w:p>
-      <w:pPr>
+        <w:pStyle w:val="Normal"/>
         <w:rPr>
           <w:lang w:val="en-US"/>
         </w:rPr>
@@ -371,35 +459,87 @@
         <w:rPr>
           <w:lang w:val="en-US"/>
         </w:rPr>
-        <w:t xml:space="preserve">                                             </w:t>
+      </w:r>
+    </w:p>
+    <w:p>
+      <w:pPr>
+        <w:pStyle w:val="Normal"/>
+        <w:rPr>
+          <w:lang w:val="en-US"/>
+        </w:rPr>
+      </w:pPr>
+      <w:r>
+        <w:rPr>
+          <w:lang w:val="en-US"/>
+        </w:rPr>
+        <w:t xml:space="preserve">Русские буквы                    </w:t>
+      </w:r>
+    </w:p>
+    <w:p>
+      <w:pPr>
+        <w:pStyle w:val="Normal"/>
+        <w:rPr>
+          <w:lang w:val="en-US"/>
+        </w:rPr>
+      </w:pPr>
+      <w:r>
+        <w:rPr>
+          <w:lang w:val="en-US"/>
+        </w:rPr>
+        <w:t xml:space="preserve">                         </w:t>
       </w:r>
       <w:r>
         <w:rPr>
           <w:lang w:val="en-US"/>
         </w:rPr>
-        <w:t>_</w:t>
+        <w:t>_[${Root.param1}]</w:t>
       </w:r>
+    </w:p>
+    <w:p>
+      <w:pPr>
+        <w:pStyle w:val="Normal"/>
+        <w:rPr>
+          <w:lang w:val="en-US"/>
+        </w:rPr>
+      </w:pPr>
       <w:r>
         <w:rPr>
           <w:lang w:val="en-US"/>
         </w:rPr>
-        <w:t>[</w:t>
+        <w:t>${Footer.FooterChild.nestedData}</w:t>
       </w:r>
+    </w:p>
+    <w:p>
+      <w:pPr>
+        <w:pStyle w:val="Normal"/>
+        <w:rPr>
+          <w:lang w:val="en-US"/>
+        </w:rPr>
+      </w:pPr>
       <w:r>
         <w:rPr>
           <w:lang w:val="en-US"/>
         </w:rPr>
-        <w:t>${Root.param1}</w:t>
+        <w:t>${Footer.FooterChild.nestedData.withPoint}</w:t>
       </w:r>
+    </w:p>
+    <w:p>
+      <w:pPr>
+        <w:pStyle w:val="Normal"/>
+        <w:rPr>
+          <w:lang w:val="en-US"/>
+        </w:rPr>
+      </w:pPr>
       <w:r>
         <w:rPr>
           <w:lang w:val="en-US"/>
         </w:rPr>
-        <w:t>]</w:t>
+        <w:t>${FooterChild.nestedData}</w:t>
       </w:r>
     </w:p>
     <w:p>
       <w:pPr>
+        <w:pStyle w:val="Normal"/>
         <w:rPr>
           <w:lang w:val="en-US"/>
         </w:rPr>
@@ -408,127 +548,34 @@
         <w:rPr>
           <w:lang w:val="en-US"/>
         </w:rPr>
-        <w:t>${</w:t>
-      </w:r>
-      <w:proofErr w:type="spellStart"/>
-      <w:r>
-        <w:rPr>
-          <w:lang w:val="en-US"/>
-        </w:rPr>
-        <w:t>Footer.FooterChild.nestedData</w:t>
-      </w:r>
-      <w:proofErr w:type="spellEnd"/>
-      <w:r>
-        <w:rPr>
-          <w:lang w:val="en-US"/>
-        </w:rPr>
-        <w:t>}</w:t>
-      </w:r>
-    </w:p>
-    <w:p>
-      <w:pPr>
-        <w:rPr>
-          <w:lang w:val="en-US"/>
-        </w:rPr>
-      </w:pPr>
-      <w:r>
-        <w:rPr>
-          <w:lang w:val="en-US"/>
-        </w:rPr>
-        <w:t>${</w:t>
-      </w:r>
-      <w:proofErr w:type="spellStart"/>
-      <w:r>
-        <w:rPr>
-          <w:lang w:val="en-US"/>
-        </w:rPr>
-        <w:t>Footer.FooterChild.nestedData.withPoint</w:t>
-      </w:r>
-      <w:proofErr w:type="spellEnd"/>
-      <w:r>
-        <w:rPr>
-          <w:lang w:val="en-US"/>
-        </w:rPr>
-        <w:t>}</w:t>
-      </w:r>
-    </w:p>
-    <w:p>
-      <w:pPr>
-        <w:rPr>
-          <w:lang w:val="en-US"/>
-        </w:rPr>
-      </w:pPr>
-      <w:r>
-        <w:rPr>
-          <w:lang w:val="en-US"/>
-        </w:rPr>
-        <w:t>${</w:t>
-      </w:r>
-      <w:proofErr w:type="spellStart"/>
-      <w:r>
-        <w:rPr>
-          <w:lang w:val="en-US"/>
-        </w:rPr>
-        <w:t>FooterChild.nestedData</w:t>
-      </w:r>
-      <w:proofErr w:type="spellEnd"/>
-      <w:r>
-        <w:rPr>
-          <w:lang w:val="en-US"/>
-        </w:rPr>
-        <w:t>}</w:t>
-      </w:r>
-    </w:p>
-    <w:p>
-      <w:pPr>
-        <w:rPr>
-          <w:lang w:val="en-US"/>
-        </w:rPr>
-      </w:pPr>
-      <w:r>
-        <w:rPr>
-          <w:lang w:val="en-US"/>
-        </w:rPr>
-        <w:t>${</w:t>
-      </w:r>
-      <w:proofErr w:type="spellStart"/>
-      <w:r>
-        <w:rPr>
-          <w:lang w:val="en-US"/>
-        </w:rPr>
-        <w:t>Root.image</w:t>
-      </w:r>
-      <w:proofErr w:type="spellEnd"/>
-      <w:r>
-        <w:rPr>
-          <w:lang w:val="en-US"/>
-        </w:rPr>
-        <w:t>}</w:t>
+        <w:t>${Root.image}</w:t>
       </w:r>
     </w:p>
     <w:tbl>
       <w:tblPr>
-        <w:tblW w:w="0" w:type="auto"/>
-        <w:tblInd w:w="-5" w:type="dxa"/>
+        <w:jc w:val="left"/>
+        <w:tblInd w:w="-25" w:type="dxa"/>
         <w:tblBorders>
           <w:top w:val="single" w:sz="4" w:space="0" w:color="000001"/>
           <w:left w:val="single" w:sz="4" w:space="0" w:color="000001"/>
           <w:bottom w:val="single" w:sz="4" w:space="0" w:color="000001"/>
+          <w:insideH w:val="single" w:sz="4" w:space="0" w:color="000001"/>
           <w:right w:val="single" w:sz="4" w:space="0" w:color="000001"/>
-          <w:insideH w:val="single" w:sz="4" w:space="0" w:color="000001"/>
           <w:insideV w:val="single" w:sz="4" w:space="0" w:color="000001"/>
         </w:tblBorders>
         <w:tblCellMar>
-          <w:left w:w="103" w:type="dxa"/>
+          <w:top w:w="0" w:type="dxa"/>
+          <w:left w:w="83" w:type="dxa"/>
+          <w:bottom w:w="0" w:type="dxa"/>
+          <w:right w:w="108" w:type="dxa"/>
         </w:tblCellMar>
-        <w:tblLook w:val="0000"/>
       </w:tblPr>
       <w:tblGrid>
         <w:gridCol w:w="9571"/>
       </w:tblGrid>
       <w:tr>
         <w:trPr>
-          <w:cantSplit/>
+          <w:cantSplit w:val="true"/>
         </w:trPr>
         <w:tc>
           <w:tcPr>
@@ -537,17 +584,19 @@
               <w:top w:val="single" w:sz="4" w:space="0" w:color="000001"/>
               <w:left w:val="single" w:sz="4" w:space="0" w:color="000001"/>
               <w:bottom w:val="single" w:sz="4" w:space="0" w:color="000001"/>
+              <w:insideH w:val="single" w:sz="4" w:space="0" w:color="000001"/>
               <w:right w:val="single" w:sz="4" w:space="0" w:color="000001"/>
+              <w:insideV w:val="single" w:sz="4" w:space="0" w:color="000001"/>
             </w:tcBorders>
-            <w:shd w:val="clear" w:color="auto" w:fill="FFFFFF"/>
+            <w:shd w:fill="FFFFFF" w:val="clear"/>
             <w:tcMar>
-              <w:left w:w="103" w:type="dxa"/>
+              <w:left w:w="83" w:type="dxa"/>
             </w:tcMar>
           </w:tcPr>
           <w:p>
             <w:pPr>
-              <w:pStyle w:val="a8"/>
-              <w:spacing w:after="0"/>
+              <w:pStyle w:val="NormalWeb"/>
+              <w:spacing w:before="280" w:after="0"/>
               <w:rPr>
                 <w:lang w:val="en-US"/>
               </w:rPr>
@@ -577,34 +626,42 @@
     </w:tbl>
     <w:p>
       <w:pPr>
+        <w:pStyle w:val="Normal"/>
         <w:rPr>
           <w:lang w:val="en-US"/>
         </w:rPr>
       </w:pPr>
+      <w:r>
+        <w:rPr>
+          <w:lang w:val="en-US"/>
+        </w:rPr>
+      </w:r>
     </w:p>
     <w:tbl>
       <w:tblPr>
-        <w:tblW w:w="0" w:type="auto"/>
-        <w:tblInd w:w="-5" w:type="dxa"/>
+        <w:jc w:val="left"/>
+        <w:tblInd w:w="-25" w:type="dxa"/>
         <w:tblBorders>
           <w:top w:val="single" w:sz="4" w:space="0" w:color="000001"/>
           <w:left w:val="single" w:sz="4" w:space="0" w:color="000001"/>
           <w:bottom w:val="single" w:sz="4" w:space="0" w:color="000001"/>
+          <w:insideH w:val="single" w:sz="4" w:space="0" w:color="000001"/>
           <w:right w:val="single" w:sz="4" w:space="0" w:color="000001"/>
-          <w:insideH w:val="single" w:sz="4" w:space="0" w:color="000001"/>
           <w:insideV w:val="single" w:sz="4" w:space="0" w:color="000001"/>
         </w:tblBorders>
         <w:tblCellMar>
-          <w:left w:w="103" w:type="dxa"/>
+          <w:top w:w="0" w:type="dxa"/>
+          <w:left w:w="83" w:type="dxa"/>
+          <w:bottom w:w="0" w:type="dxa"/>
+          <w:right w:w="108" w:type="dxa"/>
         </w:tblCellMar>
-        <w:tblLook w:val="0000"/>
       </w:tblPr>
       <w:tblGrid>
         <w:gridCol w:w="9571"/>
       </w:tblGrid>
       <w:tr>
         <w:trPr>
-          <w:cantSplit/>
+          <w:cantSplit w:val="true"/>
         </w:trPr>
         <w:tc>
           <w:tcPr>
@@ -613,15 +670,18 @@
               <w:top w:val="single" w:sz="4" w:space="0" w:color="000001"/>
               <w:left w:val="single" w:sz="4" w:space="0" w:color="000001"/>
               <w:bottom w:val="single" w:sz="4" w:space="0" w:color="000001"/>
+              <w:insideH w:val="single" w:sz="4" w:space="0" w:color="000001"/>
               <w:right w:val="single" w:sz="4" w:space="0" w:color="000001"/>
+              <w:insideV w:val="single" w:sz="4" w:space="0" w:color="000001"/>
             </w:tcBorders>
-            <w:shd w:val="clear" w:color="auto" w:fill="FFFFFF"/>
+            <w:shd w:fill="FFFFFF" w:val="clear"/>
             <w:tcMar>
-              <w:left w:w="103" w:type="dxa"/>
+              <w:left w:w="83" w:type="dxa"/>
             </w:tcMar>
           </w:tcPr>
           <w:p>
             <w:pPr>
+              <w:pStyle w:val="Normal"/>
               <w:rPr>
                 <w:lang w:val="en-US"/>
               </w:rPr>
@@ -642,6 +702,7 @@
           </w:p>
           <w:p>
             <w:pPr>
+              <w:pStyle w:val="Normal"/>
               <w:rPr>
                 <w:lang w:val="en-US"/>
               </w:rPr>
@@ -655,6 +716,7 @@
           </w:p>
           <w:p>
             <w:pPr>
+              <w:pStyle w:val="Normal"/>
               <w:rPr>
                 <w:lang w:val="en-US"/>
               </w:rPr>
@@ -668,48 +730,65 @@
           </w:p>
           <w:p>
             <w:pPr>
-              <w:rPr>
-                <w:lang w:val="en-US"/>
-              </w:rPr>
-            </w:pPr>
-            <w:r>
-              <w:rPr>
-                <w:lang w:val="en-US"/>
-              </w:rPr>
-              <w:t>${</w:t>
-            </w:r>
-            <w:r>
-              <w:rPr>
-                <w:lang w:val="en-US"/>
-              </w:rPr>
-              <w:t>col.nestedCol</w:t>
-            </w:r>
-            <w:r>
-              <w:rPr>
-                <w:lang w:val="en-US"/>
-              </w:rPr>
-              <w:t>}</w:t>
+              <w:pStyle w:val="Normal"/>
+              <w:rPr>
+                <w:lang w:val="en-US"/>
+              </w:rPr>
+            </w:pPr>
+            <w:r>
+              <w:rPr>
+                <w:lang w:val="en-US"/>
+              </w:rPr>
+              <w:t>${col.nestedCol}</w:t>
             </w:r>
           </w:p>
           <w:tbl>
             <w:tblPr>
-              <w:tblStyle w:val="aa"/>
-              <w:tblW w:w="9390" w:type="dxa"/>
-              <w:tblLook w:val="04A0"/>
+              <w:jc w:val="left"/>
+              <w:tblInd w:w="0" w:type="dxa"/>
+              <w:tblBorders>
+                <w:top w:val="single" w:sz="4" w:space="0" w:color="000001"/>
+                <w:left w:val="single" w:sz="4" w:space="0" w:color="000001"/>
+                <w:bottom w:val="single" w:sz="4" w:space="0" w:color="000001"/>
+                <w:insideH w:val="single" w:sz="4" w:space="0" w:color="000001"/>
+                <w:right w:val="single" w:sz="4" w:space="0" w:color="000001"/>
+                <w:insideV w:val="single" w:sz="4" w:space="0" w:color="000001"/>
+              </w:tblBorders>
+              <w:tblCellMar>
+                <w:top w:w="0" w:type="dxa"/>
+                <w:left w:w="88" w:type="dxa"/>
+                <w:bottom w:w="0" w:type="dxa"/>
+                <w:right w:w="108" w:type="dxa"/>
+              </w:tblCellMar>
             </w:tblPr>
             <w:tblGrid>
               <w:gridCol w:w="9390"/>
             </w:tblGrid>
             <w:tr>
               <w:trPr>
-                <w:trHeight w:val="591"/>
+                <w:trHeight w:val="591" w:hRule="atLeast"/>
+                <w:cantSplit w:val="false"/>
               </w:trPr>
               <w:tc>
                 <w:tcPr>
                   <w:tcW w:w="9390" w:type="dxa"/>
+                  <w:tcBorders>
+                    <w:top w:val="single" w:sz="4" w:space="0" w:color="000001"/>
+                    <w:left w:val="single" w:sz="4" w:space="0" w:color="000001"/>
+                    <w:bottom w:val="single" w:sz="4" w:space="0" w:color="000001"/>
+                    <w:insideH w:val="single" w:sz="4" w:space="0" w:color="000001"/>
+                    <w:right w:val="single" w:sz="4" w:space="0" w:color="000001"/>
+                    <w:insideV w:val="single" w:sz="4" w:space="0" w:color="000001"/>
+                  </w:tcBorders>
+                  <w:shd w:fill="FFFFFF" w:val="clear"/>
+                  <w:tcMar>
+                    <w:left w:w="88" w:type="dxa"/>
+                  </w:tcMar>
                 </w:tcPr>
                 <w:p>
                   <w:pPr>
+                    <w:pStyle w:val="Normal"/>
+                    <w:spacing w:before="0" w:after="0"/>
                     <w:rPr>
                       <w:lang w:val="en-US"/>
                     </w:rPr>
@@ -733,91 +812,108 @@
           </w:tbl>
           <w:p>
             <w:pPr>
-              <w:rPr>
-                <w:lang w:val="en-US"/>
-              </w:rPr>
-            </w:pPr>
-          </w:p>
-          <w:p>
-            <w:pPr>
-              <w:rPr>
-                <w:lang w:val="en-US"/>
-              </w:rPr>
-            </w:pPr>
+              <w:pStyle w:val="Normal"/>
+              <w:rPr>
+                <w:lang w:val="en-US"/>
+              </w:rPr>
+            </w:pPr>
+            <w:r>
+              <w:rPr>
+                <w:lang w:val="en-US"/>
+              </w:rPr>
+            </w:r>
+          </w:p>
+          <w:p>
+            <w:pPr>
+              <w:pStyle w:val="Normal"/>
+              <w:spacing w:before="0" w:after="200"/>
+              <w:rPr>
+                <w:lang w:val="en-US"/>
+              </w:rPr>
+            </w:pPr>
+            <w:r>
+              <w:rPr>
+                <w:lang w:val="en-US"/>
+              </w:rPr>
+            </w:r>
           </w:p>
         </w:tc>
       </w:tr>
     </w:tbl>
     <w:p>
       <w:pPr>
+        <w:pStyle w:val="Normal"/>
         <w:rPr>
           <w:lang w:val="en-US"/>
         </w:rPr>
       </w:pPr>
+      <w:r>
+        <w:rPr>
+          <w:lang w:val="en-US"/>
+        </w:rPr>
+      </w:r>
     </w:p>
     <w:p>
       <w:pPr>
-        <w:pStyle w:val="a9"/>
+        <w:pStyle w:val="ListParagraph"/>
         <w:numPr>
           <w:ilvl w:val="0"/>
           <w:numId w:val="1"/>
         </w:numPr>
-        <w:rPr>
-          <w:lang w:val="en-US"/>
-        </w:rPr>
+        <w:rPr/>
       </w:pPr>
       <w:r>
+        <w:rPr/>
         <w:t>Первый элемент</w:t>
       </w:r>
     </w:p>
     <w:p>
       <w:pPr>
-        <w:pStyle w:val="a9"/>
+        <w:pStyle w:val="ListParagraph"/>
         <w:numPr>
           <w:ilvl w:val="0"/>
           <w:numId w:val="1"/>
         </w:numPr>
-        <w:rPr>
-          <w:lang w:val="en-US"/>
-        </w:rPr>
+        <w:rPr/>
       </w:pPr>
       <w:r>
+        <w:rPr/>
         <w:t>Второй элемент</w:t>
       </w:r>
     </w:p>
     <w:p>
       <w:pPr>
-        <w:pStyle w:val="a9"/>
+        <w:pStyle w:val="ListParagraph"/>
         <w:numPr>
           <w:ilvl w:val="0"/>
           <w:numId w:val="1"/>
         </w:numPr>
-        <w:rPr>
-          <w:lang w:val="en-US"/>
-        </w:rPr>
+        <w:spacing w:before="0" w:after="200"/>
+        <w:contextualSpacing/>
+        <w:rPr/>
       </w:pPr>
       <w:r>
+        <w:rPr/>
         <w:t>Третий элемент</w:t>
       </w:r>
     </w:p>
     <w:sectPr>
+      <w:type w:val="nextPage"/>
       <w:pgSz w:w="11906" w:h="16838"/>
-      <w:pgMar w:top="1134" w:right="850" w:bottom="1134" w:left="1701" w:header="0" w:footer="0" w:gutter="0"/>
-      <w:cols w:space="720"/>
-      <w:formProt w:val="0"/>
-      <w:docGrid w:linePitch="360" w:charSpace="8192"/>
+      <w:pgMar w:left="1701" w:right="850" w:header="0" w:top="1134" w:footer="0" w:bottom="1134" w:gutter="0"/>
+      <w:pgNumType w:fmt="decimal"/>
+      <w:formProt w:val="false"/>
+      <w:textDirection w:val="lrTb"/>
+      <w:docGrid w:type="default" w:linePitch="360" w:charSpace="4294965247"/>
     </w:sectPr>
   </w:body>
 </w:document>
 </file>
 
 <file path=word/numbering.xml><?xml version="1.0" encoding="utf-8"?>
-<w:numbering xmlns:ve="http://schemas.openxmlformats.org/markup-compatibility/2006" xmlns:o="urn:schemas-microsoft-com:office:office" xmlns:r="http://schemas.openxmlformats.org/officeDocument/2006/relationships" xmlns:m="http://schemas.openxmlformats.org/officeDocument/2006/math" xmlns:v="urn:schemas-microsoft-com:vml" xmlns:wp="http://schemas.openxmlformats.org/drawingml/2006/wordprocessingDrawing" xmlns:w10="urn:schemas-microsoft-com:office:word" xmlns:w="http://schemas.openxmlformats.org/wordprocessingml/2006/main" xmlns:wne="http://schemas.microsoft.com/office/word/2006/wordml">
-  <w:abstractNum w:abstractNumId="0">
-    <w:nsid w:val="18AF1B3B"/>
-    <w:multiLevelType w:val="hybridMultilevel"/>
-    <w:tmpl w:val="9F029B06"/>
-    <w:lvl w:ilvl="0" w:tplc="04190001">
+<w:numbering xmlns:w="http://schemas.openxmlformats.org/wordprocessingml/2006/main" xmlns:o="urn:schemas-microsoft-com:office:office" xmlns:r="http://schemas.openxmlformats.org/officeDocument/2006/relationships" xmlns:v="urn:schemas-microsoft-com:vml">
+  <w:abstractNum w:abstractNumId="1">
+    <w:lvl w:ilvl="0">
       <w:start w:val="1"/>
       <w:numFmt w:val="bullet"/>
       <w:lvlText w:val=""/>
@@ -826,10 +922,10 @@
         <w:ind w:left="720" w:hanging="360"/>
       </w:pPr>
       <w:rPr>
-        <w:rFonts w:ascii="Symbol" w:hAnsi="Symbol" w:hint="default"/>
+        <w:rFonts w:ascii="Symbol" w:hAnsi="Symbol" w:cs="Symbol" w:hint="default"/>
       </w:rPr>
     </w:lvl>
-    <w:lvl w:ilvl="1" w:tplc="04190003" w:tentative="1">
+    <w:lvl w:ilvl="1">
       <w:start w:val="1"/>
       <w:numFmt w:val="bullet"/>
       <w:lvlText w:val="o"/>
@@ -841,7 +937,7 @@
         <w:rFonts w:ascii="Courier New" w:hAnsi="Courier New" w:cs="Courier New" w:hint="default"/>
       </w:rPr>
     </w:lvl>
-    <w:lvl w:ilvl="2" w:tplc="04190005" w:tentative="1">
+    <w:lvl w:ilvl="2">
       <w:start w:val="1"/>
       <w:numFmt w:val="bullet"/>
       <w:lvlText w:val=""/>
@@ -850,10 +946,10 @@
         <w:ind w:left="2160" w:hanging="360"/>
       </w:pPr>
       <w:rPr>
-        <w:rFonts w:ascii="Wingdings" w:hAnsi="Wingdings" w:hint="default"/>
+        <w:rFonts w:ascii="Wingdings" w:hAnsi="Wingdings" w:cs="Wingdings" w:hint="default"/>
       </w:rPr>
     </w:lvl>
-    <w:lvl w:ilvl="3" w:tplc="04190001" w:tentative="1">
+    <w:lvl w:ilvl="3">
       <w:start w:val="1"/>
       <w:numFmt w:val="bullet"/>
       <w:lvlText w:val=""/>
@@ -862,10 +958,10 @@
         <w:ind w:left="2880" w:hanging="360"/>
       </w:pPr>
       <w:rPr>
-        <w:rFonts w:ascii="Symbol" w:hAnsi="Symbol" w:hint="default"/>
+        <w:rFonts w:ascii="Symbol" w:hAnsi="Symbol" w:cs="Symbol" w:hint="default"/>
       </w:rPr>
     </w:lvl>
-    <w:lvl w:ilvl="4" w:tplc="04190003" w:tentative="1">
+    <w:lvl w:ilvl="4">
       <w:start w:val="1"/>
       <w:numFmt w:val="bullet"/>
       <w:lvlText w:val="o"/>
@@ -877,7 +973,7 @@
         <w:rFonts w:ascii="Courier New" w:hAnsi="Courier New" w:cs="Courier New" w:hint="default"/>
       </w:rPr>
     </w:lvl>
-    <w:lvl w:ilvl="5" w:tplc="04190005" w:tentative="1">
+    <w:lvl w:ilvl="5">
       <w:start w:val="1"/>
       <w:numFmt w:val="bullet"/>
       <w:lvlText w:val=""/>
@@ -886,10 +982,10 @@
         <w:ind w:left="4320" w:hanging="360"/>
       </w:pPr>
       <w:rPr>
-        <w:rFonts w:ascii="Wingdings" w:hAnsi="Wingdings" w:hint="default"/>
+        <w:rFonts w:ascii="Wingdings" w:hAnsi="Wingdings" w:cs="Wingdings" w:hint="default"/>
       </w:rPr>
     </w:lvl>
-    <w:lvl w:ilvl="6" w:tplc="04190001" w:tentative="1">
+    <w:lvl w:ilvl="6">
       <w:start w:val="1"/>
       <w:numFmt w:val="bullet"/>
       <w:lvlText w:val=""/>
@@ -898,10 +994,10 @@
         <w:ind w:left="5040" w:hanging="360"/>
       </w:pPr>
       <w:rPr>
-        <w:rFonts w:ascii="Symbol" w:hAnsi="Symbol" w:hint="default"/>
+        <w:rFonts w:ascii="Symbol" w:hAnsi="Symbol" w:cs="Symbol" w:hint="default"/>
       </w:rPr>
     </w:lvl>
-    <w:lvl w:ilvl="7" w:tplc="04190003" w:tentative="1">
+    <w:lvl w:ilvl="7">
       <w:start w:val="1"/>
       <w:numFmt w:val="bullet"/>
       <w:lvlText w:val="o"/>
@@ -913,7 +1009,7 @@
         <w:rFonts w:ascii="Courier New" w:hAnsi="Courier New" w:cs="Courier New" w:hint="default"/>
       </w:rPr>
     </w:lvl>
-    <w:lvl w:ilvl="8" w:tplc="04190005" w:tentative="1">
+    <w:lvl w:ilvl="8">
       <w:start w:val="1"/>
       <w:numFmt w:val="bullet"/>
       <w:lvlText w:val=""/>
@@ -922,22 +1018,144 @@
         <w:ind w:left="6480" w:hanging="360"/>
       </w:pPr>
       <w:rPr>
-        <w:rFonts w:ascii="Wingdings" w:hAnsi="Wingdings" w:hint="default"/>
+        <w:rFonts w:ascii="Wingdings" w:hAnsi="Wingdings" w:cs="Wingdings" w:hint="default"/>
       </w:rPr>
     </w:lvl>
   </w:abstractNum>
+  <w:abstractNum w:abstractNumId="2">
+    <w:lvl w:ilvl="0">
+      <w:start w:val="1"/>
+      <w:numFmt w:val="none"/>
+      <w:suff w:val="nothing"/>
+      <w:lvlText w:val=""/>
+      <w:lvlJc w:val="left"/>
+      <w:pPr>
+        <w:tabs>
+          <w:tab w:val="num" w:pos="432"/>
+        </w:tabs>
+        <w:ind w:left="432" w:hanging="432"/>
+      </w:pPr>
+    </w:lvl>
+    <w:lvl w:ilvl="1">
+      <w:start w:val="1"/>
+      <w:numFmt w:val="none"/>
+      <w:suff w:val="nothing"/>
+      <w:lvlText w:val=""/>
+      <w:lvlJc w:val="left"/>
+      <w:pPr>
+        <w:tabs>
+          <w:tab w:val="num" w:pos="576"/>
+        </w:tabs>
+        <w:ind w:left="576" w:hanging="576"/>
+      </w:pPr>
+    </w:lvl>
+    <w:lvl w:ilvl="2">
+      <w:start w:val="1"/>
+      <w:numFmt w:val="none"/>
+      <w:suff w:val="nothing"/>
+      <w:lvlText w:val=""/>
+      <w:lvlJc w:val="left"/>
+      <w:pPr>
+        <w:tabs>
+          <w:tab w:val="num" w:pos="720"/>
+        </w:tabs>
+        <w:ind w:left="720" w:hanging="720"/>
+      </w:pPr>
+    </w:lvl>
+    <w:lvl w:ilvl="3">
+      <w:start w:val="1"/>
+      <w:numFmt w:val="none"/>
+      <w:suff w:val="nothing"/>
+      <w:lvlText w:val=""/>
+      <w:lvlJc w:val="left"/>
+      <w:pPr>
+        <w:tabs>
+          <w:tab w:val="num" w:pos="864"/>
+        </w:tabs>
+        <w:ind w:left="864" w:hanging="864"/>
+      </w:pPr>
+    </w:lvl>
+    <w:lvl w:ilvl="4">
+      <w:start w:val="1"/>
+      <w:numFmt w:val="none"/>
+      <w:suff w:val="nothing"/>
+      <w:lvlText w:val=""/>
+      <w:lvlJc w:val="left"/>
+      <w:pPr>
+        <w:tabs>
+          <w:tab w:val="num" w:pos="1008"/>
+        </w:tabs>
+        <w:ind w:left="1008" w:hanging="1008"/>
+      </w:pPr>
+    </w:lvl>
+    <w:lvl w:ilvl="5">
+      <w:start w:val="1"/>
+      <w:numFmt w:val="none"/>
+      <w:suff w:val="nothing"/>
+      <w:lvlText w:val=""/>
+      <w:lvlJc w:val="left"/>
+      <w:pPr>
+        <w:tabs>
+          <w:tab w:val="num" w:pos="1152"/>
+        </w:tabs>
+        <w:ind w:left="1152" w:hanging="1152"/>
+      </w:pPr>
+    </w:lvl>
+    <w:lvl w:ilvl="6">
+      <w:start w:val="1"/>
+      <w:numFmt w:val="none"/>
+      <w:suff w:val="nothing"/>
+      <w:lvlText w:val=""/>
+      <w:lvlJc w:val="left"/>
+      <w:pPr>
+        <w:tabs>
+          <w:tab w:val="num" w:pos="1296"/>
+        </w:tabs>
+        <w:ind w:left="1296" w:hanging="1296"/>
+      </w:pPr>
+    </w:lvl>
+    <w:lvl w:ilvl="7">
+      <w:start w:val="1"/>
+      <w:numFmt w:val="none"/>
+      <w:suff w:val="nothing"/>
+      <w:lvlText w:val=""/>
+      <w:lvlJc w:val="left"/>
+      <w:pPr>
+        <w:tabs>
+          <w:tab w:val="num" w:pos="1440"/>
+        </w:tabs>
+        <w:ind w:left="1440" w:hanging="1440"/>
+      </w:pPr>
+    </w:lvl>
+    <w:lvl w:ilvl="8">
+      <w:start w:val="1"/>
+      <w:numFmt w:val="none"/>
+      <w:suff w:val="nothing"/>
+      <w:lvlText w:val=""/>
+      <w:lvlJc w:val="left"/>
+      <w:pPr>
+        <w:tabs>
+          <w:tab w:val="num" w:pos="1584"/>
+        </w:tabs>
+        <w:ind w:left="1584" w:hanging="1584"/>
+      </w:pPr>
+    </w:lvl>
+  </w:abstractNum>
   <w:num w:numId="1">
-    <w:abstractNumId w:val="0"/>
+    <w:abstractNumId w:val="1"/>
+  </w:num>
+  <w:num w:numId="2">
+    <w:abstractNumId w:val="2"/>
   </w:num>
 </w:numbering>
 </file>
 
 <file path=word/styles.xml><?xml version="1.0" encoding="utf-8"?>
-<w:styles xmlns:r="http://schemas.openxmlformats.org/officeDocument/2006/relationships" xmlns:w="http://schemas.openxmlformats.org/wordprocessingml/2006/main">
+<w:styles xmlns:w="http://schemas.openxmlformats.org/wordprocessingml/2006/main">
   <w:docDefaults>
     <w:rPrDefault>
       <w:rPr>
-        <w:rFonts w:asciiTheme="minorHAnsi" w:eastAsiaTheme="minorEastAsia" w:hAnsiTheme="minorHAnsi" w:cstheme="minorBidi"/>
+        <w:rFonts w:ascii="Calibri" w:hAnsi="Calibri" w:eastAsia="Droid Sans Fallback" w:cs=""/>
         <w:sz w:val="22"/>
         <w:szCs w:val="22"/>
         <w:lang w:val="ru-RU" w:eastAsia="ru-RU" w:bidi="ar-SA"/>
@@ -945,227 +1163,300 @@
     </w:rPrDefault>
     <w:pPrDefault>
       <w:pPr>
-        <w:spacing w:after="200" w:line="276" w:lineRule="auto"/>
+        <w:spacing w:lineRule="auto" w:line="276"/>
       </w:pPr>
     </w:pPrDefault>
   </w:docDefaults>
-  <w:latentStyles w:defLockedState="0" w:defUIPriority="99" w:defSemiHidden="1" w:defUnhideWhenUsed="1" w:defQFormat="0" w:count="267">
-    <w:lsdException w:name="Normal" w:semiHidden="0" w:uiPriority="0" w:unhideWhenUsed="0" w:qFormat="1"/>
-    <w:lsdException w:name="heading 1" w:semiHidden="0" w:uiPriority="9" w:unhideWhenUsed="0" w:qFormat="1"/>
-    <w:lsdException w:name="heading 2" w:uiPriority="9" w:qFormat="1"/>
-    <w:lsdException w:name="heading 3" w:uiPriority="9" w:qFormat="1"/>
-    <w:lsdException w:name="heading 4" w:uiPriority="9" w:qFormat="1"/>
-    <w:lsdException w:name="heading 5" w:uiPriority="9" w:qFormat="1"/>
-    <w:lsdException w:name="heading 6" w:uiPriority="9" w:qFormat="1"/>
-    <w:lsdException w:name="heading 7" w:uiPriority="9" w:qFormat="1"/>
-    <w:lsdException w:name="heading 8" w:uiPriority="9" w:qFormat="1"/>
-    <w:lsdException w:name="heading 9" w:uiPriority="9" w:qFormat="1"/>
-    <w:lsdException w:name="toc 1" w:uiPriority="39"/>
-    <w:lsdException w:name="toc 2" w:uiPriority="39"/>
-    <w:lsdException w:name="toc 3" w:uiPriority="39"/>
-    <w:lsdException w:name="toc 4" w:uiPriority="39"/>
-    <w:lsdException w:name="toc 5" w:uiPriority="39"/>
-    <w:lsdException w:name="toc 6" w:uiPriority="39"/>
-    <w:lsdException w:name="toc 7" w:uiPriority="39"/>
-    <w:lsdException w:name="toc 8" w:uiPriority="39"/>
-    <w:lsdException w:name="toc 9" w:uiPriority="39"/>
-    <w:lsdException w:name="caption" w:uiPriority="35" w:qFormat="1"/>
-    <w:lsdException w:name="Title" w:semiHidden="0" w:uiPriority="10" w:unhideWhenUsed="0" w:qFormat="1"/>
-    <w:lsdException w:name="Default Paragraph Font" w:uiPriority="1"/>
-    <w:lsdException w:name="Subtitle" w:semiHidden="0" w:uiPriority="11" w:unhideWhenUsed="0" w:qFormat="1"/>
-    <w:lsdException w:name="Strong" w:semiHidden="0" w:uiPriority="22" w:unhideWhenUsed="0" w:qFormat="1"/>
-    <w:lsdException w:name="Emphasis" w:semiHidden="0" w:uiPriority="20" w:unhideWhenUsed="0" w:qFormat="1"/>
-    <w:lsdException w:name="Table Grid" w:semiHidden="0" w:uiPriority="59" w:unhideWhenUsed="0"/>
-    <w:lsdException w:name="Placeholder Text" w:unhideWhenUsed="0"/>
-    <w:lsdException w:name="No Spacing" w:semiHidden="0" w:uiPriority="1" w:unhideWhenUsed="0" w:qFormat="1"/>
-    <w:lsdException w:name="Light Shading" w:semiHidden="0" w:uiPriority="60" w:unhideWhenUsed="0"/>
-    <w:lsdException w:name="Light List" w:semiHidden="0" w:uiPriority="61" w:unhideWhenUsed="0"/>
-    <w:lsdException w:name="Light Grid" w:semiHidden="0" w:uiPriority="62" w:unhideWhenUsed="0"/>
-    <w:lsdException w:name="Medium Shading 1" w:semiHidden="0" w:uiPriority="63" w:unhideWhenUsed="0"/>
-    <w:lsdException w:name="Medium Shading 2" w:semiHidden="0" w:uiPriority="64" w:unhideWhenUsed="0"/>
-    <w:lsdException w:name="Medium List 1" w:semiHidden="0" w:uiPriority="65" w:unhideWhenUsed="0"/>
-    <w:lsdException w:name="Medium List 2" w:semiHidden="0" w:uiPriority="66" w:unhideWhenUsed="0"/>
-    <w:lsdException w:name="Medium Grid 1" w:semiHidden="0" w:uiPriority="67" w:unhideWhenUsed="0"/>
-    <w:lsdException w:name="Medium Grid 2" w:semiHidden="0" w:uiPriority="68" w:unhideWhenUsed="0"/>
-    <w:lsdException w:name="Medium Grid 3" w:semiHidden="0" w:uiPriority="69" w:unhideWhenUsed="0"/>
-    <w:lsdException w:name="Dark List" w:semiHidden="0" w:uiPriority="70" w:unhideWhenUsed="0"/>
-    <w:lsdException w:name="Colorful Shading" w:semiHidden="0" w:uiPriority="71" w:unhideWhenUsed="0"/>
-    <w:lsdException w:name="Colorful List" w:semiHidden="0" w:uiPriority="72" w:unhideWhenUsed="0"/>
-    <w:lsdException w:name="Colorful Grid" w:semiHidden="0" w:uiPriority="73" w:unhideWhenUsed="0"/>
-    <w:lsdException w:name="Light Shading Accent 1" w:semiHidden="0" w:uiPriority="60" w:unhideWhenUsed="0"/>
-    <w:lsdException w:name="Light List Accent 1" w:semiHidden="0" w:uiPriority="61" w:unhideWhenUsed="0"/>
-    <w:lsdException w:name="Light Grid Accent 1" w:semiHidden="0" w:uiPriority="62" w:unhideWhenUsed="0"/>
-    <w:lsdException w:name="Medium Shading 1 Accent 1" w:semiHidden="0" w:uiPriority="63" w:unhideWhenUsed="0"/>
-    <w:lsdException w:name="Medium Shading 2 Accent 1" w:semiHidden="0" w:uiPriority="64" w:unhideWhenUsed="0"/>
-    <w:lsdException w:name="Medium List 1 Accent 1" w:semiHidden="0" w:uiPriority="65" w:unhideWhenUsed="0"/>
-    <w:lsdException w:name="Revision" w:unhideWhenUsed="0"/>
-    <w:lsdException w:name="List Paragraph" w:semiHidden="0" w:uiPriority="34" w:unhideWhenUsed="0" w:qFormat="1"/>
-    <w:lsdException w:name="Quote" w:semiHidden="0" w:uiPriority="29" w:unhideWhenUsed="0" w:qFormat="1"/>
-    <w:lsdException w:name="Intense Quote" w:semiHidden="0" w:uiPriority="30" w:unhideWhenUsed="0" w:qFormat="1"/>
-    <w:lsdException w:name="Medium List 2 Accent 1" w:semiHidden="0" w:uiPriority="66" w:unhideWhenUsed="0"/>
-    <w:lsdException w:name="Medium Grid 1 Accent 1" w:semiHidden="0" w:uiPriority="67" w:unhideWhenUsed="0"/>
-    <w:lsdException w:name="Medium Grid 2 Accent 1" w:semiHidden="0" w:uiPriority="68" w:unhideWhenUsed="0"/>
-    <w:lsdException w:name="Medium Grid 3 Accent 1" w:semiHidden="0" w:uiPriority="69" w:unhideWhenUsed="0"/>
-    <w:lsdException w:name="Dark List Accent 1" w:semiHidden="0" w:uiPriority="70" w:unhideWhenUsed="0"/>
-    <w:lsdException w:name="Colorful Shading Accent 1" w:semiHidden="0" w:uiPriority="71" w:unhideWhenUsed="0"/>
-    <w:lsdException w:name="Colorful List Accent 1" w:semiHidden="0" w:uiPriority="72" w:unhideWhenUsed="0"/>
-    <w:lsdException w:name="Colorful Grid Accent 1" w:semiHidden="0" w:uiPriority="73" w:unhideWhenUsed="0"/>
-    <w:lsdException w:name="Light Shading Accent 2" w:semiHidden="0" w:uiPriority="60" w:unhideWhenUsed="0"/>
-    <w:lsdException w:name="Light List Accent 2" w:semiHidden="0" w:uiPriority="61" w:unhideWhenUsed="0"/>
-    <w:lsdException w:name="Light Grid Accent 2" w:semiHidden="0" w:uiPriority="62" w:unhideWhenUsed="0"/>
-    <w:lsdException w:name="Medium Shading 1 Accent 2" w:semiHidden="0" w:uiPriority="63" w:unhideWhenUsed="0"/>
-    <w:lsdException w:name="Medium Shading 2 Accent 2" w:semiHidden="0" w:uiPriority="64" w:unhideWhenUsed="0"/>
-    <w:lsdException w:name="Medium List 1 Accent 2" w:semiHidden="0" w:uiPriority="65" w:unhideWhenUsed="0"/>
-    <w:lsdException w:name="Medium List 2 Accent 2" w:semiHidden="0" w:uiPriority="66" w:unhideWhenUsed="0"/>
-    <w:lsdException w:name="Medium Grid 1 Accent 2" w:semiHidden="0" w:uiPriority="67" w:unhideWhenUsed="0"/>
-    <w:lsdException w:name="Medium Grid 2 Accent 2" w:semiHidden="0" w:uiPriority="68" w:unhideWhenUsed="0"/>
-    <w:lsdException w:name="Medium Grid 3 Accent 2" w:semiHidden="0" w:uiPriority="69" w:unhideWhenUsed="0"/>
-    <w:lsdException w:name="Dark List Accent 2" w:semiHidden="0" w:uiPriority="70" w:unhideWhenUsed="0"/>
-    <w:lsdException w:name="Colorful Shading Accent 2" w:semiHidden="0" w:uiPriority="71" w:unhideWhenUsed="0"/>
-    <w:lsdException w:name="Colorful List Accent 2" w:semiHidden="0" w:uiPriority="72" w:unhideWhenUsed="0"/>
-    <w:lsdException w:name="Colorful Grid Accent 2" w:semiHidden="0" w:uiPriority="73" w:unhideWhenUsed="0"/>
-    <w:lsdException w:name="Light Shading Accent 3" w:semiHidden="0" w:uiPriority="60" w:unhideWhenUsed="0"/>
-    <w:lsdException w:name="Light List Accent 3" w:semiHidden="0" w:uiPriority="61" w:unhideWhenUsed="0"/>
-    <w:lsdException w:name="Light Grid Accent 3" w:semiHidden="0" w:uiPriority="62" w:unhideWhenUsed="0"/>
-    <w:lsdException w:name="Medium Shading 1 Accent 3" w:semiHidden="0" w:uiPriority="63" w:unhideWhenUsed="0"/>
-    <w:lsdException w:name="Medium Shading 2 Accent 3" w:semiHidden="0" w:uiPriority="64" w:unhideWhenUsed="0"/>
-    <w:lsdException w:name="Medium List 1 Accent 3" w:semiHidden="0" w:uiPriority="65" w:unhideWhenUsed="0"/>
-    <w:lsdException w:name="Medium List 2 Accent 3" w:semiHidden="0" w:uiPriority="66" w:unhideWhenUsed="0"/>
-    <w:lsdException w:name="Medium Grid 1 Accent 3" w:semiHidden="0" w:uiPriority="67" w:unhideWhenUsed="0"/>
-    <w:lsdException w:name="Medium Grid 2 Accent 3" w:semiHidden="0" w:uiPriority="68" w:unhideWhenUsed="0"/>
-    <w:lsdException w:name="Medium Grid 3 Accent 3" w:semiHidden="0" w:uiPriority="69" w:unhideWhenUsed="0"/>
-    <w:lsdException w:name="Dark List Accent 3" w:semiHidden="0" w:uiPriority="70" w:unhideWhenUsed="0"/>
-    <w:lsdException w:name="Colorful Shading Accent 3" w:semiHidden="0" w:uiPriority="71" w:unhideWhenUsed="0"/>
-    <w:lsdException w:name="Colorful List Accent 3" w:semiHidden="0" w:uiPriority="72" w:unhideWhenUsed="0"/>
-    <w:lsdException w:name="Colorful Grid Accent 3" w:semiHidden="0" w:uiPriority="73" w:unhideWhenUsed="0"/>
-    <w:lsdException w:name="Light Shading Accent 4" w:semiHidden="0" w:uiPriority="60" w:unhideWhenUsed="0"/>
-    <w:lsdException w:name="Light List Accent 4" w:semiHidden="0" w:uiPriority="61" w:unhideWhenUsed="0"/>
-    <w:lsdException w:name="Light Grid Accent 4" w:semiHidden="0" w:uiPriority="62" w:unhideWhenUsed="0"/>
-    <w:lsdException w:name="Medium Shading 1 Accent 4" w:semiHidden="0" w:uiPriority="63" w:unhideWhenUsed="0"/>
-    <w:lsdException w:name="Medium Shading 2 Accent 4" w:semiHidden="0" w:uiPriority="64" w:unhideWhenUsed="0"/>
-    <w:lsdException w:name="Medium List 1 Accent 4" w:semiHidden="0" w:uiPriority="65" w:unhideWhenUsed="0"/>
-    <w:lsdException w:name="Medium List 2 Accent 4" w:semiHidden="0" w:uiPriority="66" w:unhideWhenUsed="0"/>
-    <w:lsdException w:name="Medium Grid 1 Accent 4" w:semiHidden="0" w:uiPriority="67" w:unhideWhenUsed="0"/>
-    <w:lsdException w:name="Medium Grid 2 Accent 4" w:semiHidden="0" w:uiPriority="68" w:unhideWhenUsed="0"/>
-    <w:lsdException w:name="Medium Grid 3 Accent 4" w:semiHidden="0" w:uiPriority="69" w:unhideWhenUsed="0"/>
-    <w:lsdException w:name="Dark List Accent 4" w:semiHidden="0" w:uiPriority="70" w:unhideWhenUsed="0"/>
-    <w:lsdException w:name="Colorful Shading Accent 4" w:semiHidden="0" w:uiPriority="71" w:unhideWhenUsed="0"/>
-    <w:lsdException w:name="Colorful List Accent 4" w:semiHidden="0" w:uiPriority="72" w:unhideWhenUsed="0"/>
-    <w:lsdException w:name="Colorful Grid Accent 4" w:semiHidden="0" w:uiPriority="73" w:unhideWhenUsed="0"/>
-    <w:lsdException w:name="Light Shading Accent 5" w:semiHidden="0" w:uiPriority="60" w:unhideWhenUsed="0"/>
-    <w:lsdException w:name="Light List Accent 5" w:semiHidden="0" w:uiPriority="61" w:unhideWhenUsed="0"/>
-    <w:lsdException w:name="Light Grid Accent 5" w:semiHidden="0" w:uiPriority="62" w:unhideWhenUsed="0"/>
-    <w:lsdException w:name="Medium Shading 1 Accent 5" w:semiHidden="0" w:uiPriority="63" w:unhideWhenUsed="0"/>
-    <w:lsdException w:name="Medium Shading 2 Accent 5" w:semiHidden="0" w:uiPriority="64" w:unhideWhenUsed="0"/>
-    <w:lsdException w:name="Medium List 1 Accent 5" w:semiHidden="0" w:uiPriority="65" w:unhideWhenUsed="0"/>
-    <w:lsdException w:name="Medium List 2 Accent 5" w:semiHidden="0" w:uiPriority="66" w:unhideWhenUsed="0"/>
-    <w:lsdException w:name="Medium Grid 1 Accent 5" w:semiHidden="0" w:uiPriority="67" w:unhideWhenUsed="0"/>
-    <w:lsdException w:name="Medium Grid 2 Accent 5" w:semiHidden="0" w:uiPriority="68" w:unhideWhenUsed="0"/>
-    <w:lsdException w:name="Medium Grid 3 Accent 5" w:semiHidden="0" w:uiPriority="69" w:unhideWhenUsed="0"/>
-    <w:lsdException w:name="Dark List Accent 5" w:semiHidden="0" w:uiPriority="70" w:unhideWhenUsed="0"/>
-    <w:lsdException w:name="Colorful Shading Accent 5" w:semiHidden="0" w:uiPriority="71" w:unhideWhenUsed="0"/>
-    <w:lsdException w:name="Colorful List Accent 5" w:semiHidden="0" w:uiPriority="72" w:unhideWhenUsed="0"/>
-    <w:lsdException w:name="Colorful Grid Accent 5" w:semiHidden="0" w:uiPriority="73" w:unhideWhenUsed="0"/>
-    <w:lsdException w:name="Light Shading Accent 6" w:semiHidden="0" w:uiPriority="60" w:unhideWhenUsed="0"/>
-    <w:lsdException w:name="Light List Accent 6" w:semiHidden="0" w:uiPriority="61" w:unhideWhenUsed="0"/>
-    <w:lsdException w:name="Light Grid Accent 6" w:semiHidden="0" w:uiPriority="62" w:unhideWhenUsed="0"/>
-    <w:lsdException w:name="Medium Shading 1 Accent 6" w:semiHidden="0" w:uiPriority="63" w:unhideWhenUsed="0"/>
-    <w:lsdException w:name="Medium Shading 2 Accent 6" w:semiHidden="0" w:uiPriority="64" w:unhideWhenUsed="0"/>
-    <w:lsdException w:name="Medium List 1 Accent 6" w:semiHidden="0" w:uiPriority="65" w:unhideWhenUsed="0"/>
-    <w:lsdException w:name="Medium List 2 Accent 6" w:semiHidden="0" w:uiPriority="66" w:unhideWhenUsed="0"/>
-    <w:lsdException w:name="Medium Grid 1 Accent 6" w:semiHidden="0" w:uiPriority="67" w:unhideWhenUsed="0"/>
-    <w:lsdException w:name="Medium Grid 2 Accent 6" w:semiHidden="0" w:uiPriority="68" w:unhideWhenUsed="0"/>
-    <w:lsdException w:name="Medium Grid 3 Accent 6" w:semiHidden="0" w:uiPriority="69" w:unhideWhenUsed="0"/>
-    <w:lsdException w:name="Dark List Accent 6" w:semiHidden="0" w:uiPriority="70" w:unhideWhenUsed="0"/>
-    <w:lsdException w:name="Colorful Shading Accent 6" w:semiHidden="0" w:uiPriority="71" w:unhideWhenUsed="0"/>
-    <w:lsdException w:name="Colorful List Accent 6" w:semiHidden="0" w:uiPriority="72" w:unhideWhenUsed="0"/>
-    <w:lsdException w:name="Colorful Grid Accent 6" w:semiHidden="0" w:uiPriority="73" w:unhideWhenUsed="0"/>
-    <w:lsdException w:name="Subtle Emphasis" w:semiHidden="0" w:uiPriority="19" w:unhideWhenUsed="0" w:qFormat="1"/>
-    <w:lsdException w:name="Intense Emphasis" w:semiHidden="0" w:uiPriority="21" w:unhideWhenUsed="0" w:qFormat="1"/>
-    <w:lsdException w:name="Subtle Reference" w:semiHidden="0" w:uiPriority="31" w:unhideWhenUsed="0" w:qFormat="1"/>
-    <w:lsdException w:name="Intense Reference" w:semiHidden="0" w:uiPriority="32" w:unhideWhenUsed="0" w:qFormat="1"/>
-    <w:lsdException w:name="Book Title" w:semiHidden="0" w:uiPriority="33" w:unhideWhenUsed="0" w:qFormat="1"/>
-    <w:lsdException w:name="Bibliography" w:uiPriority="37"/>
-    <w:lsdException w:name="TOC Heading" w:uiPriority="39" w:qFormat="1"/>
+  <w:latentStyles w:count="267" w:defQFormat="0" w:defUnhideWhenUsed="1" w:defSemiHidden="1" w:defUIPriority="99" w:defLockedState="0">
+    <w:lsdException w:unhideWhenUsed="0" w:semiHidden="0" w:qFormat="1" w:uiPriority="0" w:name="Normal"/>
+    <w:lsdException w:unhideWhenUsed="0" w:semiHidden="0" w:qFormat="1" w:uiPriority="9" w:name="heading 1"/>
+    <w:lsdException w:qFormat="1" w:uiPriority="9" w:name="heading 2"/>
+    <w:lsdException w:qFormat="1" w:uiPriority="9" w:name="heading 3"/>
+    <w:lsdException w:qFormat="1" w:uiPriority="9" w:name="heading 4"/>
+    <w:lsdException w:qFormat="1" w:uiPriority="9" w:name="heading 5"/>
+    <w:lsdException w:qFormat="1" w:uiPriority="9" w:name="heading 6"/>
+    <w:lsdException w:qFormat="1" w:uiPriority="9" w:name="heading 7"/>
+    <w:lsdException w:qFormat="1" w:uiPriority="9" w:name="heading 8"/>
+    <w:lsdException w:qFormat="1" w:uiPriority="9" w:name="heading 9"/>
+    <w:lsdException w:uiPriority="39" w:name="toc 1"/>
+    <w:lsdException w:uiPriority="39" w:name="toc 2"/>
+    <w:lsdException w:uiPriority="39" w:name="toc 3"/>
+    <w:lsdException w:uiPriority="39" w:name="toc 4"/>
+    <w:lsdException w:uiPriority="39" w:name="toc 5"/>
+    <w:lsdException w:uiPriority="39" w:name="toc 6"/>
+    <w:lsdException w:uiPriority="39" w:name="toc 7"/>
+    <w:lsdException w:uiPriority="39" w:name="toc 8"/>
+    <w:lsdException w:uiPriority="39" w:name="toc 9"/>
+    <w:lsdException w:qFormat="1" w:uiPriority="35" w:name="caption"/>
+    <w:lsdException w:unhideWhenUsed="0" w:semiHidden="0" w:qFormat="1" w:uiPriority="10" w:name="Title"/>
+    <w:lsdException w:uiPriority="1" w:name="Default Paragraph Font"/>
+    <w:lsdException w:unhideWhenUsed="0" w:semiHidden="0" w:qFormat="1" w:uiPriority="11" w:name="Subtitle"/>
+    <w:lsdException w:unhideWhenUsed="0" w:semiHidden="0" w:qFormat="1" w:uiPriority="22" w:name="Strong"/>
+    <w:lsdException w:unhideWhenUsed="0" w:semiHidden="0" w:qFormat="1" w:uiPriority="20" w:name="Emphasis"/>
+    <w:lsdException w:unhideWhenUsed="0" w:semiHidden="0" w:uiPriority="59" w:name="Table Grid"/>
+    <w:lsdException w:unhideWhenUsed="0" w:name="Placeholder Text"/>
+    <w:lsdException w:unhideWhenUsed="0" w:semiHidden="0" w:qFormat="1" w:uiPriority="1" w:name="No Spacing"/>
+    <w:lsdException w:unhideWhenUsed="0" w:semiHidden="0" w:uiPriority="60" w:name="Light Shading"/>
+    <w:lsdException w:unhideWhenUsed="0" w:semiHidden="0" w:uiPriority="61" w:name="Light List"/>
+    <w:lsdException w:unhideWhenUsed="0" w:semiHidden="0" w:uiPriority="62" w:name="Light Grid"/>
+    <w:lsdException w:unhideWhenUsed="0" w:semiHidden="0" w:uiPriority="63" w:name="Medium Shading 1"/>
+    <w:lsdException w:unhideWhenUsed="0" w:semiHidden="0" w:uiPriority="64" w:name="Medium Shading 2"/>
+    <w:lsdException w:unhideWhenUsed="0" w:semiHidden="0" w:uiPriority="65" w:name="Medium List 1"/>
+    <w:lsdException w:unhideWhenUsed="0" w:semiHidden="0" w:uiPriority="66" w:name="Medium List 2"/>
+    <w:lsdException w:unhideWhenUsed="0" w:semiHidden="0" w:uiPriority="67" w:name="Medium Grid 1"/>
+    <w:lsdException w:unhideWhenUsed="0" w:semiHidden="0" w:uiPriority="68" w:name="Medium Grid 2"/>
+    <w:lsdException w:unhideWhenUsed="0" w:semiHidden="0" w:uiPriority="69" w:name="Medium Grid 3"/>
+    <w:lsdException w:unhideWhenUsed="0" w:semiHidden="0" w:uiPriority="70" w:name="Dark List"/>
+    <w:lsdException w:unhideWhenUsed="0" w:semiHidden="0" w:uiPriority="71" w:name="Colorful Shading"/>
+    <w:lsdException w:unhideWhenUsed="0" w:semiHidden="0" w:uiPriority="72" w:name="Colorful List"/>
+    <w:lsdException w:unhideWhenUsed="0" w:semiHidden="0" w:uiPriority="73" w:name="Colorful Grid"/>
+    <w:lsdException w:unhideWhenUsed="0" w:semiHidden="0" w:uiPriority="60" w:name="Light Shading Accent 1"/>
+    <w:lsdException w:unhideWhenUsed="0" w:semiHidden="0" w:uiPriority="61" w:name="Light List Accent 1"/>
+    <w:lsdException w:unhideWhenUsed="0" w:semiHidden="0" w:uiPriority="62" w:name="Light Grid Accent 1"/>
+    <w:lsdException w:unhideWhenUsed="0" w:semiHidden="0" w:uiPriority="63" w:name="Medium Shading 1 Accent 1"/>
+    <w:lsdException w:unhideWhenUsed="0" w:semiHidden="0" w:uiPriority="64" w:name="Medium Shading 2 Accent 1"/>
+    <w:lsdException w:unhideWhenUsed="0" w:semiHidden="0" w:uiPriority="65" w:name="Medium List 1 Accent 1"/>
+    <w:lsdException w:unhideWhenUsed="0" w:name="Revision"/>
+    <w:lsdException w:unhideWhenUsed="0" w:semiHidden="0" w:qFormat="1" w:uiPriority="34" w:name="List Paragraph"/>
+    <w:lsdException w:unhideWhenUsed="0" w:semiHidden="0" w:qFormat="1" w:uiPriority="29" w:name="Quote"/>
+    <w:lsdException w:unhideWhenUsed="0" w:semiHidden="0" w:qFormat="1" w:uiPriority="30" w:name="Intense Quote"/>
+    <w:lsdException w:unhideWhenUsed="0" w:semiHidden="0" w:uiPriority="66" w:name="Medium List 2 Accent 1"/>
+    <w:lsdException w:unhideWhenUsed="0" w:semiHidden="0" w:uiPriority="67" w:name="Medium Grid 1 Accent 1"/>
+    <w:lsdException w:unhideWhenUsed="0" w:semiHidden="0" w:uiPriority="68" w:name="Medium Grid 2 Accent 1"/>
+    <w:lsdException w:unhideWhenUsed="0" w:semiHidden="0" w:uiPriority="69" w:name="Medium Grid 3 Accent 1"/>
+    <w:lsdException w:unhideWhenUsed="0" w:semiHidden="0" w:uiPriority="70" w:name="Dark List Accent 1"/>
+    <w:lsdException w:unhideWhenUsed="0" w:semiHidden="0" w:uiPriority="71" w:name="Colorful Shading Accent 1"/>
+    <w:lsdException w:unhideWhenUsed="0" w:semiHidden="0" w:uiPriority="72" w:name="Colorful List Accent 1"/>
+    <w:lsdException w:unhideWhenUsed="0" w:semiHidden="0" w:uiPriority="73" w:name="Colorful Grid Accent 1"/>
+    <w:lsdException w:unhideWhenUsed="0" w:semiHidden="0" w:uiPriority="60" w:name="Light Shading Accent 2"/>
+    <w:lsdException w:unhideWhenUsed="0" w:semiHidden="0" w:uiPriority="61" w:name="Light List Accent 2"/>
+    <w:lsdException w:unhideWhenUsed="0" w:semiHidden="0" w:uiPriority="62" w:name="Light Grid Accent 2"/>
+    <w:lsdException w:unhideWhenUsed="0" w:semiHidden="0" w:uiPriority="63" w:name="Medium Shading 1 Accent 2"/>
+    <w:lsdException w:unhideWhenUsed="0" w:semiHidden="0" w:uiPriority="64" w:name="Medium Shading 2 Accent 2"/>
+    <w:lsdException w:unhideWhenUsed="0" w:semiHidden="0" w:uiPriority="65" w:name="Medium List 1 Accent 2"/>
+    <w:lsdException w:unhideWhenUsed="0" w:semiHidden="0" w:uiPriority="66" w:name="Medium List 2 Accent 2"/>
+    <w:lsdException w:unhideWhenUsed="0" w:semiHidden="0" w:uiPriority="67" w:name="Medium Grid 1 Accent 2"/>
+    <w:lsdException w:unhideWhenUsed="0" w:semiHidden="0" w:uiPriority="68" w:name="Medium Grid 2 Accent 2"/>
+    <w:lsdException w:unhideWhenUsed="0" w:semiHidden="0" w:uiPriority="69" w:name="Medium Grid 3 Accent 2"/>
+    <w:lsdException w:unhideWhenUsed="0" w:semiHidden="0" w:uiPriority="70" w:name="Dark List Accent 2"/>
+    <w:lsdException w:unhideWhenUsed="0" w:semiHidden="0" w:uiPriority="71" w:name="Colorful Shading Accent 2"/>
+    <w:lsdException w:unhideWhenUsed="0" w:semiHidden="0" w:uiPriority="72" w:name="Colorful List Accent 2"/>
+    <w:lsdException w:unhideWhenUsed="0" w:semiHidden="0" w:uiPriority="73" w:name="Colorful Grid Accent 2"/>
+    <w:lsdException w:unhideWhenUsed="0" w:semiHidden="0" w:uiPriority="60" w:name="Light Shading Accent 3"/>
+    <w:lsdException w:unhideWhenUsed="0" w:semiHidden="0" w:uiPriority="61" w:name="Light List Accent 3"/>
+    <w:lsdException w:unhideWhenUsed="0" w:semiHidden="0" w:uiPriority="62" w:name="Light Grid Accent 3"/>
+    <w:lsdException w:unhideWhenUsed="0" w:semiHidden="0" w:uiPriority="63" w:name="Medium Shading 1 Accent 3"/>
+    <w:lsdException w:unhideWhenUsed="0" w:semiHidden="0" w:uiPriority="64" w:name="Medium Shading 2 Accent 3"/>
+    <w:lsdException w:unhideWhenUsed="0" w:semiHidden="0" w:uiPriority="65" w:name="Medium List 1 Accent 3"/>
+    <w:lsdException w:unhideWhenUsed="0" w:semiHidden="0" w:uiPriority="66" w:name="Medium List 2 Accent 3"/>
+    <w:lsdException w:unhideWhenUsed="0" w:semiHidden="0" w:uiPriority="67" w:name="Medium Grid 1 Accent 3"/>
+    <w:lsdException w:unhideWhenUsed="0" w:semiHidden="0" w:uiPriority="68" w:name="Medium Grid 2 Accent 3"/>
+    <w:lsdException w:unhideWhenUsed="0" w:semiHidden="0" w:uiPriority="69" w:name="Medium Grid 3 Accent 3"/>
+    <w:lsdException w:unhideWhenUsed="0" w:semiHidden="0" w:uiPriority="70" w:name="Dark List Accent 3"/>
+    <w:lsdException w:unhideWhenUsed="0" w:semiHidden="0" w:uiPriority="71" w:name="Colorful Shading Accent 3"/>
+    <w:lsdException w:unhideWhenUsed="0" w:semiHidden="0" w:uiPriority="72" w:name="Colorful List Accent 3"/>
+    <w:lsdException w:unhideWhenUsed="0" w:semiHidden="0" w:uiPriority="73" w:name="Colorful Grid Accent 3"/>
+    <w:lsdException w:unhideWhenUsed="0" w:semiHidden="0" w:uiPriority="60" w:name="Light Shading Accent 4"/>
+    <w:lsdException w:unhideWhenUsed="0" w:semiHidden="0" w:uiPriority="61" w:name="Light List Accent 4"/>
+    <w:lsdException w:unhideWhenUsed="0" w:semiHidden="0" w:uiPriority="62" w:name="Light Grid Accent 4"/>
+    <w:lsdException w:unhideWhenUsed="0" w:semiHidden="0" w:uiPriority="63" w:name="Medium Shading 1 Accent 4"/>
+    <w:lsdException w:unhideWhenUsed="0" w:semiHidden="0" w:uiPriority="64" w:name="Medium Shading 2 Accent 4"/>
+    <w:lsdException w:unhideWhenUsed="0" w:semiHidden="0" w:uiPriority="65" w:name="Medium List 1 Accent 4"/>
+    <w:lsdException w:unhideWhenUsed="0" w:semiHidden="0" w:uiPriority="66" w:name="Medium List 2 Accent 4"/>
+    <w:lsdException w:unhideWhenUsed="0" w:semiHidden="0" w:uiPriority="67" w:name="Medium Grid 1 Accent 4"/>
+    <w:lsdException w:unhideWhenUsed="0" w:semiHidden="0" w:uiPriority="68" w:name="Medium Grid 2 Accent 4"/>
+    <w:lsdException w:unhideWhenUsed="0" w:semiHidden="0" w:uiPriority="69" w:name="Medium Grid 3 Accent 4"/>
+    <w:lsdException w:unhideWhenUsed="0" w:semiHidden="0" w:uiPriority="70" w:name="Dark List Accent 4"/>
+    <w:lsdException w:unhideWhenUsed="0" w:semiHidden="0" w:uiPriority="71" w:name="Colorful Shading Accent 4"/>
+    <w:lsdException w:unhideWhenUsed="0" w:semiHidden="0" w:uiPriority="72" w:name="Colorful List Accent 4"/>
+    <w:lsdException w:unhideWhenUsed="0" w:semiHidden="0" w:uiPriority="73" w:name="Colorful Grid Accent 4"/>
+    <w:lsdException w:unhideWhenUsed="0" w:semiHidden="0" w:uiPriority="60" w:name="Light Shading Accent 5"/>
+    <w:lsdException w:unhideWhenUsed="0" w:semiHidden="0" w:uiPriority="61" w:name="Light List Accent 5"/>
+    <w:lsdException w:unhideWhenUsed="0" w:semiHidden="0" w:uiPriority="62" w:name="Light Grid Accent 5"/>
+    <w:lsdException w:unhideWhenUsed="0" w:semiHidden="0" w:uiPriority="63" w:name="Medium Shading 1 Accent 5"/>
+    <w:lsdException w:unhideWhenUsed="0" w:semiHidden="0" w:uiPriority="64" w:name="Medium Shading 2 Accent 5"/>
+    <w:lsdException w:unhideWhenUsed="0" w:semiHidden="0" w:uiPriority="65" w:name="Medium List 1 Accent 5"/>
+    <w:lsdException w:unhideWhenUsed="0" w:semiHidden="0" w:uiPriority="66" w:name="Medium List 2 Accent 5"/>
+    <w:lsdException w:unhideWhenUsed="0" w:semiHidden="0" w:uiPriority="67" w:name="Medium Grid 1 Accent 5"/>
+    <w:lsdException w:unhideWhenUsed="0" w:semiHidden="0" w:uiPriority="68" w:name="Medium Grid 2 Accent 5"/>
+    <w:lsdException w:unhideWhenUsed="0" w:semiHidden="0" w:uiPriority="69" w:name="Medium Grid 3 Accent 5"/>
+    <w:lsdException w:unhideWhenUsed="0" w:semiHidden="0" w:uiPriority="70" w:name="Dark List Accent 5"/>
+    <w:lsdException w:unhideWhenUsed="0" w:semiHidden="0" w:uiPriority="71" w:name="Colorful Shading Accent 5"/>
+    <w:lsdException w:unhideWhenUsed="0" w:semiHidden="0" w:uiPriority="72" w:name="Colorful List Accent 5"/>
+    <w:lsdException w:unhideWhenUsed="0" w:semiHidden="0" w:uiPriority="73" w:name="Colorful Grid Accent 5"/>
+    <w:lsdException w:unhideWhenUsed="0" w:semiHidden="0" w:uiPriority="60" w:name="Light Shading Accent 6"/>
+    <w:lsdException w:unhideWhenUsed="0" w:semiHidden="0" w:uiPriority="61" w:name="Light List Accent 6"/>
+    <w:lsdException w:unhideWhenUsed="0" w:semiHidden="0" w:uiPriority="62" w:name="Light Grid Accent 6"/>
+    <w:lsdException w:unhideWhenUsed="0" w:semiHidden="0" w:uiPriority="63" w:name="Medium Shading 1 Accent 6"/>
+    <w:lsdException w:unhideWhenUsed="0" w:semiHidden="0" w:uiPriority="64" w:name="Medium Shading 2 Accent 6"/>
+    <w:lsdException w:unhideWhenUsed="0" w:semiHidden="0" w:uiPriority="65" w:name="Medium List 1 Accent 6"/>
+    <w:lsdException w:unhideWhenUsed="0" w:semiHidden="0" w:uiPriority="66" w:name="Medium List 2 Accent 6"/>
+    <w:lsdException w:unhideWhenUsed="0" w:semiHidden="0" w:uiPriority="67" w:name="Medium Grid 1 Accent 6"/>
+    <w:lsdException w:unhideWhenUsed="0" w:semiHidden="0" w:uiPriority="68" w:name="Medium Grid 2 Accent 6"/>
+    <w:lsdException w:unhideWhenUsed="0" w:semiHidden="0" w:uiPriority="69" w:name="Medium Grid 3 Accent 6"/>
+    <w:lsdException w:unhideWhenUsed="0" w:semiHidden="0" w:uiPriority="70" w:name="Dark List Accent 6"/>
+    <w:lsdException w:unhideWhenUsed="0" w:semiHidden="0" w:uiPriority="71" w:name="Colorful Shading Accent 6"/>
+    <w:lsdException w:unhideWhenUsed="0" w:semiHidden="0" w:uiPriority="72" w:name="Colorful List Accent 6"/>
+    <w:lsdException w:unhideWhenUsed="0" w:semiHidden="0" w:uiPriority="73" w:name="Colorful Grid Accent 6"/>
+    <w:lsdException w:unhideWhenUsed="0" w:semiHidden="0" w:qFormat="1" w:uiPriority="19" w:name="Subtle Emphasis"/>
+    <w:lsdException w:unhideWhenUsed="0" w:semiHidden="0" w:qFormat="1" w:uiPriority="21" w:name="Intense Emphasis"/>
+    <w:lsdException w:unhideWhenUsed="0" w:semiHidden="0" w:qFormat="1" w:uiPriority="31" w:name="Subtle Reference"/>
+    <w:lsdException w:unhideWhenUsed="0" w:semiHidden="0" w:qFormat="1" w:uiPriority="32" w:name="Intense Reference"/>
+    <w:lsdException w:unhideWhenUsed="0" w:semiHidden="0" w:qFormat="1" w:uiPriority="33" w:name="Book Title"/>
+    <w:lsdException w:uiPriority="37" w:name="Bibliography"/>
+    <w:lsdException w:qFormat="1" w:uiPriority="39" w:name="TOC Heading"/>
   </w:latentStyles>
-  <w:style w:type="paragraph" w:default="1" w:styleId="a">
+  <w:style w:type="paragraph" w:styleId="Normal" w:default="1">
     <w:name w:val="Normal"/>
-    <w:rsid w:val="00A8321D"/>
+    <w:rsid w:val="00a8321d"/>
     <w:pPr>
-      <w:suppressAutoHyphens/>
+      <w:widowControl/>
+      <w:suppressAutoHyphens w:val="true"/>
+      <w:bidi w:val="0"/>
+      <w:spacing w:lineRule="auto" w:line="276" w:before="0" w:after="200"/>
+      <w:jc w:val="left"/>
     </w:pPr>
     <w:rPr>
-      <w:rFonts w:ascii="Calibri" w:eastAsia="DejaVu Sans" w:hAnsi="Calibri"/>
+      <w:rFonts w:ascii="Calibri" w:hAnsi="Calibri" w:eastAsia="DejaVu Sans" w:cs=""/>
       <w:color w:val="00000A"/>
-      <w:lang w:eastAsia="en-US"/>
+      <w:sz w:val="22"/>
+      <w:szCs w:val="22"/>
+      <w:lang w:val="ru-RU" w:eastAsia="en-US" w:bidi="ar-SA"/>
     </w:rPr>
   </w:style>
-  <w:style w:type="character" w:default="1" w:styleId="a0">
+  <w:style w:type="character" w:styleId="DefaultParagraphFont" w:default="1">
     <w:name w:val="Default Paragraph Font"/>
     <w:uiPriority w:val="1"/>
     <w:semiHidden/>
     <w:unhideWhenUsed/>
-  </w:style>
-  <w:style w:type="table" w:default="1" w:styleId="a1">
-    <w:name w:val="Normal Table"/>
-    <w:uiPriority w:val="99"/>
-    <w:semiHidden/>
-    <w:unhideWhenUsed/>
-    <w:qFormat/>
-    <w:tblPr>
-      <w:tblInd w:w="0" w:type="dxa"/>
-      <w:tblCellMar>
-        <w:top w:w="0" w:type="dxa"/>
-        <w:left w:w="108" w:type="dxa"/>
-        <w:bottom w:w="0" w:type="dxa"/>
-        <w:right w:w="108" w:type="dxa"/>
-      </w:tblCellMar>
-    </w:tblPr>
-  </w:style>
-  <w:style w:type="numbering" w:default="1" w:styleId="a2">
-    <w:name w:val="No List"/>
-    <w:uiPriority w:val="99"/>
-    <w:semiHidden/>
-    <w:unhideWhenUsed/>
-  </w:style>
-  <w:style w:type="paragraph" w:customStyle="1" w:styleId="a3">
+    <w:rPr/>
+  </w:style>
+  <w:style w:type="character" w:styleId="ListLabel1">
+    <w:name w:val="ListLabel 1"/>
+    <w:rPr>
+      <w:rFonts w:cs="Courier New"/>
+    </w:rPr>
+  </w:style>
+  <w:style w:type="character" w:styleId="ListLabel2">
+    <w:name w:val="ListLabel 2"/>
+    <w:rPr>
+      <w:rFonts w:cs="Symbol"/>
+    </w:rPr>
+  </w:style>
+  <w:style w:type="character" w:styleId="ListLabel3">
+    <w:name w:val="ListLabel 3"/>
+    <w:rPr>
+      <w:rFonts w:cs="Courier New"/>
+    </w:rPr>
+  </w:style>
+  <w:style w:type="character" w:styleId="ListLabel4">
+    <w:name w:val="ListLabel 4"/>
+    <w:rPr>
+      <w:rFonts w:cs="Wingdings"/>
+    </w:rPr>
+  </w:style>
+  <w:style w:type="character" w:styleId="ListLabel5">
+    <w:name w:val="ListLabel 5"/>
+    <w:rPr>
+      <w:rFonts w:cs="Symbol"/>
+    </w:rPr>
+  </w:style>
+  <w:style w:type="character" w:styleId="ListLabel6">
+    <w:name w:val="ListLabel 6"/>
+    <w:rPr>
+      <w:rFonts w:cs="Courier New"/>
+    </w:rPr>
+  </w:style>
+  <w:style w:type="character" w:styleId="ListLabel7">
+    <w:name w:val="ListLabel 7"/>
+    <w:rPr>
+      <w:rFonts w:cs="Wingdings"/>
+    </w:rPr>
+  </w:style>
+  <w:style w:type="character" w:styleId="ListLabel8">
+    <w:name w:val="ListLabel 8"/>
+    <w:rPr>
+      <w:rFonts w:cs="Symbol"/>
+    </w:rPr>
+  </w:style>
+  <w:style w:type="character" w:styleId="ListLabel9">
+    <w:name w:val="ListLabel 9"/>
+    <w:rPr>
+      <w:rFonts w:cs="Courier New"/>
+    </w:rPr>
+  </w:style>
+  <w:style w:type="character" w:styleId="ListLabel10">
+    <w:name w:val="ListLabel 10"/>
+    <w:rPr>
+      <w:rFonts w:cs="Wingdings"/>
+    </w:rPr>
+  </w:style>
+  <w:style w:type="paragraph" w:styleId="Style14" w:customStyle="1">
     <w:name w:val="Заголовок"/>
-    <w:basedOn w:val="a"/>
-    <w:next w:val="a4"/>
-    <w:rsid w:val="00A8321D"/>
+    <w:rsid w:val="00a8321d"/>
+    <w:basedOn w:val="Normal"/>
+    <w:next w:val="Style15"/>
     <w:pPr>
       <w:keepNext/>
       <w:spacing w:before="240" w:after="120"/>
     </w:pPr>
     <w:rPr>
-      <w:rFonts w:ascii="Arial" w:hAnsi="Arial" w:cs="Lohit Hindi"/>
+      <w:rFonts w:ascii="Arial" w:hAnsi="Arial" w:eastAsia="Droid Sans Fallback" w:cs="Lohit Hindi"/>
       <w:sz w:val="28"/>
       <w:szCs w:val="28"/>
     </w:rPr>
   </w:style>
-  <w:style w:type="paragraph" w:styleId="a4">
-    <w:name w:val="Body Text"/>
-    <w:basedOn w:val="a"/>
-    <w:rsid w:val="00A8321D"/>
+  <w:style w:type="paragraph" w:styleId="Style15">
+    <w:name w:val="Основной текст"/>
+    <w:rsid w:val="00a8321d"/>
+    <w:basedOn w:val="Normal"/>
     <w:pPr>
-      <w:spacing w:after="120"/>
+      <w:spacing w:lineRule="auto" w:line="288" w:before="0" w:after="120"/>
     </w:pPr>
-  </w:style>
-  <w:style w:type="paragraph" w:styleId="a5">
-    <w:name w:val="List"/>
-    <w:basedOn w:val="a4"/>
-    <w:rsid w:val="00A8321D"/>
+    <w:rPr/>
+  </w:style>
+  <w:style w:type="paragraph" w:styleId="Style16">
+    <w:name w:val="Список"/>
+    <w:rsid w:val="00a8321d"/>
+    <w:basedOn w:val="Style15"/>
+    <w:pPr/>
     <w:rPr>
       <w:rFonts w:cs="Lohit Hindi"/>
     </w:rPr>
   </w:style>
-  <w:style w:type="paragraph" w:styleId="a6">
-    <w:name w:val="Title"/>
-    <w:basedOn w:val="a"/>
-    <w:rsid w:val="00A8321D"/>
+  <w:style w:type="paragraph" w:styleId="Style17">
+    <w:name w:val="Название"/>
+    <w:basedOn w:val="Normal"/>
     <w:pPr>
       <w:suppressLineNumbers/>
       <w:spacing w:before="120" w:after="120"/>
+    </w:pPr>
+    <w:rPr>
+      <w:rFonts w:cs="FreeSans"/>
+      <w:i/>
+      <w:iCs/>
+      <w:sz w:val="24"/>
+      <w:szCs w:val="24"/>
+    </w:rPr>
+  </w:style>
+  <w:style w:type="paragraph" w:styleId="Style18">
+    <w:name w:val="Указатель"/>
+    <w:basedOn w:val="Normal"/>
+    <w:pPr>
+      <w:suppressLineNumbers/>
+    </w:pPr>
+    <w:rPr>
+      <w:rFonts w:cs="FreeSans"/>
+    </w:rPr>
+  </w:style>
+  <w:style w:type="paragraph" w:styleId="Style19">
+    <w:name w:val="Заглавие"/>
+    <w:rsid w:val="00a8321d"/>
+    <w:basedOn w:val="Normal"/>
+    <w:pPr>
+      <w:suppressLineNumbers/>
+      <w:spacing w:before="120" w:after="120"/>
+      <w:jc w:val="left"/>
     </w:pPr>
     <w:rPr>
       <w:rFonts w:cs="Lohit Hindi"/>
@@ -1175,10 +1466,10 @@
       <w:szCs w:val="24"/>
     </w:rPr>
   </w:style>
-  <w:style w:type="paragraph" w:styleId="a7">
+  <w:style w:type="paragraph" w:styleId="Indexheading">
     <w:name w:val="index heading"/>
-    <w:basedOn w:val="a"/>
-    <w:rsid w:val="00A8321D"/>
+    <w:rsid w:val="00a8321d"/>
+    <w:basedOn w:val="Normal"/>
     <w:pPr>
       <w:suppressLineNumbers/>
     </w:pPr>
@@ -1186,48 +1477,72 @@
       <w:rFonts w:cs="Lohit Hindi"/>
     </w:rPr>
   </w:style>
-  <w:style w:type="paragraph" w:styleId="a8">
+  <w:style w:type="paragraph" w:styleId="NormalWeb">
     <w:name w:val="Normal (Web)"/>
-    <w:basedOn w:val="a"/>
-    <w:rsid w:val="00A8321D"/>
+    <w:rsid w:val="00a8321d"/>
+    <w:basedOn w:val="Normal"/>
     <w:pPr>
-      <w:spacing w:before="280" w:after="119" w:line="100" w:lineRule="atLeast"/>
+      <w:spacing w:lineRule="atLeast" w:line="100" w:before="280" w:after="119"/>
     </w:pPr>
     <w:rPr>
-      <w:rFonts w:ascii="Times New Roman" w:eastAsia="Times New Roman" w:hAnsi="Times New Roman" w:cs="Times New Roman"/>
+      <w:rFonts w:ascii="Times New Roman" w:hAnsi="Times New Roman" w:eastAsia="Times New Roman" w:cs="Times New Roman"/>
       <w:sz w:val="24"/>
       <w:szCs w:val="24"/>
       <w:lang w:eastAsia="ru-RU"/>
     </w:rPr>
   </w:style>
-  <w:style w:type="paragraph" w:styleId="a9">
+  <w:style w:type="paragraph" w:styleId="ListParagraph">
     <w:name w:val="List Paragraph"/>
-    <w:basedOn w:val="a"/>
     <w:uiPriority w:val="34"/>
     <w:qFormat/>
-    <w:rsid w:val="00062B6E"/>
+    <w:rsid w:val="00062b6e"/>
+    <w:basedOn w:val="Normal"/>
     <w:pPr>
-      <w:ind w:left="720"/>
+      <w:spacing w:before="0" w:after="200"/>
+      <w:ind w:left="720" w:right="0" w:hanging="0"/>
       <w:contextualSpacing/>
     </w:pPr>
+    <w:rPr/>
+  </w:style>
+  <w:style w:type="numbering" w:styleId="NoList" w:default="1">
+    <w:name w:val="No List"/>
+    <w:uiPriority w:val="99"/>
+    <w:semiHidden/>
+    <w:unhideWhenUsed/>
+  </w:style>
+  <w:style w:type="table" w:default="1" w:styleId="a1">
+    <w:name w:val="Normal Table"/>
+    <w:uiPriority w:val="99"/>
+    <w:qFormat/>
+    <w:semiHidden/>
+    <w:unhideWhenUsed/>
+    <w:tblPr>
+      <w:tblInd w:type="dxa" w:w="0"/>
+      <w:tblCellMar>
+        <w:top w:w="0" w:type="dxa"/>
+        <w:left w:w="108" w:type="dxa"/>
+        <w:bottom w:w="0" w:type="dxa"/>
+        <w:right w:w="108" w:type="dxa"/>
+      </w:tblCellMar>
+    </w:tblPr>
   </w:style>
   <w:style w:type="table" w:styleId="aa">
     <w:name w:val="Table Grid"/>
     <w:basedOn w:val="a1"/>
     <w:uiPriority w:val="59"/>
-    <w:rsid w:val="00AE3FDA"/>
+    <w:rsid w:val="00ae3fda"/>
     <w:pPr>
-      <w:spacing w:after="0" w:line="240" w:lineRule="auto"/>
+      <w:spacing w:line="240" w:lineRule="auto" w:after="0"/>
     </w:pPr>
     <w:tblPr>
-      <w:tblInd w:w="0" w:type="dxa"/>
+      <w:tblInd w:type="dxa" w:w="0"/>
       <w:tblBorders>
-        <w:top w:val="single" w:sz="4" w:space="0" w:color="000000" w:themeColor="text1"/>
-        <w:left w:val="single" w:sz="4" w:space="0" w:color="000000" w:themeColor="text1"/>
-        <w:bottom w:val="single" w:sz="4" w:space="0" w:color="000000" w:themeColor="text1"/>
-        <w:right w:val="single" w:sz="4" w:space="0" w:color="000000" w:themeColor="text1"/>
-        <w:insideH w:val="single" w:sz="4" w:space="0" w:color="000000" w:themeColor="text1"/>
-        <w:insideV w:val="single" w:sz="4" w:space="0" w:color="000000" w:themeColor="text1"/>
+        <w:top w:sz="4" w:space="0" w:themeColor="text1" w:color="000000" w:val="single"/>
+        <w:left w:sz="4" w:space="0" w:themeColor="text1" w:color="000000" w:val="single"/>
+        <w:bottom w:sz="4" w:space="0" w:themeColor="text1" w:color="000000" w:val="single"/>
+        <w:right w:sz="4" w:space="0" w:themeColor="text1" w:color="000000" w:val="single"/>
+        <w:insideH w:sz="4" w:space="0" w:themeColor="text1" w:color="000000" w:val="single"/>
+        <w:insideV w:sz="4" w:space="0" w:themeColor="text1" w:color="000000" w:val="single"/>
       </w:tblBorders>
       <w:tblCellMar>
         <w:top w:w="0" w:type="dxa"/>

</xml_diff>

<commit_message>
html content minor bugs fixed
</commit_message>
<xml_diff>
--- a/core/modules/core/test/smoketest/test.docx
+++ b/core/modules/core/test/smoketest/test.docx
@@ -1,25 +1,23 @@
 
 <file path=word/document.xml><?xml version="1.0" encoding="utf-8"?>
-<w:document xmlns:o="urn:schemas-microsoft-com:office:office" xmlns:r="http://schemas.openxmlformats.org/officeDocument/2006/relationships" xmlns:v="urn:schemas-microsoft-com:vml" xmlns:w="http://schemas.openxmlformats.org/wordprocessingml/2006/main" xmlns:w10="urn:schemas-microsoft-com:office:word" xmlns:wp="http://schemas.openxmlformats.org/drawingml/2006/wordprocessingDrawing">
+<w:document xmlns:ve="http://schemas.openxmlformats.org/markup-compatibility/2006" xmlns:o="urn:schemas-microsoft-com:office:office" xmlns:r="http://schemas.openxmlformats.org/officeDocument/2006/relationships" xmlns:m="http://schemas.openxmlformats.org/officeDocument/2006/math" xmlns:v="urn:schemas-microsoft-com:vml" xmlns:wp="http://schemas.openxmlformats.org/drawingml/2006/wordprocessingDrawing" xmlns:w10="urn:schemas-microsoft-com:office:word" xmlns:w="http://schemas.openxmlformats.org/wordprocessingml/2006/main" xmlns:wne="http://schemas.microsoft.com/office/word/2006/wordml">
   <w:body>
     <w:tbl>
       <w:tblPr>
-        <w:jc w:val="left"/>
+        <w:tblW w:w="0" w:type="auto"/>
         <w:tblInd w:w="-25" w:type="dxa"/>
         <w:tblBorders>
           <w:top w:val="single" w:sz="4" w:space="0" w:color="000001"/>
           <w:left w:val="single" w:sz="4" w:space="0" w:color="000001"/>
           <w:bottom w:val="single" w:sz="4" w:space="0" w:color="000001"/>
+          <w:right w:val="single" w:sz="4" w:space="0" w:color="000001"/>
           <w:insideH w:val="single" w:sz="4" w:space="0" w:color="000001"/>
-          <w:right w:val="single" w:sz="4" w:space="0" w:color="000001"/>
           <w:insideV w:val="single" w:sz="4" w:space="0" w:color="000001"/>
         </w:tblBorders>
         <w:tblCellMar>
-          <w:top w:w="0" w:type="dxa"/>
           <w:left w:w="83" w:type="dxa"/>
-          <w:bottom w:w="0" w:type="dxa"/>
-          <w:right w:w="108" w:type="dxa"/>
         </w:tblCellMar>
+        <w:tblLook w:val="04A0"/>
       </w:tblPr>
       <w:tblGrid>
         <w:gridCol w:w="4782"/>
@@ -27,8 +25,8 @@
       </w:tblGrid>
       <w:tr>
         <w:trPr>
-          <w:trHeight w:val="415" w:hRule="atLeast"/>
-          <w:cantSplit w:val="true"/>
+          <w:cantSplit/>
+          <w:trHeight w:val="415"/>
         </w:trPr>
         <w:tc>
           <w:tcPr>
@@ -37,19 +35,16 @@
               <w:top w:val="single" w:sz="4" w:space="0" w:color="000001"/>
               <w:left w:val="single" w:sz="4" w:space="0" w:color="000001"/>
               <w:bottom w:val="single" w:sz="4" w:space="0" w:color="000001"/>
-              <w:insideH w:val="single" w:sz="4" w:space="0" w:color="000001"/>
               <w:right w:val="single" w:sz="4" w:space="0" w:color="000001"/>
-              <w:insideV w:val="single" w:sz="4" w:space="0" w:color="000001"/>
             </w:tcBorders>
-            <w:shd w:fill="FFFFFF" w:val="clear"/>
+            <w:shd w:val="clear" w:color="auto" w:fill="FFFFFF"/>
             <w:tcMar>
               <w:left w:w="83" w:type="dxa"/>
             </w:tcMar>
           </w:tcPr>
           <w:p>
             <w:pPr>
-              <w:pStyle w:val="Normal"/>
-              <w:spacing w:lineRule="atLeast" w:line="100" w:before="0" w:after="0"/>
+              <w:spacing w:after="0" w:line="100" w:lineRule="atLeast"/>
               <w:rPr>
                 <w:b/>
                 <w:bCs/>
@@ -79,19 +74,16 @@
               <w:top w:val="single" w:sz="4" w:space="0" w:color="000001"/>
               <w:left w:val="single" w:sz="4" w:space="0" w:color="000001"/>
               <w:bottom w:val="single" w:sz="4" w:space="0" w:color="000001"/>
-              <w:insideH w:val="single" w:sz="4" w:space="0" w:color="000001"/>
               <w:right w:val="single" w:sz="4" w:space="0" w:color="000001"/>
-              <w:insideV w:val="single" w:sz="4" w:space="0" w:color="000001"/>
             </w:tcBorders>
-            <w:shd w:fill="FFFFFF" w:val="clear"/>
+            <w:shd w:val="clear" w:color="auto" w:fill="FFFFFF"/>
             <w:tcMar>
               <w:left w:w="83" w:type="dxa"/>
             </w:tcMar>
           </w:tcPr>
           <w:p>
             <w:pPr>
-              <w:pStyle w:val="Normal"/>
-              <w:spacing w:lineRule="atLeast" w:line="100" w:before="0" w:after="0"/>
+              <w:spacing w:after="0" w:line="100" w:lineRule="atLeast"/>
               <w:rPr>
                 <w:lang w:val="en-US"/>
               </w:rPr>
@@ -107,8 +99,8 @@
       </w:tr>
       <w:tr>
         <w:trPr>
-          <w:trHeight w:val="562" w:hRule="atLeast"/>
-          <w:cantSplit w:val="true"/>
+          <w:cantSplit/>
+          <w:trHeight w:val="562"/>
         </w:trPr>
         <w:tc>
           <w:tcPr>
@@ -117,33 +109,24 @@
               <w:top w:val="single" w:sz="4" w:space="0" w:color="000001"/>
               <w:left w:val="single" w:sz="4" w:space="0" w:color="000001"/>
               <w:bottom w:val="single" w:sz="4" w:space="0" w:color="000001"/>
-              <w:insideH w:val="single" w:sz="4" w:space="0" w:color="000001"/>
               <w:right w:val="single" w:sz="4" w:space="0" w:color="000001"/>
-              <w:insideV w:val="single" w:sz="4" w:space="0" w:color="000001"/>
             </w:tcBorders>
-            <w:shd w:fill="FFFFFF" w:val="clear"/>
+            <w:shd w:val="clear" w:color="auto" w:fill="FFFFFF"/>
             <w:tcMar>
               <w:left w:w="83" w:type="dxa"/>
             </w:tcMar>
           </w:tcPr>
           <w:p>
             <w:pPr>
-              <w:pStyle w:val="Normal"/>
-              <w:spacing w:lineRule="atLeast" w:line="100" w:before="0" w:after="0"/>
-              <w:rPr>
-                <w:lang w:val="en-US"/>
-              </w:rPr>
-            </w:pPr>
-            <w:r>
-              <w:rPr>
-                <w:lang w:val="en-US"/>
-              </w:rPr>
-            </w:r>
-          </w:p>
-          <w:p>
-            <w:pPr>
-              <w:pStyle w:val="Normal"/>
-              <w:spacing w:lineRule="atLeast" w:line="100" w:before="0" w:after="0"/>
+              <w:spacing w:after="0" w:line="100" w:lineRule="atLeast"/>
+              <w:rPr>
+                <w:lang w:val="en-US"/>
+              </w:rPr>
+            </w:pPr>
+          </w:p>
+          <w:p>
+            <w:pPr>
+              <w:spacing w:after="0" w:line="100" w:lineRule="atLeast"/>
               <w:rPr>
                 <w:lang w:val="en-US"/>
               </w:rPr>
@@ -163,43 +146,33 @@
               <w:top w:val="single" w:sz="4" w:space="0" w:color="000001"/>
               <w:left w:val="single" w:sz="4" w:space="0" w:color="000001"/>
               <w:bottom w:val="single" w:sz="4" w:space="0" w:color="000001"/>
-              <w:insideH w:val="single" w:sz="4" w:space="0" w:color="000001"/>
               <w:right w:val="single" w:sz="4" w:space="0" w:color="000001"/>
-              <w:insideV w:val="single" w:sz="4" w:space="0" w:color="000001"/>
             </w:tcBorders>
-            <w:shd w:fill="FFFFFF" w:val="clear"/>
+            <w:shd w:val="clear" w:color="auto" w:fill="FFFFFF"/>
             <w:tcMar>
               <w:left w:w="83" w:type="dxa"/>
             </w:tcMar>
           </w:tcPr>
           <w:p>
             <w:pPr>
-              <w:pStyle w:val="Normal"/>
-              <w:spacing w:lineRule="atLeast" w:line="100" w:before="0" w:after="0"/>
-              <w:rPr>
-                <w:shd w:fill="FFFF00" w:val="clear"/>
-                <w:lang w:val="en-US"/>
-              </w:rPr>
-            </w:pPr>
-            <w:r>
-              <w:rPr>
-                <w:shd w:fill="FFFF00" w:val="clear"/>
-                <w:lang w:val="en-US"/>
-              </w:rPr>
-            </w:r>
-          </w:p>
-          <w:p>
-            <w:pPr>
-              <w:pStyle w:val="Normal"/>
-              <w:spacing w:lineRule="atLeast" w:line="100" w:before="0" w:after="0"/>
-              <w:rPr>
-                <w:shd w:fill="FFFF00" w:val="clear"/>
-                <w:lang w:val="en-US"/>
-              </w:rPr>
-            </w:pPr>
-            <w:r>
-              <w:rPr>
-                <w:shd w:fill="FFFF00" w:val="clear"/>
+              <w:spacing w:after="0" w:line="100" w:lineRule="atLeast"/>
+              <w:rPr>
+                <w:shd w:val="clear" w:color="auto" w:fill="FFFF00"/>
+                <w:lang w:val="en-US"/>
+              </w:rPr>
+            </w:pPr>
+          </w:p>
+          <w:p>
+            <w:pPr>
+              <w:spacing w:after="0" w:line="100" w:lineRule="atLeast"/>
+              <w:rPr>
+                <w:shd w:val="clear" w:color="auto" w:fill="FFFF00"/>
+                <w:lang w:val="en-US"/>
+              </w:rPr>
+            </w:pPr>
+            <w:r>
+              <w:rPr>
+                <w:shd w:val="clear" w:color="auto" w:fill="FFFF00"/>
                 <w:lang w:val="en-US"/>
               </w:rPr>
               <w:t>Some text</w:t>
@@ -209,8 +182,8 @@
       </w:tr>
       <w:tr>
         <w:trPr>
-          <w:trHeight w:val="556" w:hRule="atLeast"/>
-          <w:cantSplit w:val="true"/>
+          <w:cantSplit/>
+          <w:trHeight w:val="556"/>
         </w:trPr>
         <w:tc>
           <w:tcPr>
@@ -219,35 +192,25 @@
               <w:top w:val="single" w:sz="4" w:space="0" w:color="000001"/>
               <w:left w:val="single" w:sz="4" w:space="0" w:color="000001"/>
               <w:bottom w:val="single" w:sz="4" w:space="0" w:color="000001"/>
-              <w:insideH w:val="single" w:sz="4" w:space="0" w:color="000001"/>
               <w:right w:val="single" w:sz="4" w:space="0" w:color="000001"/>
-              <w:insideV w:val="single" w:sz="4" w:space="0" w:color="000001"/>
             </w:tcBorders>
-            <w:shd w:fill="FFFFFF" w:val="clear"/>
+            <w:shd w:val="clear" w:color="auto" w:fill="FFFFFF"/>
             <w:tcMar>
               <w:left w:w="83" w:type="dxa"/>
             </w:tcMar>
           </w:tcPr>
           <w:p>
             <w:pPr>
-              <w:pStyle w:val="Normal"/>
-              <w:spacing w:lineRule="atLeast" w:line="100" w:before="0" w:after="0"/>
+              <w:spacing w:after="0" w:line="100" w:lineRule="atLeast"/>
               <w:rPr>
                 <w:color w:val="FF0000"/>
                 <w:lang w:val="en-US"/>
               </w:rPr>
             </w:pPr>
-            <w:r>
-              <w:rPr>
-                <w:color w:val="FF0000"/>
-                <w:lang w:val="en-US"/>
-              </w:rPr>
-            </w:r>
-          </w:p>
-          <w:p>
-            <w:pPr>
-              <w:pStyle w:val="Normal"/>
-              <w:spacing w:lineRule="atLeast" w:line="100" w:before="0" w:after="0"/>
+          </w:p>
+          <w:p>
+            <w:pPr>
+              <w:spacing w:after="0" w:line="100" w:lineRule="atLeast"/>
               <w:rPr>
                 <w:b/>
                 <w:bCs/>
@@ -278,25 +241,7 @@
                 <w:color w:val="00FF00"/>
                 <w:lang w:val="en-US"/>
               </w:rPr>
-              <w:t>1} ${col2} ${col</w:t>
-            </w:r>
-            <w:r>
-              <w:rPr>
-                <w:b/>
-                <w:bCs/>
-                <w:color w:val="00FF00"/>
-                <w:lang w:val="en-US"/>
-              </w:rPr>
-              <w:t>3</w:t>
-            </w:r>
-            <w:r>
-              <w:rPr>
-                <w:b/>
-                <w:bCs/>
-                <w:color w:val="00FF00"/>
-                <w:lang w:val="en-US"/>
-              </w:rPr>
-              <w:t>}</w:t>
+              <w:t>1} ${col2} ${col3}</w:t>
             </w:r>
           </w:p>
         </w:tc>
@@ -307,33 +252,24 @@
               <w:top w:val="single" w:sz="4" w:space="0" w:color="000001"/>
               <w:left w:val="single" w:sz="4" w:space="0" w:color="000001"/>
               <w:bottom w:val="single" w:sz="4" w:space="0" w:color="000001"/>
-              <w:insideH w:val="single" w:sz="4" w:space="0" w:color="000001"/>
               <w:right w:val="single" w:sz="4" w:space="0" w:color="000001"/>
-              <w:insideV w:val="single" w:sz="4" w:space="0" w:color="000001"/>
             </w:tcBorders>
-            <w:shd w:fill="FFFFFF" w:val="clear"/>
+            <w:shd w:val="clear" w:color="auto" w:fill="FFFFFF"/>
             <w:tcMar>
               <w:left w:w="83" w:type="dxa"/>
             </w:tcMar>
           </w:tcPr>
           <w:p>
             <w:pPr>
-              <w:pStyle w:val="Normal"/>
-              <w:spacing w:lineRule="atLeast" w:line="100" w:before="0" w:after="0"/>
-              <w:rPr>
-                <w:lang w:val="en-US"/>
-              </w:rPr>
-            </w:pPr>
-            <w:r>
-              <w:rPr>
-                <w:lang w:val="en-US"/>
-              </w:rPr>
-            </w:r>
-          </w:p>
-          <w:p>
-            <w:pPr>
-              <w:pStyle w:val="Normal"/>
-              <w:spacing w:lineRule="atLeast" w:line="100" w:before="0" w:after="0"/>
+              <w:spacing w:after="0" w:line="100" w:lineRule="atLeast"/>
+              <w:rPr>
+                <w:lang w:val="en-US"/>
+              </w:rPr>
+            </w:pPr>
+          </w:p>
+          <w:p>
+            <w:pPr>
+              <w:spacing w:after="0" w:line="100" w:lineRule="atLeast"/>
               <w:rPr>
                 <w:lang w:val="en-US"/>
               </w:rPr>
@@ -351,8 +287,8 @@
       </w:tr>
       <w:tr>
         <w:trPr>
-          <w:trHeight w:val="549" w:hRule="atLeast"/>
-          <w:cantSplit w:val="true"/>
+          <w:cantSplit/>
+          <w:trHeight w:val="549"/>
         </w:trPr>
         <w:tc>
           <w:tcPr>
@@ -361,33 +297,24 @@
               <w:top w:val="single" w:sz="4" w:space="0" w:color="000001"/>
               <w:left w:val="single" w:sz="4" w:space="0" w:color="000001"/>
               <w:bottom w:val="single" w:sz="4" w:space="0" w:color="000001"/>
-              <w:insideH w:val="single" w:sz="4" w:space="0" w:color="000001"/>
               <w:right w:val="single" w:sz="4" w:space="0" w:color="000001"/>
-              <w:insideV w:val="single" w:sz="4" w:space="0" w:color="000001"/>
             </w:tcBorders>
-            <w:shd w:fill="FFFFFF" w:val="clear"/>
+            <w:shd w:val="clear" w:color="auto" w:fill="FFFFFF"/>
             <w:tcMar>
               <w:left w:w="83" w:type="dxa"/>
             </w:tcMar>
           </w:tcPr>
           <w:p>
             <w:pPr>
-              <w:pStyle w:val="Normal"/>
-              <w:spacing w:lineRule="atLeast" w:line="100" w:before="0" w:after="0"/>
-              <w:rPr>
-                <w:lang w:val="en-US"/>
-              </w:rPr>
-            </w:pPr>
-            <w:r>
-              <w:rPr>
-                <w:lang w:val="en-US"/>
-              </w:rPr>
-            </w:r>
-          </w:p>
-          <w:p>
-            <w:pPr>
-              <w:pStyle w:val="Normal"/>
-              <w:spacing w:lineRule="atLeast" w:line="100" w:before="0" w:after="0"/>
+              <w:spacing w:after="0" w:line="100" w:lineRule="atLeast"/>
+              <w:rPr>
+                <w:lang w:val="en-US"/>
+              </w:rPr>
+            </w:pPr>
+          </w:p>
+          <w:p>
+            <w:pPr>
+              <w:spacing w:after="0" w:line="100" w:lineRule="atLeast"/>
               <w:rPr>
                 <w:lang w:val="en-US"/>
               </w:rPr>
@@ -407,33 +334,24 @@
               <w:top w:val="single" w:sz="4" w:space="0" w:color="000001"/>
               <w:left w:val="single" w:sz="4" w:space="0" w:color="000001"/>
               <w:bottom w:val="single" w:sz="4" w:space="0" w:color="000001"/>
-              <w:insideH w:val="single" w:sz="4" w:space="0" w:color="000001"/>
               <w:right w:val="single" w:sz="4" w:space="0" w:color="000001"/>
-              <w:insideV w:val="single" w:sz="4" w:space="0" w:color="000001"/>
             </w:tcBorders>
-            <w:shd w:fill="FFFFFF" w:val="clear"/>
+            <w:shd w:val="clear" w:color="auto" w:fill="FFFFFF"/>
             <w:tcMar>
               <w:left w:w="83" w:type="dxa"/>
             </w:tcMar>
           </w:tcPr>
           <w:p>
             <w:pPr>
-              <w:pStyle w:val="Normal"/>
-              <w:spacing w:lineRule="atLeast" w:line="100" w:before="0" w:after="0"/>
-              <w:rPr>
-                <w:lang w:val="en-US"/>
-              </w:rPr>
-            </w:pPr>
-            <w:r>
-              <w:rPr>
-                <w:lang w:val="en-US"/>
-              </w:rPr>
-            </w:r>
-          </w:p>
-          <w:p>
-            <w:pPr>
-              <w:pStyle w:val="Normal"/>
-              <w:spacing w:lineRule="atLeast" w:line="100" w:before="0" w:after="0"/>
+              <w:spacing w:after="0" w:line="100" w:lineRule="atLeast"/>
+              <w:rPr>
+                <w:lang w:val="en-US"/>
+              </w:rPr>
+            </w:pPr>
+          </w:p>
+          <w:p>
+            <w:pPr>
+              <w:spacing w:after="0" w:line="100" w:lineRule="atLeast"/>
               <w:rPr>
                 <w:lang w:val="en-US"/>
               </w:rPr>
@@ -450,132 +368,203 @@
     </w:tbl>
     <w:p>
       <w:pPr>
-        <w:pStyle w:val="Normal"/>
-        <w:rPr>
-          <w:lang w:val="en-US"/>
-        </w:rPr>
-      </w:pPr>
-      <w:r>
-        <w:rPr>
-          <w:lang w:val="en-US"/>
-        </w:rPr>
-      </w:r>
+        <w:rPr>
+          <w:lang w:val="en-US"/>
+        </w:rPr>
+      </w:pPr>
     </w:p>
     <w:p>
       <w:pPr>
-        <w:pStyle w:val="Normal"/>
-        <w:rPr>
-          <w:lang w:val="en-US"/>
-        </w:rPr>
-      </w:pPr>
-      <w:r>
-        <w:rPr>
-          <w:lang w:val="en-US"/>
-        </w:rPr>
-        <w:t xml:space="preserve">Русские буквы                    </w:t>
+        <w:rPr>
+          <w:lang w:val="en-US"/>
+        </w:rPr>
+      </w:pPr>
+      <w:proofErr w:type="spellStart"/>
+      <w:r>
+        <w:rPr>
+          <w:lang w:val="en-US"/>
+        </w:rPr>
+        <w:t>Русские</w:t>
+      </w:r>
+      <w:proofErr w:type="spellEnd"/>
+      <w:r>
+        <w:rPr>
+          <w:lang w:val="en-US"/>
+        </w:rPr>
+        <w:t xml:space="preserve"> </w:t>
+      </w:r>
+      <w:proofErr w:type="spellStart"/>
+      <w:r>
+        <w:rPr>
+          <w:lang w:val="en-US"/>
+        </w:rPr>
+        <w:t>буквы</w:t>
+      </w:r>
+      <w:proofErr w:type="spellEnd"/>
+      <w:r>
+        <w:rPr>
+          <w:lang w:val="en-US"/>
+        </w:rPr>
+        <w:t xml:space="preserve">                    </w:t>
       </w:r>
     </w:p>
     <w:p>
       <w:pPr>
-        <w:pStyle w:val="Normal"/>
-        <w:rPr>
-          <w:lang w:val="en-US"/>
-        </w:rPr>
-      </w:pPr>
-      <w:r>
-        <w:rPr>
-          <w:lang w:val="en-US"/>
-        </w:rPr>
-        <w:t xml:space="preserve">                         </w:t>
-      </w:r>
-      <w:r>
-        <w:rPr>
-          <w:lang w:val="en-US"/>
-        </w:rPr>
-        <w:t>_[${Root.param1}]</w:t>
+        <w:rPr>
+          <w:lang w:val="en-US"/>
+        </w:rPr>
+      </w:pPr>
+      <w:r>
+        <w:rPr>
+          <w:lang w:val="en-US"/>
+        </w:rPr>
+        <w:t xml:space="preserve">                         _[${Root.param1}]</w:t>
       </w:r>
     </w:p>
     <w:p>
       <w:pPr>
-        <w:pStyle w:val="Normal"/>
-        <w:rPr>
-          <w:lang w:val="en-US"/>
-        </w:rPr>
-      </w:pPr>
-      <w:r>
-        <w:rPr>
-          <w:lang w:val="en-US"/>
-        </w:rPr>
-        <w:t>${Footer.FooterChild.nestedData}</w:t>
+        <w:rPr>
+          <w:lang w:val="en-US"/>
+        </w:rPr>
+      </w:pPr>
+      <w:r>
+        <w:rPr>
+          <w:lang w:val="en-US"/>
+        </w:rPr>
+        <w:t>${</w:t>
+      </w:r>
+      <w:proofErr w:type="spellStart"/>
+      <w:r>
+        <w:rPr>
+          <w:lang w:val="en-US"/>
+        </w:rPr>
+        <w:t>Footer.FooterChild.nestedData</w:t>
+      </w:r>
+      <w:proofErr w:type="spellEnd"/>
+      <w:r>
+        <w:rPr>
+          <w:lang w:val="en-US"/>
+        </w:rPr>
+        <w:t>}</w:t>
       </w:r>
     </w:p>
     <w:p>
       <w:pPr>
-        <w:pStyle w:val="Normal"/>
-        <w:rPr>
-          <w:lang w:val="en-US"/>
-        </w:rPr>
-      </w:pPr>
-      <w:r>
-        <w:rPr>
-          <w:lang w:val="en-US"/>
-        </w:rPr>
-        <w:t>${Footer.FooterChild.nestedData.withPoint}</w:t>
+        <w:rPr>
+          <w:lang w:val="en-US"/>
+        </w:rPr>
+      </w:pPr>
+      <w:r>
+        <w:rPr>
+          <w:lang w:val="en-US"/>
+        </w:rPr>
+        <w:t>${</w:t>
+      </w:r>
+      <w:proofErr w:type="spellStart"/>
+      <w:r>
+        <w:rPr>
+          <w:lang w:val="en-US"/>
+        </w:rPr>
+        <w:t>Footer.FooterChild.nestedData.withPoint</w:t>
+      </w:r>
+      <w:proofErr w:type="spellEnd"/>
+      <w:r>
+        <w:rPr>
+          <w:lang w:val="en-US"/>
+        </w:rPr>
+        <w:t>}</w:t>
       </w:r>
     </w:p>
     <w:p>
       <w:pPr>
-        <w:pStyle w:val="Normal"/>
-        <w:rPr>
-          <w:lang w:val="en-US"/>
-        </w:rPr>
-      </w:pPr>
-      <w:r>
-        <w:rPr>
-          <w:lang w:val="en-US"/>
-        </w:rPr>
-        <w:t>${FooterChild.nestedData}</w:t>
+        <w:rPr>
+          <w:lang w:val="en-US"/>
+        </w:rPr>
+      </w:pPr>
+      <w:r>
+        <w:rPr>
+          <w:lang w:val="en-US"/>
+        </w:rPr>
+        <w:t>${</w:t>
+      </w:r>
+      <w:proofErr w:type="spellStart"/>
+      <w:r>
+        <w:rPr>
+          <w:lang w:val="en-US"/>
+        </w:rPr>
+        <w:t>FooterChild.nestedData</w:t>
+      </w:r>
+      <w:proofErr w:type="spellEnd"/>
+      <w:r>
+        <w:rPr>
+          <w:lang w:val="en-US"/>
+        </w:rPr>
+        <w:t>}</w:t>
       </w:r>
     </w:p>
     <w:p>
       <w:pPr>
-        <w:pStyle w:val="Normal"/>
-        <w:rPr>
-          <w:lang w:val="en-US"/>
-        </w:rPr>
-      </w:pPr>
-      <w:r>
-        <w:rPr>
-          <w:lang w:val="en-US"/>
-        </w:rPr>
-        <w:t>${Root.image}</w:t>
+        <w:rPr>
+          <w:lang w:val="en-US"/>
+        </w:rPr>
+      </w:pPr>
+      <w:r>
+        <w:rPr>
+          <w:lang w:val="en-US"/>
+        </w:rPr>
+        <w:t>${</w:t>
+      </w:r>
+      <w:proofErr w:type="spellStart"/>
+      <w:r>
+        <w:rPr>
+          <w:lang w:val="en-US"/>
+        </w:rPr>
+        <w:t>Root.image</w:t>
+      </w:r>
+      <w:proofErr w:type="spellEnd"/>
+      <w:r>
+        <w:rPr>
+          <w:lang w:val="en-US"/>
+        </w:rPr>
+        <w:t>}</w:t>
+      </w:r>
+    </w:p>
+    <w:p>
+      <w:pPr>
+        <w:rPr>
+          <w:lang w:val="en-US"/>
+        </w:rPr>
+      </w:pPr>
+      <w:r>
+        <w:rPr>
+          <w:lang w:val="en-US"/>
+        </w:rPr>
+        <w:t>${Root.html}</w:t>
       </w:r>
     </w:p>
     <w:tbl>
       <w:tblPr>
-        <w:jc w:val="left"/>
+        <w:tblW w:w="0" w:type="auto"/>
         <w:tblInd w:w="-25" w:type="dxa"/>
         <w:tblBorders>
           <w:top w:val="single" w:sz="4" w:space="0" w:color="000001"/>
           <w:left w:val="single" w:sz="4" w:space="0" w:color="000001"/>
           <w:bottom w:val="single" w:sz="4" w:space="0" w:color="000001"/>
+          <w:right w:val="single" w:sz="4" w:space="0" w:color="000001"/>
           <w:insideH w:val="single" w:sz="4" w:space="0" w:color="000001"/>
-          <w:right w:val="single" w:sz="4" w:space="0" w:color="000001"/>
           <w:insideV w:val="single" w:sz="4" w:space="0" w:color="000001"/>
         </w:tblBorders>
         <w:tblCellMar>
-          <w:top w:w="0" w:type="dxa"/>
           <w:left w:w="83" w:type="dxa"/>
-          <w:bottom w:w="0" w:type="dxa"/>
-          <w:right w:w="108" w:type="dxa"/>
         </w:tblCellMar>
+        <w:tblLook w:val="04A0"/>
       </w:tblPr>
       <w:tblGrid>
         <w:gridCol w:w="9571"/>
       </w:tblGrid>
       <w:tr>
         <w:trPr>
-          <w:cantSplit w:val="true"/>
+          <w:cantSplit/>
         </w:trPr>
         <w:tc>
           <w:tcPr>
@@ -584,19 +573,17 @@
               <w:top w:val="single" w:sz="4" w:space="0" w:color="000001"/>
               <w:left w:val="single" w:sz="4" w:space="0" w:color="000001"/>
               <w:bottom w:val="single" w:sz="4" w:space="0" w:color="000001"/>
-              <w:insideH w:val="single" w:sz="4" w:space="0" w:color="000001"/>
               <w:right w:val="single" w:sz="4" w:space="0" w:color="000001"/>
-              <w:insideV w:val="single" w:sz="4" w:space="0" w:color="000001"/>
             </w:tcBorders>
-            <w:shd w:fill="FFFFFF" w:val="clear"/>
+            <w:shd w:val="clear" w:color="auto" w:fill="FFFFFF"/>
             <w:tcMar>
               <w:left w:w="83" w:type="dxa"/>
             </w:tcMar>
           </w:tcPr>
           <w:p>
             <w:pPr>
-              <w:pStyle w:val="NormalWeb"/>
-              <w:spacing w:before="280" w:after="0"/>
+              <w:pStyle w:val="a9"/>
+              <w:spacing w:after="0"/>
               <w:rPr>
                 <w:lang w:val="en-US"/>
               </w:rPr>
@@ -626,42 +613,34 @@
     </w:tbl>
     <w:p>
       <w:pPr>
-        <w:pStyle w:val="Normal"/>
-        <w:rPr>
-          <w:lang w:val="en-US"/>
-        </w:rPr>
-      </w:pPr>
-      <w:r>
-        <w:rPr>
-          <w:lang w:val="en-US"/>
-        </w:rPr>
-      </w:r>
+        <w:rPr>
+          <w:lang w:val="en-US"/>
+        </w:rPr>
+      </w:pPr>
     </w:p>
     <w:tbl>
       <w:tblPr>
-        <w:jc w:val="left"/>
+        <w:tblW w:w="0" w:type="auto"/>
         <w:tblInd w:w="-25" w:type="dxa"/>
         <w:tblBorders>
           <w:top w:val="single" w:sz="4" w:space="0" w:color="000001"/>
           <w:left w:val="single" w:sz="4" w:space="0" w:color="000001"/>
           <w:bottom w:val="single" w:sz="4" w:space="0" w:color="000001"/>
+          <w:right w:val="single" w:sz="4" w:space="0" w:color="000001"/>
           <w:insideH w:val="single" w:sz="4" w:space="0" w:color="000001"/>
-          <w:right w:val="single" w:sz="4" w:space="0" w:color="000001"/>
           <w:insideV w:val="single" w:sz="4" w:space="0" w:color="000001"/>
         </w:tblBorders>
         <w:tblCellMar>
-          <w:top w:w="0" w:type="dxa"/>
           <w:left w:w="83" w:type="dxa"/>
-          <w:bottom w:w="0" w:type="dxa"/>
-          <w:right w:w="108" w:type="dxa"/>
         </w:tblCellMar>
+        <w:tblLook w:val="04A0"/>
       </w:tblPr>
       <w:tblGrid>
         <w:gridCol w:w="9571"/>
       </w:tblGrid>
       <w:tr>
         <w:trPr>
-          <w:cantSplit w:val="true"/>
+          <w:cantSplit/>
         </w:trPr>
         <w:tc>
           <w:tcPr>
@@ -670,18 +649,15 @@
               <w:top w:val="single" w:sz="4" w:space="0" w:color="000001"/>
               <w:left w:val="single" w:sz="4" w:space="0" w:color="000001"/>
               <w:bottom w:val="single" w:sz="4" w:space="0" w:color="000001"/>
-              <w:insideH w:val="single" w:sz="4" w:space="0" w:color="000001"/>
               <w:right w:val="single" w:sz="4" w:space="0" w:color="000001"/>
-              <w:insideV w:val="single" w:sz="4" w:space="0" w:color="000001"/>
             </w:tcBorders>
-            <w:shd w:fill="FFFFFF" w:val="clear"/>
+            <w:shd w:val="clear" w:color="auto" w:fill="FFFFFF"/>
             <w:tcMar>
               <w:left w:w="83" w:type="dxa"/>
             </w:tcMar>
           </w:tcPr>
           <w:p>
             <w:pPr>
-              <w:pStyle w:val="Normal"/>
               <w:rPr>
                 <w:lang w:val="en-US"/>
               </w:rPr>
@@ -702,7 +678,6 @@
           </w:p>
           <w:p>
             <w:pPr>
-              <w:pStyle w:val="Normal"/>
               <w:rPr>
                 <w:lang w:val="en-US"/>
               </w:rPr>
@@ -716,7 +691,6 @@
           </w:p>
           <w:p>
             <w:pPr>
-              <w:pStyle w:val="Normal"/>
               <w:rPr>
                 <w:lang w:val="en-US"/>
               </w:rPr>
@@ -730,44 +704,54 @@
           </w:p>
           <w:p>
             <w:pPr>
-              <w:pStyle w:val="Normal"/>
-              <w:rPr>
-                <w:lang w:val="en-US"/>
-              </w:rPr>
-            </w:pPr>
-            <w:r>
-              <w:rPr>
-                <w:lang w:val="en-US"/>
-              </w:rPr>
-              <w:t>${col.nestedCol}</w:t>
+              <w:rPr>
+                <w:lang w:val="en-US"/>
+              </w:rPr>
+            </w:pPr>
+            <w:r>
+              <w:rPr>
+                <w:lang w:val="en-US"/>
+              </w:rPr>
+              <w:t>${</w:t>
+            </w:r>
+            <w:proofErr w:type="spellStart"/>
+            <w:r>
+              <w:rPr>
+                <w:lang w:val="en-US"/>
+              </w:rPr>
+              <w:t>col.nestedCol</w:t>
+            </w:r>
+            <w:proofErr w:type="spellEnd"/>
+            <w:r>
+              <w:rPr>
+                <w:lang w:val="en-US"/>
+              </w:rPr>
+              <w:t>}</w:t>
             </w:r>
           </w:p>
           <w:tbl>
             <w:tblPr>
-              <w:jc w:val="left"/>
-              <w:tblInd w:w="0" w:type="dxa"/>
+              <w:tblW w:w="0" w:type="auto"/>
               <w:tblBorders>
                 <w:top w:val="single" w:sz="4" w:space="0" w:color="000001"/>
                 <w:left w:val="single" w:sz="4" w:space="0" w:color="000001"/>
                 <w:bottom w:val="single" w:sz="4" w:space="0" w:color="000001"/>
+                <w:right w:val="single" w:sz="4" w:space="0" w:color="000001"/>
                 <w:insideH w:val="single" w:sz="4" w:space="0" w:color="000001"/>
-                <w:right w:val="single" w:sz="4" w:space="0" w:color="000001"/>
                 <w:insideV w:val="single" w:sz="4" w:space="0" w:color="000001"/>
               </w:tblBorders>
               <w:tblCellMar>
-                <w:top w:w="0" w:type="dxa"/>
                 <w:left w:w="88" w:type="dxa"/>
-                <w:bottom w:w="0" w:type="dxa"/>
-                <w:right w:w="108" w:type="dxa"/>
               </w:tblCellMar>
+              <w:tblLook w:val="04A0"/>
             </w:tblPr>
             <w:tblGrid>
-              <w:gridCol w:w="9390"/>
+              <w:gridCol w:w="9370"/>
             </w:tblGrid>
             <w:tr>
               <w:trPr>
-                <w:trHeight w:val="591" w:hRule="atLeast"/>
-                <w:cantSplit w:val="false"/>
+                <w:cantSplit/>
+                <w:trHeight w:val="591"/>
               </w:trPr>
               <w:tc>
                 <w:tcPr>
@@ -776,19 +760,16 @@
                     <w:top w:val="single" w:sz="4" w:space="0" w:color="000001"/>
                     <w:left w:val="single" w:sz="4" w:space="0" w:color="000001"/>
                     <w:bottom w:val="single" w:sz="4" w:space="0" w:color="000001"/>
-                    <w:insideH w:val="single" w:sz="4" w:space="0" w:color="000001"/>
                     <w:right w:val="single" w:sz="4" w:space="0" w:color="000001"/>
-                    <w:insideV w:val="single" w:sz="4" w:space="0" w:color="000001"/>
                   </w:tcBorders>
-                  <w:shd w:fill="FFFFFF" w:val="clear"/>
+                  <w:shd w:val="clear" w:color="auto" w:fill="FFFFFF"/>
                   <w:tcMar>
                     <w:left w:w="88" w:type="dxa"/>
                   </w:tcMar>
                 </w:tcPr>
                 <w:p>
                   <w:pPr>
-                    <w:pStyle w:val="Normal"/>
-                    <w:spacing w:before="0" w:after="0"/>
+                    <w:spacing w:after="0"/>
                     <w:rPr>
                       <w:lang w:val="en-US"/>
                     </w:rPr>
@@ -812,107 +793,203 @@
           </w:tbl>
           <w:p>
             <w:pPr>
-              <w:pStyle w:val="Normal"/>
-              <w:rPr>
-                <w:lang w:val="en-US"/>
-              </w:rPr>
-            </w:pPr>
-            <w:r>
-              <w:rPr>
-                <w:lang w:val="en-US"/>
-              </w:rPr>
-            </w:r>
-          </w:p>
-          <w:p>
-            <w:pPr>
-              <w:pStyle w:val="Normal"/>
-              <w:spacing w:before="0" w:after="200"/>
-              <w:rPr>
-                <w:lang w:val="en-US"/>
-              </w:rPr>
-            </w:pPr>
-            <w:r>
-              <w:rPr>
-                <w:lang w:val="en-US"/>
-              </w:rPr>
-            </w:r>
+              <w:rPr>
+                <w:lang w:val="en-US"/>
+              </w:rPr>
+            </w:pPr>
+          </w:p>
+          <w:p>
+            <w:pPr>
+              <w:rPr>
+                <w:lang w:val="en-US"/>
+              </w:rPr>
+            </w:pPr>
           </w:p>
         </w:tc>
       </w:tr>
     </w:tbl>
     <w:p>
       <w:pPr>
-        <w:pStyle w:val="Normal"/>
-        <w:rPr>
-          <w:lang w:val="en-US"/>
-        </w:rPr>
-      </w:pPr>
-      <w:r>
-        <w:rPr>
-          <w:lang w:val="en-US"/>
-        </w:rPr>
-      </w:r>
+        <w:rPr>
+          <w:lang w:val="en-US"/>
+        </w:rPr>
+      </w:pPr>
     </w:p>
     <w:p>
       <w:pPr>
-        <w:pStyle w:val="ListParagraph"/>
+        <w:pStyle w:val="aa"/>
         <w:numPr>
           <w:ilvl w:val="0"/>
           <w:numId w:val="1"/>
         </w:numPr>
-        <w:rPr/>
-      </w:pPr>
-      <w:r>
-        <w:rPr/>
+      </w:pPr>
+      <w:r>
         <w:t>Первый элемент</w:t>
       </w:r>
     </w:p>
     <w:p>
       <w:pPr>
-        <w:pStyle w:val="ListParagraph"/>
+        <w:pStyle w:val="aa"/>
         <w:numPr>
           <w:ilvl w:val="0"/>
           <w:numId w:val="1"/>
         </w:numPr>
-        <w:rPr/>
-      </w:pPr>
-      <w:r>
-        <w:rPr/>
+      </w:pPr>
+      <w:r>
         <w:t>Второй элемент</w:t>
       </w:r>
     </w:p>
     <w:p>
       <w:pPr>
-        <w:pStyle w:val="ListParagraph"/>
+        <w:pStyle w:val="aa"/>
         <w:numPr>
           <w:ilvl w:val="0"/>
           <w:numId w:val="1"/>
         </w:numPr>
-        <w:spacing w:before="0" w:after="200"/>
-        <w:contextualSpacing/>
-        <w:rPr/>
-      </w:pPr>
-      <w:r>
-        <w:rPr/>
+      </w:pPr>
+      <w:r>
         <w:t>Третий элемент</w:t>
       </w:r>
     </w:p>
     <w:sectPr>
-      <w:type w:val="nextPage"/>
       <w:pgSz w:w="11906" w:h="16838"/>
-      <w:pgMar w:left="1701" w:right="850" w:header="0" w:top="1134" w:footer="0" w:bottom="1134" w:gutter="0"/>
-      <w:pgNumType w:fmt="decimal"/>
-      <w:formProt w:val="false"/>
-      <w:textDirection w:val="lrTb"/>
-      <w:docGrid w:type="default" w:linePitch="360" w:charSpace="4294965247"/>
+      <w:pgMar w:top="1134" w:right="850" w:bottom="1134" w:left="1701" w:header="0" w:footer="0" w:gutter="0"/>
+      <w:cols w:space="720"/>
+      <w:formProt w:val="0"/>
+      <w:docGrid w:linePitch="360" w:charSpace="-2049"/>
     </w:sectPr>
   </w:body>
 </w:document>
 </file>
 
 <file path=word/numbering.xml><?xml version="1.0" encoding="utf-8"?>
-<w:numbering xmlns:w="http://schemas.openxmlformats.org/wordprocessingml/2006/main" xmlns:o="urn:schemas-microsoft-com:office:office" xmlns:r="http://schemas.openxmlformats.org/officeDocument/2006/relationships" xmlns:v="urn:schemas-microsoft-com:vml">
+<w:numbering xmlns:ve="http://schemas.openxmlformats.org/markup-compatibility/2006" xmlns:o="urn:schemas-microsoft-com:office:office" xmlns:r="http://schemas.openxmlformats.org/officeDocument/2006/relationships" xmlns:m="http://schemas.openxmlformats.org/officeDocument/2006/math" xmlns:v="urn:schemas-microsoft-com:vml" xmlns:wp="http://schemas.openxmlformats.org/drawingml/2006/wordprocessingDrawing" xmlns:w10="urn:schemas-microsoft-com:office:word" xmlns:w="http://schemas.openxmlformats.org/wordprocessingml/2006/main" xmlns:wne="http://schemas.microsoft.com/office/word/2006/wordml">
+  <w:abstractNum w:abstractNumId="0">
+    <w:nsid w:val="494E7D50"/>
+    <w:multiLevelType w:val="multilevel"/>
+    <w:tmpl w:val="5B66CC44"/>
+    <w:lvl w:ilvl="0">
+      <w:start w:val="1"/>
+      <w:numFmt w:val="none"/>
+      <w:suff w:val="nothing"/>
+      <w:lvlText w:val=""/>
+      <w:lvlJc w:val="left"/>
+      <w:pPr>
+        <w:tabs>
+          <w:tab w:val="num" w:pos="432"/>
+        </w:tabs>
+        <w:ind w:left="432" w:hanging="432"/>
+      </w:pPr>
+    </w:lvl>
+    <w:lvl w:ilvl="1">
+      <w:start w:val="1"/>
+      <w:numFmt w:val="none"/>
+      <w:suff w:val="nothing"/>
+      <w:lvlText w:val=""/>
+      <w:lvlJc w:val="left"/>
+      <w:pPr>
+        <w:tabs>
+          <w:tab w:val="num" w:pos="576"/>
+        </w:tabs>
+        <w:ind w:left="576" w:hanging="576"/>
+      </w:pPr>
+    </w:lvl>
+    <w:lvl w:ilvl="2">
+      <w:start w:val="1"/>
+      <w:numFmt w:val="none"/>
+      <w:suff w:val="nothing"/>
+      <w:lvlText w:val=""/>
+      <w:lvlJc w:val="left"/>
+      <w:pPr>
+        <w:tabs>
+          <w:tab w:val="num" w:pos="720"/>
+        </w:tabs>
+        <w:ind w:left="720" w:hanging="720"/>
+      </w:pPr>
+    </w:lvl>
+    <w:lvl w:ilvl="3">
+      <w:start w:val="1"/>
+      <w:numFmt w:val="none"/>
+      <w:suff w:val="nothing"/>
+      <w:lvlText w:val=""/>
+      <w:lvlJc w:val="left"/>
+      <w:pPr>
+        <w:tabs>
+          <w:tab w:val="num" w:pos="864"/>
+        </w:tabs>
+        <w:ind w:left="864" w:hanging="864"/>
+      </w:pPr>
+    </w:lvl>
+    <w:lvl w:ilvl="4">
+      <w:start w:val="1"/>
+      <w:numFmt w:val="none"/>
+      <w:suff w:val="nothing"/>
+      <w:lvlText w:val=""/>
+      <w:lvlJc w:val="left"/>
+      <w:pPr>
+        <w:tabs>
+          <w:tab w:val="num" w:pos="1008"/>
+        </w:tabs>
+        <w:ind w:left="1008" w:hanging="1008"/>
+      </w:pPr>
+    </w:lvl>
+    <w:lvl w:ilvl="5">
+      <w:start w:val="1"/>
+      <w:numFmt w:val="none"/>
+      <w:suff w:val="nothing"/>
+      <w:lvlText w:val=""/>
+      <w:lvlJc w:val="left"/>
+      <w:pPr>
+        <w:tabs>
+          <w:tab w:val="num" w:pos="1152"/>
+        </w:tabs>
+        <w:ind w:left="1152" w:hanging="1152"/>
+      </w:pPr>
+    </w:lvl>
+    <w:lvl w:ilvl="6">
+      <w:start w:val="1"/>
+      <w:numFmt w:val="none"/>
+      <w:suff w:val="nothing"/>
+      <w:lvlText w:val=""/>
+      <w:lvlJc w:val="left"/>
+      <w:pPr>
+        <w:tabs>
+          <w:tab w:val="num" w:pos="1296"/>
+        </w:tabs>
+        <w:ind w:left="1296" w:hanging="1296"/>
+      </w:pPr>
+    </w:lvl>
+    <w:lvl w:ilvl="7">
+      <w:start w:val="1"/>
+      <w:numFmt w:val="none"/>
+      <w:suff w:val="nothing"/>
+      <w:lvlText w:val=""/>
+      <w:lvlJc w:val="left"/>
+      <w:pPr>
+        <w:tabs>
+          <w:tab w:val="num" w:pos="1440"/>
+        </w:tabs>
+        <w:ind w:left="1440" w:hanging="1440"/>
+      </w:pPr>
+    </w:lvl>
+    <w:lvl w:ilvl="8">
+      <w:start w:val="1"/>
+      <w:numFmt w:val="none"/>
+      <w:suff w:val="nothing"/>
+      <w:lvlText w:val=""/>
+      <w:lvlJc w:val="left"/>
+      <w:pPr>
+        <w:tabs>
+          <w:tab w:val="num" w:pos="1584"/>
+        </w:tabs>
+        <w:ind w:left="1584" w:hanging="1584"/>
+      </w:pPr>
+    </w:lvl>
+  </w:abstractNum>
   <w:abstractNum w:abstractNumId="1">
+    <w:nsid w:val="4A47439F"/>
+    <w:multiLevelType w:val="multilevel"/>
+    <w:tmpl w:val="C652B822"/>
     <w:lvl w:ilvl="0">
       <w:start w:val="1"/>
       <w:numFmt w:val="bullet"/>
@@ -1022,140 +1099,21 @@
       </w:rPr>
     </w:lvl>
   </w:abstractNum>
-  <w:abstractNum w:abstractNumId="2">
-    <w:lvl w:ilvl="0">
-      <w:start w:val="1"/>
-      <w:numFmt w:val="none"/>
-      <w:suff w:val="nothing"/>
-      <w:lvlText w:val=""/>
-      <w:lvlJc w:val="left"/>
-      <w:pPr>
-        <w:tabs>
-          <w:tab w:val="num" w:pos="432"/>
-        </w:tabs>
-        <w:ind w:left="432" w:hanging="432"/>
-      </w:pPr>
-    </w:lvl>
-    <w:lvl w:ilvl="1">
-      <w:start w:val="1"/>
-      <w:numFmt w:val="none"/>
-      <w:suff w:val="nothing"/>
-      <w:lvlText w:val=""/>
-      <w:lvlJc w:val="left"/>
-      <w:pPr>
-        <w:tabs>
-          <w:tab w:val="num" w:pos="576"/>
-        </w:tabs>
-        <w:ind w:left="576" w:hanging="576"/>
-      </w:pPr>
-    </w:lvl>
-    <w:lvl w:ilvl="2">
-      <w:start w:val="1"/>
-      <w:numFmt w:val="none"/>
-      <w:suff w:val="nothing"/>
-      <w:lvlText w:val=""/>
-      <w:lvlJc w:val="left"/>
-      <w:pPr>
-        <w:tabs>
-          <w:tab w:val="num" w:pos="720"/>
-        </w:tabs>
-        <w:ind w:left="720" w:hanging="720"/>
-      </w:pPr>
-    </w:lvl>
-    <w:lvl w:ilvl="3">
-      <w:start w:val="1"/>
-      <w:numFmt w:val="none"/>
-      <w:suff w:val="nothing"/>
-      <w:lvlText w:val=""/>
-      <w:lvlJc w:val="left"/>
-      <w:pPr>
-        <w:tabs>
-          <w:tab w:val="num" w:pos="864"/>
-        </w:tabs>
-        <w:ind w:left="864" w:hanging="864"/>
-      </w:pPr>
-    </w:lvl>
-    <w:lvl w:ilvl="4">
-      <w:start w:val="1"/>
-      <w:numFmt w:val="none"/>
-      <w:suff w:val="nothing"/>
-      <w:lvlText w:val=""/>
-      <w:lvlJc w:val="left"/>
-      <w:pPr>
-        <w:tabs>
-          <w:tab w:val="num" w:pos="1008"/>
-        </w:tabs>
-        <w:ind w:left="1008" w:hanging="1008"/>
-      </w:pPr>
-    </w:lvl>
-    <w:lvl w:ilvl="5">
-      <w:start w:val="1"/>
-      <w:numFmt w:val="none"/>
-      <w:suff w:val="nothing"/>
-      <w:lvlText w:val=""/>
-      <w:lvlJc w:val="left"/>
-      <w:pPr>
-        <w:tabs>
-          <w:tab w:val="num" w:pos="1152"/>
-        </w:tabs>
-        <w:ind w:left="1152" w:hanging="1152"/>
-      </w:pPr>
-    </w:lvl>
-    <w:lvl w:ilvl="6">
-      <w:start w:val="1"/>
-      <w:numFmt w:val="none"/>
-      <w:suff w:val="nothing"/>
-      <w:lvlText w:val=""/>
-      <w:lvlJc w:val="left"/>
-      <w:pPr>
-        <w:tabs>
-          <w:tab w:val="num" w:pos="1296"/>
-        </w:tabs>
-        <w:ind w:left="1296" w:hanging="1296"/>
-      </w:pPr>
-    </w:lvl>
-    <w:lvl w:ilvl="7">
-      <w:start w:val="1"/>
-      <w:numFmt w:val="none"/>
-      <w:suff w:val="nothing"/>
-      <w:lvlText w:val=""/>
-      <w:lvlJc w:val="left"/>
-      <w:pPr>
-        <w:tabs>
-          <w:tab w:val="num" w:pos="1440"/>
-        </w:tabs>
-        <w:ind w:left="1440" w:hanging="1440"/>
-      </w:pPr>
-    </w:lvl>
-    <w:lvl w:ilvl="8">
-      <w:start w:val="1"/>
-      <w:numFmt w:val="none"/>
-      <w:suff w:val="nothing"/>
-      <w:lvlText w:val=""/>
-      <w:lvlJc w:val="left"/>
-      <w:pPr>
-        <w:tabs>
-          <w:tab w:val="num" w:pos="1584"/>
-        </w:tabs>
-        <w:ind w:left="1584" w:hanging="1584"/>
-      </w:pPr>
-    </w:lvl>
-  </w:abstractNum>
   <w:num w:numId="1">
     <w:abstractNumId w:val="1"/>
   </w:num>
   <w:num w:numId="2">
-    <w:abstractNumId w:val="2"/>
+    <w:abstractNumId w:val="0"/>
   </w:num>
 </w:numbering>
 </file>
 
 <file path=word/styles.xml><?xml version="1.0" encoding="utf-8"?>
-<w:styles xmlns:w="http://schemas.openxmlformats.org/wordprocessingml/2006/main">
+<w:styles xmlns:r="http://schemas.openxmlformats.org/officeDocument/2006/relationships" xmlns:w="http://schemas.openxmlformats.org/wordprocessingml/2006/main">
   <w:docDefaults>
     <w:rPrDefault>
       <w:rPr>
-        <w:rFonts w:ascii="Calibri" w:hAnsi="Calibri" w:eastAsia="Droid Sans Fallback" w:cs=""/>
+        <w:rFonts w:ascii="Calibri" w:eastAsia="Droid Sans Fallback" w:hAnsi="Calibri" w:cs="Times New Roman"/>
         <w:sz w:val="22"/>
         <w:szCs w:val="22"/>
         <w:lang w:val="ru-RU" w:eastAsia="ru-RU" w:bidi="ar-SA"/>
@@ -1163,270 +1121,295 @@
     </w:rPrDefault>
     <w:pPrDefault>
       <w:pPr>
-        <w:spacing w:lineRule="auto" w:line="276"/>
+        <w:spacing w:line="276" w:lineRule="auto"/>
       </w:pPr>
     </w:pPrDefault>
   </w:docDefaults>
-  <w:latentStyles w:count="267" w:defQFormat="0" w:defUnhideWhenUsed="1" w:defSemiHidden="1" w:defUIPriority="99" w:defLockedState="0">
-    <w:lsdException w:unhideWhenUsed="0" w:semiHidden="0" w:qFormat="1" w:uiPriority="0" w:name="Normal"/>
-    <w:lsdException w:unhideWhenUsed="0" w:semiHidden="0" w:qFormat="1" w:uiPriority="9" w:name="heading 1"/>
-    <w:lsdException w:qFormat="1" w:uiPriority="9" w:name="heading 2"/>
-    <w:lsdException w:qFormat="1" w:uiPriority="9" w:name="heading 3"/>
-    <w:lsdException w:qFormat="1" w:uiPriority="9" w:name="heading 4"/>
-    <w:lsdException w:qFormat="1" w:uiPriority="9" w:name="heading 5"/>
-    <w:lsdException w:qFormat="1" w:uiPriority="9" w:name="heading 6"/>
-    <w:lsdException w:qFormat="1" w:uiPriority="9" w:name="heading 7"/>
-    <w:lsdException w:qFormat="1" w:uiPriority="9" w:name="heading 8"/>
-    <w:lsdException w:qFormat="1" w:uiPriority="9" w:name="heading 9"/>
-    <w:lsdException w:uiPriority="39" w:name="toc 1"/>
-    <w:lsdException w:uiPriority="39" w:name="toc 2"/>
-    <w:lsdException w:uiPriority="39" w:name="toc 3"/>
-    <w:lsdException w:uiPriority="39" w:name="toc 4"/>
-    <w:lsdException w:uiPriority="39" w:name="toc 5"/>
-    <w:lsdException w:uiPriority="39" w:name="toc 6"/>
-    <w:lsdException w:uiPriority="39" w:name="toc 7"/>
-    <w:lsdException w:uiPriority="39" w:name="toc 8"/>
-    <w:lsdException w:uiPriority="39" w:name="toc 9"/>
-    <w:lsdException w:qFormat="1" w:uiPriority="35" w:name="caption"/>
-    <w:lsdException w:unhideWhenUsed="0" w:semiHidden="0" w:qFormat="1" w:uiPriority="10" w:name="Title"/>
-    <w:lsdException w:uiPriority="1" w:name="Default Paragraph Font"/>
-    <w:lsdException w:unhideWhenUsed="0" w:semiHidden="0" w:qFormat="1" w:uiPriority="11" w:name="Subtitle"/>
-    <w:lsdException w:unhideWhenUsed="0" w:semiHidden="0" w:qFormat="1" w:uiPriority="22" w:name="Strong"/>
-    <w:lsdException w:unhideWhenUsed="0" w:semiHidden="0" w:qFormat="1" w:uiPriority="20" w:name="Emphasis"/>
-    <w:lsdException w:unhideWhenUsed="0" w:semiHidden="0" w:uiPriority="59" w:name="Table Grid"/>
-    <w:lsdException w:unhideWhenUsed="0" w:name="Placeholder Text"/>
-    <w:lsdException w:unhideWhenUsed="0" w:semiHidden="0" w:qFormat="1" w:uiPriority="1" w:name="No Spacing"/>
-    <w:lsdException w:unhideWhenUsed="0" w:semiHidden="0" w:uiPriority="60" w:name="Light Shading"/>
-    <w:lsdException w:unhideWhenUsed="0" w:semiHidden="0" w:uiPriority="61" w:name="Light List"/>
-    <w:lsdException w:unhideWhenUsed="0" w:semiHidden="0" w:uiPriority="62" w:name="Light Grid"/>
-    <w:lsdException w:unhideWhenUsed="0" w:semiHidden="0" w:uiPriority="63" w:name="Medium Shading 1"/>
-    <w:lsdException w:unhideWhenUsed="0" w:semiHidden="0" w:uiPriority="64" w:name="Medium Shading 2"/>
-    <w:lsdException w:unhideWhenUsed="0" w:semiHidden="0" w:uiPriority="65" w:name="Medium List 1"/>
-    <w:lsdException w:unhideWhenUsed="0" w:semiHidden="0" w:uiPriority="66" w:name="Medium List 2"/>
-    <w:lsdException w:unhideWhenUsed="0" w:semiHidden="0" w:uiPriority="67" w:name="Medium Grid 1"/>
-    <w:lsdException w:unhideWhenUsed="0" w:semiHidden="0" w:uiPriority="68" w:name="Medium Grid 2"/>
-    <w:lsdException w:unhideWhenUsed="0" w:semiHidden="0" w:uiPriority="69" w:name="Medium Grid 3"/>
-    <w:lsdException w:unhideWhenUsed="0" w:semiHidden="0" w:uiPriority="70" w:name="Dark List"/>
-    <w:lsdException w:unhideWhenUsed="0" w:semiHidden="0" w:uiPriority="71" w:name="Colorful Shading"/>
-    <w:lsdException w:unhideWhenUsed="0" w:semiHidden="0" w:uiPriority="72" w:name="Colorful List"/>
-    <w:lsdException w:unhideWhenUsed="0" w:semiHidden="0" w:uiPriority="73" w:name="Colorful Grid"/>
-    <w:lsdException w:unhideWhenUsed="0" w:semiHidden="0" w:uiPriority="60" w:name="Light Shading Accent 1"/>
-    <w:lsdException w:unhideWhenUsed="0" w:semiHidden="0" w:uiPriority="61" w:name="Light List Accent 1"/>
-    <w:lsdException w:unhideWhenUsed="0" w:semiHidden="0" w:uiPriority="62" w:name="Light Grid Accent 1"/>
-    <w:lsdException w:unhideWhenUsed="0" w:semiHidden="0" w:uiPriority="63" w:name="Medium Shading 1 Accent 1"/>
-    <w:lsdException w:unhideWhenUsed="0" w:semiHidden="0" w:uiPriority="64" w:name="Medium Shading 2 Accent 1"/>
-    <w:lsdException w:unhideWhenUsed="0" w:semiHidden="0" w:uiPriority="65" w:name="Medium List 1 Accent 1"/>
-    <w:lsdException w:unhideWhenUsed="0" w:name="Revision"/>
-    <w:lsdException w:unhideWhenUsed="0" w:semiHidden="0" w:qFormat="1" w:uiPriority="34" w:name="List Paragraph"/>
-    <w:lsdException w:unhideWhenUsed="0" w:semiHidden="0" w:qFormat="1" w:uiPriority="29" w:name="Quote"/>
-    <w:lsdException w:unhideWhenUsed="0" w:semiHidden="0" w:qFormat="1" w:uiPriority="30" w:name="Intense Quote"/>
-    <w:lsdException w:unhideWhenUsed="0" w:semiHidden="0" w:uiPriority="66" w:name="Medium List 2 Accent 1"/>
-    <w:lsdException w:unhideWhenUsed="0" w:semiHidden="0" w:uiPriority="67" w:name="Medium Grid 1 Accent 1"/>
-    <w:lsdException w:unhideWhenUsed="0" w:semiHidden="0" w:uiPriority="68" w:name="Medium Grid 2 Accent 1"/>
-    <w:lsdException w:unhideWhenUsed="0" w:semiHidden="0" w:uiPriority="69" w:name="Medium Grid 3 Accent 1"/>
-    <w:lsdException w:unhideWhenUsed="0" w:semiHidden="0" w:uiPriority="70" w:name="Dark List Accent 1"/>
-    <w:lsdException w:unhideWhenUsed="0" w:semiHidden="0" w:uiPriority="71" w:name="Colorful Shading Accent 1"/>
-    <w:lsdException w:unhideWhenUsed="0" w:semiHidden="0" w:uiPriority="72" w:name="Colorful List Accent 1"/>
-    <w:lsdException w:unhideWhenUsed="0" w:semiHidden="0" w:uiPriority="73" w:name="Colorful Grid Accent 1"/>
-    <w:lsdException w:unhideWhenUsed="0" w:semiHidden="0" w:uiPriority="60" w:name="Light Shading Accent 2"/>
-    <w:lsdException w:unhideWhenUsed="0" w:semiHidden="0" w:uiPriority="61" w:name="Light List Accent 2"/>
-    <w:lsdException w:unhideWhenUsed="0" w:semiHidden="0" w:uiPriority="62" w:name="Light Grid Accent 2"/>
-    <w:lsdException w:unhideWhenUsed="0" w:semiHidden="0" w:uiPriority="63" w:name="Medium Shading 1 Accent 2"/>
-    <w:lsdException w:unhideWhenUsed="0" w:semiHidden="0" w:uiPriority="64" w:name="Medium Shading 2 Accent 2"/>
-    <w:lsdException w:unhideWhenUsed="0" w:semiHidden="0" w:uiPriority="65" w:name="Medium List 1 Accent 2"/>
-    <w:lsdException w:unhideWhenUsed="0" w:semiHidden="0" w:uiPriority="66" w:name="Medium List 2 Accent 2"/>
-    <w:lsdException w:unhideWhenUsed="0" w:semiHidden="0" w:uiPriority="67" w:name="Medium Grid 1 Accent 2"/>
-    <w:lsdException w:unhideWhenUsed="0" w:semiHidden="0" w:uiPriority="68" w:name="Medium Grid 2 Accent 2"/>
-    <w:lsdException w:unhideWhenUsed="0" w:semiHidden="0" w:uiPriority="69" w:name="Medium Grid 3 Accent 2"/>
-    <w:lsdException w:unhideWhenUsed="0" w:semiHidden="0" w:uiPriority="70" w:name="Dark List Accent 2"/>
-    <w:lsdException w:unhideWhenUsed="0" w:semiHidden="0" w:uiPriority="71" w:name="Colorful Shading Accent 2"/>
-    <w:lsdException w:unhideWhenUsed="0" w:semiHidden="0" w:uiPriority="72" w:name="Colorful List Accent 2"/>
-    <w:lsdException w:unhideWhenUsed="0" w:semiHidden="0" w:uiPriority="73" w:name="Colorful Grid Accent 2"/>
-    <w:lsdException w:unhideWhenUsed="0" w:semiHidden="0" w:uiPriority="60" w:name="Light Shading Accent 3"/>
-    <w:lsdException w:unhideWhenUsed="0" w:semiHidden="0" w:uiPriority="61" w:name="Light List Accent 3"/>
-    <w:lsdException w:unhideWhenUsed="0" w:semiHidden="0" w:uiPriority="62" w:name="Light Grid Accent 3"/>
-    <w:lsdException w:unhideWhenUsed="0" w:semiHidden="0" w:uiPriority="63" w:name="Medium Shading 1 Accent 3"/>
-    <w:lsdException w:unhideWhenUsed="0" w:semiHidden="0" w:uiPriority="64" w:name="Medium Shading 2 Accent 3"/>
-    <w:lsdException w:unhideWhenUsed="0" w:semiHidden="0" w:uiPriority="65" w:name="Medium List 1 Accent 3"/>
-    <w:lsdException w:unhideWhenUsed="0" w:semiHidden="0" w:uiPriority="66" w:name="Medium List 2 Accent 3"/>
-    <w:lsdException w:unhideWhenUsed="0" w:semiHidden="0" w:uiPriority="67" w:name="Medium Grid 1 Accent 3"/>
-    <w:lsdException w:unhideWhenUsed="0" w:semiHidden="0" w:uiPriority="68" w:name="Medium Grid 2 Accent 3"/>
-    <w:lsdException w:unhideWhenUsed="0" w:semiHidden="0" w:uiPriority="69" w:name="Medium Grid 3 Accent 3"/>
-    <w:lsdException w:unhideWhenUsed="0" w:semiHidden="0" w:uiPriority="70" w:name="Dark List Accent 3"/>
-    <w:lsdException w:unhideWhenUsed="0" w:semiHidden="0" w:uiPriority="71" w:name="Colorful Shading Accent 3"/>
-    <w:lsdException w:unhideWhenUsed="0" w:semiHidden="0" w:uiPriority="72" w:name="Colorful List Accent 3"/>
-    <w:lsdException w:unhideWhenUsed="0" w:semiHidden="0" w:uiPriority="73" w:name="Colorful Grid Accent 3"/>
-    <w:lsdException w:unhideWhenUsed="0" w:semiHidden="0" w:uiPriority="60" w:name="Light Shading Accent 4"/>
-    <w:lsdException w:unhideWhenUsed="0" w:semiHidden="0" w:uiPriority="61" w:name="Light List Accent 4"/>
-    <w:lsdException w:unhideWhenUsed="0" w:semiHidden="0" w:uiPriority="62" w:name="Light Grid Accent 4"/>
-    <w:lsdException w:unhideWhenUsed="0" w:semiHidden="0" w:uiPriority="63" w:name="Medium Shading 1 Accent 4"/>
-    <w:lsdException w:unhideWhenUsed="0" w:semiHidden="0" w:uiPriority="64" w:name="Medium Shading 2 Accent 4"/>
-    <w:lsdException w:unhideWhenUsed="0" w:semiHidden="0" w:uiPriority="65" w:name="Medium List 1 Accent 4"/>
-    <w:lsdException w:unhideWhenUsed="0" w:semiHidden="0" w:uiPriority="66" w:name="Medium List 2 Accent 4"/>
-    <w:lsdException w:unhideWhenUsed="0" w:semiHidden="0" w:uiPriority="67" w:name="Medium Grid 1 Accent 4"/>
-    <w:lsdException w:unhideWhenUsed="0" w:semiHidden="0" w:uiPriority="68" w:name="Medium Grid 2 Accent 4"/>
-    <w:lsdException w:unhideWhenUsed="0" w:semiHidden="0" w:uiPriority="69" w:name="Medium Grid 3 Accent 4"/>
-    <w:lsdException w:unhideWhenUsed="0" w:semiHidden="0" w:uiPriority="70" w:name="Dark List Accent 4"/>
-    <w:lsdException w:unhideWhenUsed="0" w:semiHidden="0" w:uiPriority="71" w:name="Colorful Shading Accent 4"/>
-    <w:lsdException w:unhideWhenUsed="0" w:semiHidden="0" w:uiPriority="72" w:name="Colorful List Accent 4"/>
-    <w:lsdException w:unhideWhenUsed="0" w:semiHidden="0" w:uiPriority="73" w:name="Colorful Grid Accent 4"/>
-    <w:lsdException w:unhideWhenUsed="0" w:semiHidden="0" w:uiPriority="60" w:name="Light Shading Accent 5"/>
-    <w:lsdException w:unhideWhenUsed="0" w:semiHidden="0" w:uiPriority="61" w:name="Light List Accent 5"/>
-    <w:lsdException w:unhideWhenUsed="0" w:semiHidden="0" w:uiPriority="62" w:name="Light Grid Accent 5"/>
-    <w:lsdException w:unhideWhenUsed="0" w:semiHidden="0" w:uiPriority="63" w:name="Medium Shading 1 Accent 5"/>
-    <w:lsdException w:unhideWhenUsed="0" w:semiHidden="0" w:uiPriority="64" w:name="Medium Shading 2 Accent 5"/>
-    <w:lsdException w:unhideWhenUsed="0" w:semiHidden="0" w:uiPriority="65" w:name="Medium List 1 Accent 5"/>
-    <w:lsdException w:unhideWhenUsed="0" w:semiHidden="0" w:uiPriority="66" w:name="Medium List 2 Accent 5"/>
-    <w:lsdException w:unhideWhenUsed="0" w:semiHidden="0" w:uiPriority="67" w:name="Medium Grid 1 Accent 5"/>
-    <w:lsdException w:unhideWhenUsed="0" w:semiHidden="0" w:uiPriority="68" w:name="Medium Grid 2 Accent 5"/>
-    <w:lsdException w:unhideWhenUsed="0" w:semiHidden="0" w:uiPriority="69" w:name="Medium Grid 3 Accent 5"/>
-    <w:lsdException w:unhideWhenUsed="0" w:semiHidden="0" w:uiPriority="70" w:name="Dark List Accent 5"/>
-    <w:lsdException w:unhideWhenUsed="0" w:semiHidden="0" w:uiPriority="71" w:name="Colorful Shading Accent 5"/>
-    <w:lsdException w:unhideWhenUsed="0" w:semiHidden="0" w:uiPriority="72" w:name="Colorful List Accent 5"/>
-    <w:lsdException w:unhideWhenUsed="0" w:semiHidden="0" w:uiPriority="73" w:name="Colorful Grid Accent 5"/>
-    <w:lsdException w:unhideWhenUsed="0" w:semiHidden="0" w:uiPriority="60" w:name="Light Shading Accent 6"/>
-    <w:lsdException w:unhideWhenUsed="0" w:semiHidden="0" w:uiPriority="61" w:name="Light List Accent 6"/>
-    <w:lsdException w:unhideWhenUsed="0" w:semiHidden="0" w:uiPriority="62" w:name="Light Grid Accent 6"/>
-    <w:lsdException w:unhideWhenUsed="0" w:semiHidden="0" w:uiPriority="63" w:name="Medium Shading 1 Accent 6"/>
-    <w:lsdException w:unhideWhenUsed="0" w:semiHidden="0" w:uiPriority="64" w:name="Medium Shading 2 Accent 6"/>
-    <w:lsdException w:unhideWhenUsed="0" w:semiHidden="0" w:uiPriority="65" w:name="Medium List 1 Accent 6"/>
-    <w:lsdException w:unhideWhenUsed="0" w:semiHidden="0" w:uiPriority="66" w:name="Medium List 2 Accent 6"/>
-    <w:lsdException w:unhideWhenUsed="0" w:semiHidden="0" w:uiPriority="67" w:name="Medium Grid 1 Accent 6"/>
-    <w:lsdException w:unhideWhenUsed="0" w:semiHidden="0" w:uiPriority="68" w:name="Medium Grid 2 Accent 6"/>
-    <w:lsdException w:unhideWhenUsed="0" w:semiHidden="0" w:uiPriority="69" w:name="Medium Grid 3 Accent 6"/>
-    <w:lsdException w:unhideWhenUsed="0" w:semiHidden="0" w:uiPriority="70" w:name="Dark List Accent 6"/>
-    <w:lsdException w:unhideWhenUsed="0" w:semiHidden="0" w:uiPriority="71" w:name="Colorful Shading Accent 6"/>
-    <w:lsdException w:unhideWhenUsed="0" w:semiHidden="0" w:uiPriority="72" w:name="Colorful List Accent 6"/>
-    <w:lsdException w:unhideWhenUsed="0" w:semiHidden="0" w:uiPriority="73" w:name="Colorful Grid Accent 6"/>
-    <w:lsdException w:unhideWhenUsed="0" w:semiHidden="0" w:qFormat="1" w:uiPriority="19" w:name="Subtle Emphasis"/>
-    <w:lsdException w:unhideWhenUsed="0" w:semiHidden="0" w:qFormat="1" w:uiPriority="21" w:name="Intense Emphasis"/>
-    <w:lsdException w:unhideWhenUsed="0" w:semiHidden="0" w:qFormat="1" w:uiPriority="31" w:name="Subtle Reference"/>
-    <w:lsdException w:unhideWhenUsed="0" w:semiHidden="0" w:qFormat="1" w:uiPriority="32" w:name="Intense Reference"/>
-    <w:lsdException w:unhideWhenUsed="0" w:semiHidden="0" w:qFormat="1" w:uiPriority="33" w:name="Book Title"/>
-    <w:lsdException w:uiPriority="37" w:name="Bibliography"/>
-    <w:lsdException w:qFormat="1" w:uiPriority="39" w:name="TOC Heading"/>
+  <w:latentStyles w:defLockedState="0" w:defUIPriority="99" w:defSemiHidden="1" w:defUnhideWhenUsed="1" w:defQFormat="0" w:count="267">
+    <w:lsdException w:name="Normal" w:semiHidden="0" w:uiPriority="0" w:unhideWhenUsed="0" w:qFormat="1"/>
+    <w:lsdException w:name="heading 1" w:semiHidden="0" w:uiPriority="9" w:unhideWhenUsed="0" w:qFormat="1"/>
+    <w:lsdException w:name="heading 2" w:uiPriority="9" w:qFormat="1"/>
+    <w:lsdException w:name="heading 3" w:uiPriority="9" w:qFormat="1"/>
+    <w:lsdException w:name="heading 4" w:uiPriority="9" w:qFormat="1"/>
+    <w:lsdException w:name="heading 5" w:uiPriority="9" w:qFormat="1"/>
+    <w:lsdException w:name="heading 6" w:uiPriority="9" w:qFormat="1"/>
+    <w:lsdException w:name="heading 7" w:uiPriority="9" w:qFormat="1"/>
+    <w:lsdException w:name="heading 8" w:uiPriority="9" w:qFormat="1"/>
+    <w:lsdException w:name="heading 9" w:uiPriority="9" w:qFormat="1"/>
+    <w:lsdException w:name="toc 1" w:uiPriority="39"/>
+    <w:lsdException w:name="toc 2" w:uiPriority="39"/>
+    <w:lsdException w:name="toc 3" w:uiPriority="39"/>
+    <w:lsdException w:name="toc 4" w:uiPriority="39"/>
+    <w:lsdException w:name="toc 5" w:uiPriority="39"/>
+    <w:lsdException w:name="toc 6" w:uiPriority="39"/>
+    <w:lsdException w:name="toc 7" w:uiPriority="39"/>
+    <w:lsdException w:name="toc 8" w:uiPriority="39"/>
+    <w:lsdException w:name="toc 9" w:uiPriority="39"/>
+    <w:lsdException w:name="caption" w:uiPriority="35" w:qFormat="1"/>
+    <w:lsdException w:name="Title" w:semiHidden="0" w:uiPriority="10" w:unhideWhenUsed="0" w:qFormat="1"/>
+    <w:lsdException w:name="Default Paragraph Font" w:uiPriority="1"/>
+    <w:lsdException w:name="Subtitle" w:semiHidden="0" w:uiPriority="11" w:unhideWhenUsed="0" w:qFormat="1"/>
+    <w:lsdException w:name="Strong" w:semiHidden="0" w:uiPriority="22" w:unhideWhenUsed="0" w:qFormat="1"/>
+    <w:lsdException w:name="Emphasis" w:semiHidden="0" w:uiPriority="20" w:unhideWhenUsed="0" w:qFormat="1"/>
+    <w:lsdException w:name="Table Grid" w:semiHidden="0" w:uiPriority="59" w:unhideWhenUsed="0"/>
+    <w:lsdException w:name="Placeholder Text" w:unhideWhenUsed="0"/>
+    <w:lsdException w:name="No Spacing" w:semiHidden="0" w:uiPriority="1" w:unhideWhenUsed="0" w:qFormat="1"/>
+    <w:lsdException w:name="Light Shading" w:semiHidden="0" w:uiPriority="60" w:unhideWhenUsed="0"/>
+    <w:lsdException w:name="Light List" w:semiHidden="0" w:uiPriority="61" w:unhideWhenUsed="0"/>
+    <w:lsdException w:name="Light Grid" w:semiHidden="0" w:uiPriority="62" w:unhideWhenUsed="0"/>
+    <w:lsdException w:name="Medium Shading 1" w:semiHidden="0" w:uiPriority="63" w:unhideWhenUsed="0"/>
+    <w:lsdException w:name="Medium Shading 2" w:semiHidden="0" w:uiPriority="64" w:unhideWhenUsed="0"/>
+    <w:lsdException w:name="Medium List 1" w:semiHidden="0" w:uiPriority="65" w:unhideWhenUsed="0"/>
+    <w:lsdException w:name="Medium List 2" w:semiHidden="0" w:uiPriority="66" w:unhideWhenUsed="0"/>
+    <w:lsdException w:name="Medium Grid 1" w:semiHidden="0" w:uiPriority="67" w:unhideWhenUsed="0"/>
+    <w:lsdException w:name="Medium Grid 2" w:semiHidden="0" w:uiPriority="68" w:unhideWhenUsed="0"/>
+    <w:lsdException w:name="Medium Grid 3" w:semiHidden="0" w:uiPriority="69" w:unhideWhenUsed="0"/>
+    <w:lsdException w:name="Dark List" w:semiHidden="0" w:uiPriority="70" w:unhideWhenUsed="0"/>
+    <w:lsdException w:name="Colorful Shading" w:semiHidden="0" w:uiPriority="71" w:unhideWhenUsed="0"/>
+    <w:lsdException w:name="Colorful List" w:semiHidden="0" w:uiPriority="72" w:unhideWhenUsed="0"/>
+    <w:lsdException w:name="Colorful Grid" w:semiHidden="0" w:uiPriority="73" w:unhideWhenUsed="0"/>
+    <w:lsdException w:name="Light Shading Accent 1" w:semiHidden="0" w:uiPriority="60" w:unhideWhenUsed="0"/>
+    <w:lsdException w:name="Light List Accent 1" w:semiHidden="0" w:uiPriority="61" w:unhideWhenUsed="0"/>
+    <w:lsdException w:name="Light Grid Accent 1" w:semiHidden="0" w:uiPriority="62" w:unhideWhenUsed="0"/>
+    <w:lsdException w:name="Medium Shading 1 Accent 1" w:semiHidden="0" w:uiPriority="63" w:unhideWhenUsed="0"/>
+    <w:lsdException w:name="Medium Shading 2 Accent 1" w:semiHidden="0" w:uiPriority="64" w:unhideWhenUsed="0"/>
+    <w:lsdException w:name="Medium List 1 Accent 1" w:semiHidden="0" w:uiPriority="65" w:unhideWhenUsed="0"/>
+    <w:lsdException w:name="Revision" w:unhideWhenUsed="0"/>
+    <w:lsdException w:name="List Paragraph" w:semiHidden="0" w:uiPriority="34" w:unhideWhenUsed="0" w:qFormat="1"/>
+    <w:lsdException w:name="Quote" w:semiHidden="0" w:uiPriority="29" w:unhideWhenUsed="0" w:qFormat="1"/>
+    <w:lsdException w:name="Intense Quote" w:semiHidden="0" w:uiPriority="30" w:unhideWhenUsed="0" w:qFormat="1"/>
+    <w:lsdException w:name="Medium List 2 Accent 1" w:semiHidden="0" w:uiPriority="66" w:unhideWhenUsed="0"/>
+    <w:lsdException w:name="Medium Grid 1 Accent 1" w:semiHidden="0" w:uiPriority="67" w:unhideWhenUsed="0"/>
+    <w:lsdException w:name="Medium Grid 2 Accent 1" w:semiHidden="0" w:uiPriority="68" w:unhideWhenUsed="0"/>
+    <w:lsdException w:name="Medium Grid 3 Accent 1" w:semiHidden="0" w:uiPriority="69" w:unhideWhenUsed="0"/>
+    <w:lsdException w:name="Dark List Accent 1" w:semiHidden="0" w:uiPriority="70" w:unhideWhenUsed="0"/>
+    <w:lsdException w:name="Colorful Shading Accent 1" w:semiHidden="0" w:uiPriority="71" w:unhideWhenUsed="0"/>
+    <w:lsdException w:name="Colorful List Accent 1" w:semiHidden="0" w:uiPriority="72" w:unhideWhenUsed="0"/>
+    <w:lsdException w:name="Colorful Grid Accent 1" w:semiHidden="0" w:uiPriority="73" w:unhideWhenUsed="0"/>
+    <w:lsdException w:name="Light Shading Accent 2" w:semiHidden="0" w:uiPriority="60" w:unhideWhenUsed="0"/>
+    <w:lsdException w:name="Light List Accent 2" w:semiHidden="0" w:uiPriority="61" w:unhideWhenUsed="0"/>
+    <w:lsdException w:name="Light Grid Accent 2" w:semiHidden="0" w:uiPriority="62" w:unhideWhenUsed="0"/>
+    <w:lsdException w:name="Medium Shading 1 Accent 2" w:semiHidden="0" w:uiPriority="63" w:unhideWhenUsed="0"/>
+    <w:lsdException w:name="Medium Shading 2 Accent 2" w:semiHidden="0" w:uiPriority="64" w:unhideWhenUsed="0"/>
+    <w:lsdException w:name="Medium List 1 Accent 2" w:semiHidden="0" w:uiPriority="65" w:unhideWhenUsed="0"/>
+    <w:lsdException w:name="Medium List 2 Accent 2" w:semiHidden="0" w:uiPriority="66" w:unhideWhenUsed="0"/>
+    <w:lsdException w:name="Medium Grid 1 Accent 2" w:semiHidden="0" w:uiPriority="67" w:unhideWhenUsed="0"/>
+    <w:lsdException w:name="Medium Grid 2 Accent 2" w:semiHidden="0" w:uiPriority="68" w:unhideWhenUsed="0"/>
+    <w:lsdException w:name="Medium Grid 3 Accent 2" w:semiHidden="0" w:uiPriority="69" w:unhideWhenUsed="0"/>
+    <w:lsdException w:name="Dark List Accent 2" w:semiHidden="0" w:uiPriority="70" w:unhideWhenUsed="0"/>
+    <w:lsdException w:name="Colorful Shading Accent 2" w:semiHidden="0" w:uiPriority="71" w:unhideWhenUsed="0"/>
+    <w:lsdException w:name="Colorful List Accent 2" w:semiHidden="0" w:uiPriority="72" w:unhideWhenUsed="0"/>
+    <w:lsdException w:name="Colorful Grid Accent 2" w:semiHidden="0" w:uiPriority="73" w:unhideWhenUsed="0"/>
+    <w:lsdException w:name="Light Shading Accent 3" w:semiHidden="0" w:uiPriority="60" w:unhideWhenUsed="0"/>
+    <w:lsdException w:name="Light List Accent 3" w:semiHidden="0" w:uiPriority="61" w:unhideWhenUsed="0"/>
+    <w:lsdException w:name="Light Grid Accent 3" w:semiHidden="0" w:uiPriority="62" w:unhideWhenUsed="0"/>
+    <w:lsdException w:name="Medium Shading 1 Accent 3" w:semiHidden="0" w:uiPriority="63" w:unhideWhenUsed="0"/>
+    <w:lsdException w:name="Medium Shading 2 Accent 3" w:semiHidden="0" w:uiPriority="64" w:unhideWhenUsed="0"/>
+    <w:lsdException w:name="Medium List 1 Accent 3" w:semiHidden="0" w:uiPriority="65" w:unhideWhenUsed="0"/>
+    <w:lsdException w:name="Medium List 2 Accent 3" w:semiHidden="0" w:uiPriority="66" w:unhideWhenUsed="0"/>
+    <w:lsdException w:name="Medium Grid 1 Accent 3" w:semiHidden="0" w:uiPriority="67" w:unhideWhenUsed="0"/>
+    <w:lsdException w:name="Medium Grid 2 Accent 3" w:semiHidden="0" w:uiPriority="68" w:unhideWhenUsed="0"/>
+    <w:lsdException w:name="Medium Grid 3 Accent 3" w:semiHidden="0" w:uiPriority="69" w:unhideWhenUsed="0"/>
+    <w:lsdException w:name="Dark List Accent 3" w:semiHidden="0" w:uiPriority="70" w:unhideWhenUsed="0"/>
+    <w:lsdException w:name="Colorful Shading Accent 3" w:semiHidden="0" w:uiPriority="71" w:unhideWhenUsed="0"/>
+    <w:lsdException w:name="Colorful List Accent 3" w:semiHidden="0" w:uiPriority="72" w:unhideWhenUsed="0"/>
+    <w:lsdException w:name="Colorful Grid Accent 3" w:semiHidden="0" w:uiPriority="73" w:unhideWhenUsed="0"/>
+    <w:lsdException w:name="Light Shading Accent 4" w:semiHidden="0" w:uiPriority="60" w:unhideWhenUsed="0"/>
+    <w:lsdException w:name="Light List Accent 4" w:semiHidden="0" w:uiPriority="61" w:unhideWhenUsed="0"/>
+    <w:lsdException w:name="Light Grid Accent 4" w:semiHidden="0" w:uiPriority="62" w:unhideWhenUsed="0"/>
+    <w:lsdException w:name="Medium Shading 1 Accent 4" w:semiHidden="0" w:uiPriority="63" w:unhideWhenUsed="0"/>
+    <w:lsdException w:name="Medium Shading 2 Accent 4" w:semiHidden="0" w:uiPriority="64" w:unhideWhenUsed="0"/>
+    <w:lsdException w:name="Medium List 1 Accent 4" w:semiHidden="0" w:uiPriority="65" w:unhideWhenUsed="0"/>
+    <w:lsdException w:name="Medium List 2 Accent 4" w:semiHidden="0" w:uiPriority="66" w:unhideWhenUsed="0"/>
+    <w:lsdException w:name="Medium Grid 1 Accent 4" w:semiHidden="0" w:uiPriority="67" w:unhideWhenUsed="0"/>
+    <w:lsdException w:name="Medium Grid 2 Accent 4" w:semiHidden="0" w:uiPriority="68" w:unhideWhenUsed="0"/>
+    <w:lsdException w:name="Medium Grid 3 Accent 4" w:semiHidden="0" w:uiPriority="69" w:unhideWhenUsed="0"/>
+    <w:lsdException w:name="Dark List Accent 4" w:semiHidden="0" w:uiPriority="70" w:unhideWhenUsed="0"/>
+    <w:lsdException w:name="Colorful Shading Accent 4" w:semiHidden="0" w:uiPriority="71" w:unhideWhenUsed="0"/>
+    <w:lsdException w:name="Colorful List Accent 4" w:semiHidden="0" w:uiPriority="72" w:unhideWhenUsed="0"/>
+    <w:lsdException w:name="Colorful Grid Accent 4" w:semiHidden="0" w:uiPriority="73" w:unhideWhenUsed="0"/>
+    <w:lsdException w:name="Light Shading Accent 5" w:semiHidden="0" w:uiPriority="60" w:unhideWhenUsed="0"/>
+    <w:lsdException w:name="Light List Accent 5" w:semiHidden="0" w:uiPriority="61" w:unhideWhenUsed="0"/>
+    <w:lsdException w:name="Light Grid Accent 5" w:semiHidden="0" w:uiPriority="62" w:unhideWhenUsed="0"/>
+    <w:lsdException w:name="Medium Shading 1 Accent 5" w:semiHidden="0" w:uiPriority="63" w:unhideWhenUsed="0"/>
+    <w:lsdException w:name="Medium Shading 2 Accent 5" w:semiHidden="0" w:uiPriority="64" w:unhideWhenUsed="0"/>
+    <w:lsdException w:name="Medium List 1 Accent 5" w:semiHidden="0" w:uiPriority="65" w:unhideWhenUsed="0"/>
+    <w:lsdException w:name="Medium List 2 Accent 5" w:semiHidden="0" w:uiPriority="66" w:unhideWhenUsed="0"/>
+    <w:lsdException w:name="Medium Grid 1 Accent 5" w:semiHidden="0" w:uiPriority="67" w:unhideWhenUsed="0"/>
+    <w:lsdException w:name="Medium Grid 2 Accent 5" w:semiHidden="0" w:uiPriority="68" w:unhideWhenUsed="0"/>
+    <w:lsdException w:name="Medium Grid 3 Accent 5" w:semiHidden="0" w:uiPriority="69" w:unhideWhenUsed="0"/>
+    <w:lsdException w:name="Dark List Accent 5" w:semiHidden="0" w:uiPriority="70" w:unhideWhenUsed="0"/>
+    <w:lsdException w:name="Colorful Shading Accent 5" w:semiHidden="0" w:uiPriority="71" w:unhideWhenUsed="0"/>
+    <w:lsdException w:name="Colorful List Accent 5" w:semiHidden="0" w:uiPriority="72" w:unhideWhenUsed="0"/>
+    <w:lsdException w:name="Colorful Grid Accent 5" w:semiHidden="0" w:uiPriority="73" w:unhideWhenUsed="0"/>
+    <w:lsdException w:name="Light Shading Accent 6" w:semiHidden="0" w:uiPriority="60" w:unhideWhenUsed="0"/>
+    <w:lsdException w:name="Light List Accent 6" w:semiHidden="0" w:uiPriority="61" w:unhideWhenUsed="0"/>
+    <w:lsdException w:name="Light Grid Accent 6" w:semiHidden="0" w:uiPriority="62" w:unhideWhenUsed="0"/>
+    <w:lsdException w:name="Medium Shading 1 Accent 6" w:semiHidden="0" w:uiPriority="63" w:unhideWhenUsed="0"/>
+    <w:lsdException w:name="Medium Shading 2 Accent 6" w:semiHidden="0" w:uiPriority="64" w:unhideWhenUsed="0"/>
+    <w:lsdException w:name="Medium List 1 Accent 6" w:semiHidden="0" w:uiPriority="65" w:unhideWhenUsed="0"/>
+    <w:lsdException w:name="Medium List 2 Accent 6" w:semiHidden="0" w:uiPriority="66" w:unhideWhenUsed="0"/>
+    <w:lsdException w:name="Medium Grid 1 Accent 6" w:semiHidden="0" w:uiPriority="67" w:unhideWhenUsed="0"/>
+    <w:lsdException w:name="Medium Grid 2 Accent 6" w:semiHidden="0" w:uiPriority="68" w:unhideWhenUsed="0"/>
+    <w:lsdException w:name="Medium Grid 3 Accent 6" w:semiHidden="0" w:uiPriority="69" w:unhideWhenUsed="0"/>
+    <w:lsdException w:name="Dark List Accent 6" w:semiHidden="0" w:uiPriority="70" w:unhideWhenUsed="0"/>
+    <w:lsdException w:name="Colorful Shading Accent 6" w:semiHidden="0" w:uiPriority="71" w:unhideWhenUsed="0"/>
+    <w:lsdException w:name="Colorful List Accent 6" w:semiHidden="0" w:uiPriority="72" w:unhideWhenUsed="0"/>
+    <w:lsdException w:name="Colorful Grid Accent 6" w:semiHidden="0" w:uiPriority="73" w:unhideWhenUsed="0"/>
+    <w:lsdException w:name="Subtle Emphasis" w:semiHidden="0" w:uiPriority="19" w:unhideWhenUsed="0" w:qFormat="1"/>
+    <w:lsdException w:name="Intense Emphasis" w:semiHidden="0" w:uiPriority="21" w:unhideWhenUsed="0" w:qFormat="1"/>
+    <w:lsdException w:name="Subtle Reference" w:semiHidden="0" w:uiPriority="31" w:unhideWhenUsed="0" w:qFormat="1"/>
+    <w:lsdException w:name="Intense Reference" w:semiHidden="0" w:uiPriority="32" w:unhideWhenUsed="0" w:qFormat="1"/>
+    <w:lsdException w:name="Book Title" w:semiHidden="0" w:uiPriority="33" w:unhideWhenUsed="0" w:qFormat="1"/>
+    <w:lsdException w:name="Bibliography" w:uiPriority="37"/>
+    <w:lsdException w:name="TOC Heading" w:uiPriority="39" w:qFormat="1"/>
   </w:latentStyles>
-  <w:style w:type="paragraph" w:styleId="Normal" w:default="1">
+  <w:style w:type="paragraph" w:default="1" w:styleId="a">
     <w:name w:val="Normal"/>
-    <w:rsid w:val="00a8321d"/>
+    <w:rsid w:val="00A8321D"/>
     <w:pPr>
-      <w:widowControl/>
-      <w:suppressAutoHyphens w:val="true"/>
-      <w:bidi w:val="0"/>
-      <w:spacing w:lineRule="auto" w:line="276" w:before="0" w:after="200"/>
-      <w:jc w:val="left"/>
+      <w:suppressAutoHyphens/>
+      <w:spacing w:after="200"/>
     </w:pPr>
     <w:rPr>
-      <w:rFonts w:ascii="Calibri" w:hAnsi="Calibri" w:eastAsia="DejaVu Sans" w:cs=""/>
+      <w:rFonts w:eastAsia="DejaVu Sans"/>
       <w:color w:val="00000A"/>
-      <w:sz w:val="22"/>
-      <w:szCs w:val="22"/>
-      <w:lang w:val="ru-RU" w:eastAsia="en-US" w:bidi="ar-SA"/>
+      <w:lang w:eastAsia="en-US"/>
     </w:rPr>
   </w:style>
-  <w:style w:type="character" w:styleId="DefaultParagraphFont" w:default="1">
+  <w:style w:type="character" w:default="1" w:styleId="a0">
     <w:name w:val="Default Paragraph Font"/>
     <w:uiPriority w:val="1"/>
     <w:semiHidden/>
     <w:unhideWhenUsed/>
-    <w:rPr/>
-  </w:style>
-  <w:style w:type="character" w:styleId="ListLabel1">
+  </w:style>
+  <w:style w:type="table" w:default="1" w:styleId="a1">
+    <w:name w:val="Normal Table"/>
+    <w:uiPriority w:val="99"/>
+    <w:semiHidden/>
+    <w:unhideWhenUsed/>
+    <w:qFormat/>
+    <w:tblPr>
+      <w:tblInd w:w="0" w:type="dxa"/>
+      <w:tblCellMar>
+        <w:top w:w="0" w:type="dxa"/>
+        <w:left w:w="108" w:type="dxa"/>
+        <w:bottom w:w="0" w:type="dxa"/>
+        <w:right w:w="108" w:type="dxa"/>
+      </w:tblCellMar>
+    </w:tblPr>
+  </w:style>
+  <w:style w:type="numbering" w:default="1" w:styleId="a2">
+    <w:name w:val="No List"/>
+    <w:uiPriority w:val="99"/>
+    <w:semiHidden/>
+    <w:unhideWhenUsed/>
+  </w:style>
+  <w:style w:type="character" w:customStyle="1" w:styleId="ListLabel1">
     <w:name w:val="ListLabel 1"/>
+    <w:rsid w:val="00D13A6C"/>
     <w:rPr>
       <w:rFonts w:cs="Courier New"/>
     </w:rPr>
   </w:style>
-  <w:style w:type="character" w:styleId="ListLabel2">
+  <w:style w:type="character" w:customStyle="1" w:styleId="ListLabel2">
     <w:name w:val="ListLabel 2"/>
+    <w:rsid w:val="00D13A6C"/>
     <w:rPr>
       <w:rFonts w:cs="Symbol"/>
     </w:rPr>
   </w:style>
-  <w:style w:type="character" w:styleId="ListLabel3">
+  <w:style w:type="character" w:customStyle="1" w:styleId="ListLabel3">
     <w:name w:val="ListLabel 3"/>
+    <w:rsid w:val="00D13A6C"/>
     <w:rPr>
       <w:rFonts w:cs="Courier New"/>
     </w:rPr>
   </w:style>
-  <w:style w:type="character" w:styleId="ListLabel4">
+  <w:style w:type="character" w:customStyle="1" w:styleId="ListLabel4">
     <w:name w:val="ListLabel 4"/>
+    <w:rsid w:val="00D13A6C"/>
     <w:rPr>
       <w:rFonts w:cs="Wingdings"/>
     </w:rPr>
   </w:style>
-  <w:style w:type="character" w:styleId="ListLabel5">
+  <w:style w:type="character" w:customStyle="1" w:styleId="ListLabel5">
     <w:name w:val="ListLabel 5"/>
+    <w:rsid w:val="00D13A6C"/>
     <w:rPr>
       <w:rFonts w:cs="Symbol"/>
     </w:rPr>
   </w:style>
-  <w:style w:type="character" w:styleId="ListLabel6">
+  <w:style w:type="character" w:customStyle="1" w:styleId="ListLabel6">
     <w:name w:val="ListLabel 6"/>
+    <w:rsid w:val="00D13A6C"/>
     <w:rPr>
       <w:rFonts w:cs="Courier New"/>
     </w:rPr>
   </w:style>
-  <w:style w:type="character" w:styleId="ListLabel7">
+  <w:style w:type="character" w:customStyle="1" w:styleId="ListLabel7">
     <w:name w:val="ListLabel 7"/>
+    <w:rsid w:val="00D13A6C"/>
     <w:rPr>
       <w:rFonts w:cs="Wingdings"/>
     </w:rPr>
   </w:style>
-  <w:style w:type="character" w:styleId="ListLabel8">
+  <w:style w:type="character" w:customStyle="1" w:styleId="ListLabel8">
     <w:name w:val="ListLabel 8"/>
+    <w:rsid w:val="00D13A6C"/>
     <w:rPr>
       <w:rFonts w:cs="Symbol"/>
     </w:rPr>
   </w:style>
-  <w:style w:type="character" w:styleId="ListLabel9">
+  <w:style w:type="character" w:customStyle="1" w:styleId="ListLabel9">
     <w:name w:val="ListLabel 9"/>
+    <w:rsid w:val="00D13A6C"/>
     <w:rPr>
       <w:rFonts w:cs="Courier New"/>
     </w:rPr>
   </w:style>
-  <w:style w:type="character" w:styleId="ListLabel10">
+  <w:style w:type="character" w:customStyle="1" w:styleId="ListLabel10">
     <w:name w:val="ListLabel 10"/>
+    <w:rsid w:val="00D13A6C"/>
     <w:rPr>
       <w:rFonts w:cs="Wingdings"/>
     </w:rPr>
   </w:style>
-  <w:style w:type="paragraph" w:styleId="Style14" w:customStyle="1">
+  <w:style w:type="paragraph" w:customStyle="1" w:styleId="a3">
     <w:name w:val="Заголовок"/>
-    <w:rsid w:val="00a8321d"/>
-    <w:basedOn w:val="Normal"/>
-    <w:next w:val="Style15"/>
+    <w:basedOn w:val="a"/>
+    <w:next w:val="a4"/>
+    <w:rsid w:val="00A8321D"/>
     <w:pPr>
       <w:keepNext/>
       <w:spacing w:before="240" w:after="120"/>
     </w:pPr>
     <w:rPr>
-      <w:rFonts w:ascii="Arial" w:hAnsi="Arial" w:eastAsia="Droid Sans Fallback" w:cs="Lohit Hindi"/>
+      <w:rFonts w:ascii="Arial" w:eastAsia="Droid Sans Fallback" w:hAnsi="Arial" w:cs="Lohit Hindi"/>
       <w:sz w:val="28"/>
       <w:szCs w:val="28"/>
     </w:rPr>
   </w:style>
-  <w:style w:type="paragraph" w:styleId="Style15">
-    <w:name w:val="Основной текст"/>
-    <w:rsid w:val="00a8321d"/>
-    <w:basedOn w:val="Normal"/>
+  <w:style w:type="paragraph" w:styleId="a4">
+    <w:name w:val="Body Text"/>
+    <w:basedOn w:val="a"/>
+    <w:rsid w:val="00A8321D"/>
     <w:pPr>
-      <w:spacing w:lineRule="auto" w:line="288" w:before="0" w:after="120"/>
+      <w:spacing w:after="120" w:line="288" w:lineRule="auto"/>
     </w:pPr>
-    <w:rPr/>
-  </w:style>
-  <w:style w:type="paragraph" w:styleId="Style16">
-    <w:name w:val="Список"/>
-    <w:rsid w:val="00a8321d"/>
-    <w:basedOn w:val="Style15"/>
-    <w:pPr/>
+  </w:style>
+  <w:style w:type="paragraph" w:styleId="a5">
+    <w:name w:val="List"/>
+    <w:basedOn w:val="a4"/>
+    <w:rsid w:val="00A8321D"/>
     <w:rPr>
       <w:rFonts w:cs="Lohit Hindi"/>
     </w:rPr>
   </w:style>
-  <w:style w:type="paragraph" w:styleId="Style17">
-    <w:name w:val="Название"/>
-    <w:basedOn w:val="Normal"/>
+  <w:style w:type="paragraph" w:styleId="a6">
+    <w:name w:val="Title"/>
+    <w:basedOn w:val="a"/>
+    <w:rsid w:val="00D13A6C"/>
     <w:pPr>
       <w:suppressLineNumbers/>
       <w:spacing w:before="120" w:after="120"/>
@@ -1439,24 +1422,24 @@
       <w:szCs w:val="24"/>
     </w:rPr>
   </w:style>
-  <w:style w:type="paragraph" w:styleId="Style18">
-    <w:name w:val="Указатель"/>
-    <w:basedOn w:val="Normal"/>
+  <w:style w:type="paragraph" w:styleId="a7">
+    <w:name w:val="index heading"/>
+    <w:basedOn w:val="a"/>
+    <w:rsid w:val="00A8321D"/>
     <w:pPr>
       <w:suppressLineNumbers/>
     </w:pPr>
     <w:rPr>
-      <w:rFonts w:cs="FreeSans"/>
+      <w:rFonts w:cs="Lohit Hindi"/>
     </w:rPr>
   </w:style>
-  <w:style w:type="paragraph" w:styleId="Style19">
+  <w:style w:type="paragraph" w:customStyle="1" w:styleId="a8">
     <w:name w:val="Заглавие"/>
-    <w:rsid w:val="00a8321d"/>
-    <w:basedOn w:val="Normal"/>
+    <w:basedOn w:val="a"/>
+    <w:rsid w:val="00A8321D"/>
     <w:pPr>
       <w:suppressLineNumbers/>
       <w:spacing w:before="120" w:after="120"/>
-      <w:jc w:val="left"/>
     </w:pPr>
     <w:rPr>
       <w:rFonts w:cs="Lohit Hindi"/>
@@ -1466,83 +1449,48 @@
       <w:szCs w:val="24"/>
     </w:rPr>
   </w:style>
-  <w:style w:type="paragraph" w:styleId="Indexheading">
-    <w:name w:val="index heading"/>
-    <w:rsid w:val="00a8321d"/>
-    <w:basedOn w:val="Normal"/>
+  <w:style w:type="paragraph" w:styleId="a9">
+    <w:name w:val="Normal (Web)"/>
+    <w:basedOn w:val="a"/>
+    <w:rsid w:val="00A8321D"/>
     <w:pPr>
-      <w:suppressLineNumbers/>
+      <w:spacing w:before="280" w:after="119" w:line="100" w:lineRule="atLeast"/>
     </w:pPr>
     <w:rPr>
-      <w:rFonts w:cs="Lohit Hindi"/>
-    </w:rPr>
-  </w:style>
-  <w:style w:type="paragraph" w:styleId="NormalWeb">
-    <w:name w:val="Normal (Web)"/>
-    <w:rsid w:val="00a8321d"/>
-    <w:basedOn w:val="Normal"/>
-    <w:pPr>
-      <w:spacing w:lineRule="atLeast" w:line="100" w:before="280" w:after="119"/>
-    </w:pPr>
-    <w:rPr>
-      <w:rFonts w:ascii="Times New Roman" w:hAnsi="Times New Roman" w:eastAsia="Times New Roman" w:cs="Times New Roman"/>
+      <w:rFonts w:ascii="Times New Roman" w:eastAsia="Times New Roman" w:hAnsi="Times New Roman"/>
       <w:sz w:val="24"/>
       <w:szCs w:val="24"/>
       <w:lang w:eastAsia="ru-RU"/>
     </w:rPr>
   </w:style>
-  <w:style w:type="paragraph" w:styleId="ListParagraph">
+  <w:style w:type="paragraph" w:styleId="aa">
     <w:name w:val="List Paragraph"/>
+    <w:basedOn w:val="a"/>
     <w:uiPriority w:val="34"/>
     <w:qFormat/>
-    <w:rsid w:val="00062b6e"/>
-    <w:basedOn w:val="Normal"/>
+    <w:rsid w:val="00062B6E"/>
     <w:pPr>
-      <w:spacing w:before="0" w:after="200"/>
-      <w:ind w:left="720" w:right="0" w:hanging="0"/>
+      <w:ind w:left="720"/>
       <w:contextualSpacing/>
     </w:pPr>
-    <w:rPr/>
-  </w:style>
-  <w:style w:type="numbering" w:styleId="NoList" w:default="1">
-    <w:name w:val="No List"/>
-    <w:uiPriority w:val="99"/>
-    <w:semiHidden/>
-    <w:unhideWhenUsed/>
-  </w:style>
-  <w:style w:type="table" w:default="1" w:styleId="a1">
-    <w:name w:val="Normal Table"/>
-    <w:uiPriority w:val="99"/>
-    <w:qFormat/>
-    <w:semiHidden/>
-    <w:unhideWhenUsed/>
-    <w:tblPr>
-      <w:tblInd w:type="dxa" w:w="0"/>
-      <w:tblCellMar>
-        <w:top w:w="0" w:type="dxa"/>
-        <w:left w:w="108" w:type="dxa"/>
-        <w:bottom w:w="0" w:type="dxa"/>
-        <w:right w:w="108" w:type="dxa"/>
-      </w:tblCellMar>
-    </w:tblPr>
-  </w:style>
-  <w:style w:type="table" w:styleId="aa">
+  </w:style>
+  <w:style w:type="table" w:styleId="ab">
     <w:name w:val="Table Grid"/>
     <w:basedOn w:val="a1"/>
     <w:uiPriority w:val="59"/>
-    <w:rsid w:val="00ae3fda"/>
+    <w:rsid w:val="00AE3FDA"/>
     <w:pPr>
-      <w:spacing w:line="240" w:lineRule="auto" w:after="0"/>
+      <w:spacing w:line="240" w:lineRule="auto"/>
     </w:pPr>
     <w:tblPr>
-      <w:tblInd w:type="dxa" w:w="0"/>
+      <w:tblInd w:w="0" w:type="dxa"/>
       <w:tblBorders>
-        <w:top w:sz="4" w:space="0" w:themeColor="text1" w:color="000000" w:val="single"/>
-        <w:left w:sz="4" w:space="0" w:themeColor="text1" w:color="000000" w:val="single"/>
-        <w:bottom w:sz="4" w:space="0" w:themeColor="text1" w:color="000000" w:val="single"/>
-        <w:right w:sz="4" w:space="0" w:themeColor="text1" w:color="000000" w:val="single"/>
-        <w:insideH w:sz="4" w:space="0" w:themeColor="text1" w:color="000000" w:val="single"/>
-        <w:insideV w:sz="4" w:space="0" w:themeColor="text1" w:color="000000" w:val="single"/>
+        <w:top w:val="single" w:sz="4" w:space="0" w:color="000000" w:themeColor="text1"/>
+        <w:left w:val="single" w:sz="4" w:space="0" w:color="000000" w:themeColor="text1"/>
+        <w:bottom w:val="single" w:sz="4" w:space="0" w:color="000000" w:themeColor="text1"/>
+        <w:right w:val="single" w:sz="4" w:space="0" w:color="000000" w:themeColor="text1"/>
+        <w:insideH w:val="single" w:sz="4" w:space="0" w:color="000000" w:themeColor="text1"/>
+        <w:insideV w:val="single" w:sz="4" w:space="0" w:color="000000" w:themeColor="text1"/>
       </w:tblBorders>
       <w:tblCellMar>
         <w:top w:w="0" w:type="dxa"/>

</xml_diff>

<commit_message>
Merge all image formatters into one #16
</commit_message>
<xml_diff>
--- a/core/modules/core/test/smoketest/test.docx
+++ b/core/modules/core/test/smoketest/test.docx
@@ -7,14 +7,6 @@
         <w:tblW w:w="9564" w:type="dxa"/>
         <w:jc w:val="left"/>
         <w:tblInd w:w="-30" w:type="dxa"/>
-        <w:tblBorders>
-          <w:top w:val="single" w:sz="4" w:space="0" w:color="000001"/>
-          <w:left w:val="single" w:sz="4" w:space="0" w:color="000001"/>
-          <w:bottom w:val="single" w:sz="4" w:space="0" w:color="000001"/>
-          <w:right w:val="single" w:sz="4" w:space="0" w:color="000001"/>
-          <w:insideH w:val="single" w:sz="4" w:space="0" w:color="000001"/>
-          <w:insideV w:val="single" w:sz="4" w:space="0" w:color="000001"/>
-        </w:tblBorders>
         <w:tblCellMar>
           <w:top w:w="0" w:type="dxa"/>
           <w:left w:w="78" w:type="dxa"/>
@@ -40,13 +32,8 @@
               <w:left w:val="single" w:sz="4" w:space="0" w:color="000001"/>
               <w:bottom w:val="single" w:sz="4" w:space="0" w:color="000001"/>
               <w:right w:val="single" w:sz="4" w:space="0" w:color="000001"/>
-              <w:insideH w:val="single" w:sz="4" w:space="0" w:color="000001"/>
-              <w:insideV w:val="single" w:sz="4" w:space="0" w:color="000001"/>
             </w:tcBorders>
             <w:shd w:color="auto" w:fill="FFFFFF" w:val="clear"/>
-            <w:tcMar>
-              <w:left w:w="78" w:type="dxa"/>
-            </w:tcMar>
           </w:tcPr>
           <w:p>
             <w:pPr>
@@ -83,13 +70,8 @@
               <w:left w:val="single" w:sz="4" w:space="0" w:color="000001"/>
               <w:bottom w:val="single" w:sz="4" w:space="0" w:color="000001"/>
               <w:right w:val="single" w:sz="4" w:space="0" w:color="000001"/>
-              <w:insideH w:val="single" w:sz="4" w:space="0" w:color="000001"/>
-              <w:insideV w:val="single" w:sz="4" w:space="0" w:color="000001"/>
             </w:tcBorders>
             <w:shd w:color="auto" w:fill="FFFFFF" w:val="clear"/>
-            <w:tcMar>
-              <w:left w:w="78" w:type="dxa"/>
-            </w:tcMar>
           </w:tcPr>
           <w:p>
             <w:pPr>
@@ -121,13 +103,8 @@
               <w:left w:val="single" w:sz="4" w:space="0" w:color="000001"/>
               <w:bottom w:val="single" w:sz="4" w:space="0" w:color="000001"/>
               <w:right w:val="single" w:sz="4" w:space="0" w:color="000001"/>
-              <w:insideH w:val="single" w:sz="4" w:space="0" w:color="000001"/>
-              <w:insideV w:val="single" w:sz="4" w:space="0" w:color="000001"/>
             </w:tcBorders>
             <w:shd w:color="auto" w:fill="FFFFFF" w:val="clear"/>
-            <w:tcMar>
-              <w:left w:w="78" w:type="dxa"/>
-            </w:tcMar>
           </w:tcPr>
           <w:p>
             <w:pPr>
@@ -167,26 +144,21 @@
               <w:left w:val="single" w:sz="4" w:space="0" w:color="000001"/>
               <w:bottom w:val="single" w:sz="4" w:space="0" w:color="000001"/>
               <w:right w:val="single" w:sz="4" w:space="0" w:color="000001"/>
-              <w:insideH w:val="single" w:sz="4" w:space="0" w:color="000001"/>
-              <w:insideV w:val="single" w:sz="4" w:space="0" w:color="000001"/>
             </w:tcBorders>
             <w:shd w:color="auto" w:fill="FFFFFF" w:val="clear"/>
-            <w:tcMar>
-              <w:left w:w="78" w:type="dxa"/>
-            </w:tcMar>
           </w:tcPr>
           <w:p>
             <w:pPr>
               <w:pStyle w:val="Normal"/>
               <w:spacing w:lineRule="atLeast" w:line="100" w:before="0" w:after="0"/>
               <w:rPr>
-                <w:shd w:fill="FFFF00" w:val="clear"/>
+                <w:highlight w:val="yellow"/>
                 <w:lang w:val="en-US"/>
               </w:rPr>
             </w:pPr>
             <w:r>
               <w:rPr>
-                <w:shd w:fill="FFFF00" w:val="clear"/>
+                <w:highlight w:val="yellow"/>
                 <w:lang w:val="en-US"/>
               </w:rPr>
             </w:r>
@@ -223,13 +195,8 @@
               <w:left w:val="single" w:sz="4" w:space="0" w:color="000001"/>
               <w:bottom w:val="single" w:sz="4" w:space="0" w:color="000001"/>
               <w:right w:val="single" w:sz="4" w:space="0" w:color="000001"/>
-              <w:insideH w:val="single" w:sz="4" w:space="0" w:color="000001"/>
-              <w:insideV w:val="single" w:sz="4" w:space="0" w:color="000001"/>
             </w:tcBorders>
             <w:shd w:color="auto" w:fill="FFFFFF" w:val="clear"/>
-            <w:tcMar>
-              <w:left w:w="78" w:type="dxa"/>
-            </w:tcMar>
           </w:tcPr>
           <w:p>
             <w:pPr>
@@ -294,13 +261,8 @@
               <w:left w:val="single" w:sz="4" w:space="0" w:color="000001"/>
               <w:bottom w:val="single" w:sz="4" w:space="0" w:color="000001"/>
               <w:right w:val="single" w:sz="4" w:space="0" w:color="000001"/>
-              <w:insideH w:val="single" w:sz="4" w:space="0" w:color="000001"/>
-              <w:insideV w:val="single" w:sz="4" w:space="0" w:color="000001"/>
             </w:tcBorders>
             <w:shd w:color="auto" w:fill="FFFFFF" w:val="clear"/>
-            <w:tcMar>
-              <w:left w:w="78" w:type="dxa"/>
-            </w:tcMar>
           </w:tcPr>
           <w:p>
             <w:pPr>
@@ -348,13 +310,8 @@
               <w:left w:val="single" w:sz="4" w:space="0" w:color="000001"/>
               <w:bottom w:val="single" w:sz="4" w:space="0" w:color="000001"/>
               <w:right w:val="single" w:sz="4" w:space="0" w:color="000001"/>
-              <w:insideH w:val="single" w:sz="4" w:space="0" w:color="000001"/>
-              <w:insideV w:val="single" w:sz="4" w:space="0" w:color="000001"/>
             </w:tcBorders>
             <w:shd w:color="auto" w:fill="FFFFFF" w:val="clear"/>
-            <w:tcMar>
-              <w:left w:w="78" w:type="dxa"/>
-            </w:tcMar>
           </w:tcPr>
           <w:p>
             <w:pPr>
@@ -394,13 +351,8 @@
               <w:left w:val="single" w:sz="4" w:space="0" w:color="000001"/>
               <w:bottom w:val="single" w:sz="4" w:space="0" w:color="000001"/>
               <w:right w:val="single" w:sz="4" w:space="0" w:color="000001"/>
-              <w:insideH w:val="single" w:sz="4" w:space="0" w:color="000001"/>
-              <w:insideV w:val="single" w:sz="4" w:space="0" w:color="000001"/>
             </w:tcBorders>
             <w:shd w:color="auto" w:fill="FFFFFF" w:val="clear"/>
-            <w:tcMar>
-              <w:left w:w="78" w:type="dxa"/>
-            </w:tcMar>
           </w:tcPr>
           <w:p>
             <w:pPr>
@@ -526,15 +478,121 @@
     <w:p>
       <w:pPr>
         <w:pStyle w:val="Normal"/>
-        <w:rPr>
-          <w:lang w:val="en-US"/>
-        </w:rPr>
+        <w:rPr/>
       </w:pPr>
       <w:r>
         <w:rPr>
           <w:lang w:val="en-US"/>
         </w:rPr>
         <w:t>${Root.image}</w:t>
+      </w:r>
+    </w:p>
+    <w:p>
+      <w:pPr>
+        <w:pStyle w:val="Normal"/>
+        <w:rPr/>
+      </w:pPr>
+      <w:r>
+        <w:rPr>
+          <w:lang w:val="en-US"/>
+        </w:rPr>
+        <w:t>${</w:t>
+      </w:r>
+      <w:r>
+        <w:rPr>
+          <w:lang w:val="en-US"/>
+        </w:rPr>
+        <w:t>Images</w:t>
+      </w:r>
+      <w:r>
+        <w:rPr>
+          <w:lang w:val="en-US"/>
+        </w:rPr>
+        <w:t>.image</w:t>
+      </w:r>
+      <w:r>
+        <w:rPr>
+          <w:lang w:val="en-US"/>
+        </w:rPr>
+        <w:t>Width</w:t>
+      </w:r>
+      <w:r>
+        <w:rPr>
+          <w:lang w:val="en-US"/>
+        </w:rPr>
+        <w:t>Auto}</w:t>
+      </w:r>
+    </w:p>
+    <w:p>
+      <w:pPr>
+        <w:pStyle w:val="Normal"/>
+        <w:rPr/>
+      </w:pPr>
+      <w:r>
+        <w:rPr>
+          <w:lang w:val="en-US"/>
+        </w:rPr>
+        <w:t>${</w:t>
+      </w:r>
+      <w:r>
+        <w:rPr>
+          <w:lang w:val="en-US"/>
+        </w:rPr>
+        <w:t>Images</w:t>
+      </w:r>
+      <w:r>
+        <w:rPr>
+          <w:lang w:val="en-US"/>
+        </w:rPr>
+        <w:t>.imageHeightAuto}</w:t>
+      </w:r>
+    </w:p>
+    <w:p>
+      <w:pPr>
+        <w:pStyle w:val="Normal"/>
+        <w:rPr/>
+      </w:pPr>
+      <w:r>
+        <w:rPr>
+          <w:lang w:val="en-US"/>
+        </w:rPr>
+        <w:t>${</w:t>
+      </w:r>
+      <w:r>
+        <w:rPr>
+          <w:lang w:val="en-US"/>
+        </w:rPr>
+        <w:t>Images</w:t>
+      </w:r>
+      <w:r>
+        <w:rPr>
+          <w:lang w:val="en-US"/>
+        </w:rPr>
+        <w:t>.imageAuto}</w:t>
+      </w:r>
+    </w:p>
+    <w:p>
+      <w:pPr>
+        <w:pStyle w:val="Normal"/>
+        <w:rPr/>
+      </w:pPr>
+      <w:r>
+        <w:rPr>
+          <w:lang w:val="en-US"/>
+        </w:rPr>
+        <w:t>${</w:t>
+      </w:r>
+      <w:r>
+        <w:rPr>
+          <w:lang w:val="en-US"/>
+        </w:rPr>
+        <w:t>Images</w:t>
+      </w:r>
+      <w:r>
+        <w:rPr>
+          <w:lang w:val="en-US"/>
+        </w:rPr>
+        <w:t>.imageRect}</w:t>
       </w:r>
     </w:p>
     <w:p>
@@ -556,14 +614,6 @@
         <w:tblW w:w="9571" w:type="dxa"/>
         <w:jc w:val="left"/>
         <w:tblInd w:w="-30" w:type="dxa"/>
-        <w:tblBorders>
-          <w:top w:val="single" w:sz="4" w:space="0" w:color="000001"/>
-          <w:left w:val="single" w:sz="4" w:space="0" w:color="000001"/>
-          <w:bottom w:val="single" w:sz="4" w:space="0" w:color="000001"/>
-          <w:right w:val="single" w:sz="4" w:space="0" w:color="000001"/>
-          <w:insideH w:val="single" w:sz="4" w:space="0" w:color="000001"/>
-          <w:insideV w:val="single" w:sz="4" w:space="0" w:color="000001"/>
-        </w:tblBorders>
         <w:tblCellMar>
           <w:top w:w="0" w:type="dxa"/>
           <w:left w:w="78" w:type="dxa"/>
@@ -587,13 +637,8 @@
               <w:left w:val="single" w:sz="4" w:space="0" w:color="000001"/>
               <w:bottom w:val="single" w:sz="4" w:space="0" w:color="000001"/>
               <w:right w:val="single" w:sz="4" w:space="0" w:color="000001"/>
-              <w:insideH w:val="single" w:sz="4" w:space="0" w:color="000001"/>
-              <w:insideV w:val="single" w:sz="4" w:space="0" w:color="000001"/>
             </w:tcBorders>
             <w:shd w:color="auto" w:fill="FFFFFF" w:val="clear"/>
-            <w:tcMar>
-              <w:left w:w="78" w:type="dxa"/>
-            </w:tcMar>
           </w:tcPr>
           <w:p>
             <w:pPr>
@@ -644,14 +689,6 @@
         <w:tblW w:w="9571" w:type="dxa"/>
         <w:jc w:val="left"/>
         <w:tblInd w:w="-30" w:type="dxa"/>
-        <w:tblBorders>
-          <w:top w:val="single" w:sz="4" w:space="0" w:color="000001"/>
-          <w:left w:val="single" w:sz="4" w:space="0" w:color="000001"/>
-          <w:bottom w:val="single" w:sz="4" w:space="0" w:color="000001"/>
-          <w:right w:val="single" w:sz="4" w:space="0" w:color="000001"/>
-          <w:insideH w:val="single" w:sz="4" w:space="0" w:color="000001"/>
-          <w:insideV w:val="single" w:sz="4" w:space="0" w:color="000001"/>
-        </w:tblBorders>
         <w:tblCellMar>
           <w:top w:w="0" w:type="dxa"/>
           <w:left w:w="78" w:type="dxa"/>
@@ -675,13 +712,8 @@
               <w:left w:val="single" w:sz="4" w:space="0" w:color="000001"/>
               <w:bottom w:val="single" w:sz="4" w:space="0" w:color="000001"/>
               <w:right w:val="single" w:sz="4" w:space="0" w:color="000001"/>
-              <w:insideH w:val="single" w:sz="4" w:space="0" w:color="000001"/>
-              <w:insideV w:val="single" w:sz="4" w:space="0" w:color="000001"/>
             </w:tcBorders>
             <w:shd w:color="auto" w:fill="FFFFFF" w:val="clear"/>
-            <w:tcMar>
-              <w:left w:w="78" w:type="dxa"/>
-            </w:tcMar>
           </w:tcPr>
           <w:p>
             <w:pPr>
@@ -785,9 +817,6 @@
                   <w:tcW w:w="3121" w:type="dxa"/>
                   <w:tcBorders/>
                   <w:shd w:fill="auto" w:val="clear"/>
-                  <w:tcMar>
-                    <w:left w:w="103" w:type="dxa"/>
-                  </w:tcMar>
                 </w:tcPr>
                 <w:p>
                   <w:pPr>
@@ -810,9 +839,6 @@
                   <w:tcW w:w="3122" w:type="dxa"/>
                   <w:tcBorders/>
                   <w:shd w:fill="auto" w:val="clear"/>
-                  <w:tcMar>
-                    <w:left w:w="103" w:type="dxa"/>
-                  </w:tcMar>
                 </w:tcPr>
                 <w:p>
                   <w:pPr>
@@ -835,9 +861,6 @@
                   <w:tcW w:w="3122" w:type="dxa"/>
                   <w:tcBorders/>
                   <w:shd w:fill="auto" w:val="clear"/>
-                  <w:tcMar>
-                    <w:left w:w="103" w:type="dxa"/>
-                  </w:tcMar>
                 </w:tcPr>
                 <w:p>
                   <w:pPr>
@@ -935,11 +958,11 @@
       <w:headerReference w:type="default" r:id="rId2"/>
       <w:type w:val="nextPage"/>
       <w:pgSz w:w="11906" w:h="16838"/>
-      <w:pgMar w:left="1701" w:right="850" w:header="1134" w:top="1686" w:footer="0" w:bottom="1134" w:gutter="0"/>
+      <w:pgMar w:left="1701" w:right="850" w:header="1134" w:top="1686" w:footer="720" w:bottom="1134" w:gutter="0"/>
       <w:pgNumType w:fmt="decimal"/>
       <w:formProt w:val="false"/>
       <w:textDirection w:val="lrTb"/>
-      <w:docGrid w:type="default" w:linePitch="360" w:charSpace="4294965247"/>
+      <w:docGrid w:type="default" w:linePitch="360" w:charSpace="0"/>
     </w:sectPr>
   </w:body>
 </w:document>
@@ -949,7 +972,7 @@
 <w:hdr xmlns:o="urn:schemas-microsoft-com:office:office" xmlns:r="http://schemas.openxmlformats.org/officeDocument/2006/relationships" xmlns:v="urn:schemas-microsoft-com:vml" xmlns:w="http://schemas.openxmlformats.org/wordprocessingml/2006/main" xmlns:w10="urn:schemas-microsoft-com:office:word" xmlns:wp="http://schemas.openxmlformats.org/drawingml/2006/wordprocessingDrawing" xmlns:wps="http://schemas.microsoft.com/office/word/2010/wordprocessingShape" xmlns:wpg="http://schemas.microsoft.com/office/word/2010/wordprocessingGroup" xmlns:mc="http://schemas.openxmlformats.org/markup-compatibility/2006" xmlns:wp14="http://schemas.microsoft.com/office/word/2010/wordprocessingDrawing" xmlns:w14="http://schemas.microsoft.com/office/word/2010/wordml" mc:Ignorable="w14 wp14">
   <w:p>
     <w:pPr>
-      <w:pStyle w:val="Style20"/>
+      <w:pStyle w:val="Style21"/>
       <w:spacing w:before="0" w:after="200"/>
       <w:jc w:val="center"/>
       <w:rPr>
@@ -1193,10 +1216,10 @@
   <w:docDefaults>
     <w:rPrDefault>
       <w:rPr>
-        <w:rFonts w:ascii="Calibri" w:hAnsi="Calibri" w:eastAsia="Droid Sans Fallback" w:cs="Times New Roman"/>
-        <w:sz w:val="22"/>
-        <w:szCs w:val="22"/>
-        <w:lang w:val="ru-RU" w:eastAsia="ru-RU" w:bidi="ar-SA"/>
+        <w:rFonts w:ascii="Liberation Serif" w:hAnsi="Liberation Serif" w:eastAsia="NSimSun" w:cs="Arial"/>
+        <w:kern w:val="2"/>
+        <w:szCs w:val="24"/>
+        <w:lang w:val="ru-RU" w:eastAsia="zh-CN" w:bidi="hi-IN"/>
       </w:rPr>
     </w:rPrDefault>
     <w:pPrDefault>
@@ -1349,16 +1372,18 @@
     <w:pPr>
       <w:widowControl/>
       <w:suppressAutoHyphens w:val="true"/>
+      <w:overflowPunct w:val="false"/>
       <w:bidi w:val="0"/>
       <w:spacing w:lineRule="auto" w:line="276" w:before="0" w:after="200"/>
       <w:jc w:val="left"/>
     </w:pPr>
     <w:rPr>
-      <w:rFonts w:eastAsia="DejaVu Sans" w:ascii="Calibri" w:hAnsi="Calibri" w:cs="Times New Roman"/>
+      <w:rFonts w:ascii="Calibri" w:hAnsi="Calibri" w:eastAsia="DejaVu Sans" w:cs="Times New Roman"/>
       <w:color w:val="00000A"/>
+      <w:kern w:val="2"/>
       <w:sz w:val="22"/>
       <w:szCs w:val="22"/>
-      <w:lang w:eastAsia="en-US" w:val="ru-RU" w:bidi="ar-SA"/>
+      <w:lang w:val="ru-RU" w:eastAsia="en-US" w:bidi="ar-SA"/>
     </w:rPr>
   </w:style>
   <w:style w:type="character" w:styleId="DefaultParagraphFont" w:default="1">
@@ -1512,14 +1537,155 @@
       <w:rFonts w:cs="Wingdings"/>
     </w:rPr>
   </w:style>
-  <w:style w:type="paragraph" w:styleId="Style14" w:customStyle="1">
+  <w:style w:type="character" w:styleId="ListLabel20">
+    <w:name w:val="ListLabel 20"/>
+    <w:qFormat/>
+    <w:rPr>
+      <w:rFonts w:cs="Symbol"/>
+    </w:rPr>
+  </w:style>
+  <w:style w:type="character" w:styleId="ListLabel21">
+    <w:name w:val="ListLabel 21"/>
+    <w:qFormat/>
+    <w:rPr>
+      <w:rFonts w:cs="Courier New"/>
+    </w:rPr>
+  </w:style>
+  <w:style w:type="character" w:styleId="ListLabel22">
+    <w:name w:val="ListLabel 22"/>
+    <w:qFormat/>
+    <w:rPr>
+      <w:rFonts w:cs="Wingdings"/>
+    </w:rPr>
+  </w:style>
+  <w:style w:type="character" w:styleId="ListLabel23">
+    <w:name w:val="ListLabel 23"/>
+    <w:qFormat/>
+    <w:rPr>
+      <w:rFonts w:cs="Symbol"/>
+    </w:rPr>
+  </w:style>
+  <w:style w:type="character" w:styleId="ListLabel24">
+    <w:name w:val="ListLabel 24"/>
+    <w:qFormat/>
+    <w:rPr>
+      <w:rFonts w:cs="Courier New"/>
+    </w:rPr>
+  </w:style>
+  <w:style w:type="character" w:styleId="ListLabel25">
+    <w:name w:val="ListLabel 25"/>
+    <w:qFormat/>
+    <w:rPr>
+      <w:rFonts w:cs="Wingdings"/>
+    </w:rPr>
+  </w:style>
+  <w:style w:type="character" w:styleId="ListLabel26">
+    <w:name w:val="ListLabel 26"/>
+    <w:qFormat/>
+    <w:rPr>
+      <w:rFonts w:cs="Symbol"/>
+    </w:rPr>
+  </w:style>
+  <w:style w:type="character" w:styleId="ListLabel27">
+    <w:name w:val="ListLabel 27"/>
+    <w:qFormat/>
+    <w:rPr>
+      <w:rFonts w:cs="Courier New"/>
+    </w:rPr>
+  </w:style>
+  <w:style w:type="character" w:styleId="ListLabel28">
+    <w:name w:val="ListLabel 28"/>
+    <w:qFormat/>
+    <w:rPr>
+      <w:rFonts w:cs="Wingdings"/>
+    </w:rPr>
+  </w:style>
+  <w:style w:type="character" w:styleId="WWAbsatzStandardschriftart">
+    <w:name w:val="WW-Absatz-Standardschriftart"/>
+    <w:qFormat/>
+    <w:rPr/>
+  </w:style>
+  <w:style w:type="character" w:styleId="Style14">
+    <w:name w:val="Основной шрифт абзаца"/>
+    <w:qFormat/>
+    <w:rPr/>
+  </w:style>
+  <w:style w:type="character" w:styleId="AbsatzStandardschriftart">
+    <w:name w:val="Absatz-Standardschriftart"/>
+    <w:qFormat/>
+    <w:rPr/>
+  </w:style>
+  <w:style w:type="character" w:styleId="ListLabel29">
+    <w:name w:val="ListLabel 29"/>
+    <w:qFormat/>
+    <w:rPr>
+      <w:rFonts w:cs="Symbol"/>
+    </w:rPr>
+  </w:style>
+  <w:style w:type="character" w:styleId="ListLabel30">
+    <w:name w:val="ListLabel 30"/>
+    <w:qFormat/>
+    <w:rPr>
+      <w:rFonts w:cs="Courier New"/>
+    </w:rPr>
+  </w:style>
+  <w:style w:type="character" w:styleId="ListLabel31">
+    <w:name w:val="ListLabel 31"/>
+    <w:qFormat/>
+    <w:rPr>
+      <w:rFonts w:cs="Wingdings"/>
+    </w:rPr>
+  </w:style>
+  <w:style w:type="character" w:styleId="ListLabel32">
+    <w:name w:val="ListLabel 32"/>
+    <w:qFormat/>
+    <w:rPr>
+      <w:rFonts w:cs="Symbol"/>
+    </w:rPr>
+  </w:style>
+  <w:style w:type="character" w:styleId="ListLabel33">
+    <w:name w:val="ListLabel 33"/>
+    <w:qFormat/>
+    <w:rPr>
+      <w:rFonts w:cs="Courier New"/>
+    </w:rPr>
+  </w:style>
+  <w:style w:type="character" w:styleId="ListLabel34">
+    <w:name w:val="ListLabel 34"/>
+    <w:qFormat/>
+    <w:rPr>
+      <w:rFonts w:cs="Wingdings"/>
+    </w:rPr>
+  </w:style>
+  <w:style w:type="character" w:styleId="ListLabel35">
+    <w:name w:val="ListLabel 35"/>
+    <w:qFormat/>
+    <w:rPr>
+      <w:rFonts w:cs="Symbol"/>
+    </w:rPr>
+  </w:style>
+  <w:style w:type="character" w:styleId="ListLabel36">
+    <w:name w:val="ListLabel 36"/>
+    <w:qFormat/>
+    <w:rPr>
+      <w:rFonts w:cs="Courier New"/>
+    </w:rPr>
+  </w:style>
+  <w:style w:type="character" w:styleId="ListLabel37">
+    <w:name w:val="ListLabel 37"/>
+    <w:qFormat/>
+    <w:rPr>
+      <w:rFonts w:cs="Wingdings"/>
+    </w:rPr>
+  </w:style>
+  <w:style w:type="paragraph" w:styleId="Style15" w:customStyle="1">
     <w:name w:val="Заголовок"/>
     <w:basedOn w:val="Normal"/>
-    <w:next w:val="Style15"/>
+    <w:next w:val="Style16"/>
     <w:qFormat/>
     <w:rsid w:val="00a8321d"/>
     <w:pPr>
-      <w:keepNext/>
+      <w:keepNext w:val="true"/>
       <w:spacing w:before="240" w:after="120"/>
     </w:pPr>
     <w:rPr>
@@ -1528,7 +1694,7 @@
       <w:szCs w:val="28"/>
     </w:rPr>
   </w:style>
-  <w:style w:type="paragraph" w:styleId="Style15">
+  <w:style w:type="paragraph" w:styleId="Style16">
     <w:name w:val="Body Text"/>
     <w:basedOn w:val="Normal"/>
     <w:rsid w:val="00a8321d"/>
@@ -1537,16 +1703,16 @@
     </w:pPr>
     <w:rPr/>
   </w:style>
-  <w:style w:type="paragraph" w:styleId="Style16">
+  <w:style w:type="paragraph" w:styleId="Style17">
     <w:name w:val="List"/>
-    <w:basedOn w:val="Style15"/>
+    <w:basedOn w:val="Style16"/>
     <w:rsid w:val="00a8321d"/>
     <w:pPr/>
     <w:rPr>
       <w:rFonts w:cs="Lohit Hindi"/>
     </w:rPr>
   </w:style>
-  <w:style w:type="paragraph" w:styleId="Style17">
+  <w:style w:type="paragraph" w:styleId="Style18">
     <w:name w:val="Caption"/>
     <w:basedOn w:val="Normal"/>
     <w:qFormat/>
@@ -1562,7 +1728,7 @@
       <w:szCs w:val="24"/>
     </w:rPr>
   </w:style>
-  <w:style w:type="paragraph" w:styleId="Style18">
+  <w:style w:type="paragraph" w:styleId="Style19">
     <w:name w:val="Указатель"/>
     <w:basedOn w:val="Normal"/>
     <w:qFormat/>
@@ -1573,7 +1739,7 @@
       <w:rFonts w:cs="Arial"/>
     </w:rPr>
   </w:style>
-  <w:style w:type="paragraph" w:styleId="Style19" w:customStyle="1">
+  <w:style w:type="paragraph" w:styleId="Style20" w:customStyle="1">
     <w:name w:val="Title"/>
     <w:basedOn w:val="Normal"/>
     <w:qFormat/>
@@ -1630,9 +1796,109 @@
     </w:pPr>
     <w:rPr/>
   </w:style>
-  <w:style w:type="paragraph" w:styleId="Style20">
+  <w:style w:type="paragraph" w:styleId="Style21">
     <w:name w:val="Header"/>
     <w:basedOn w:val="Normal"/>
+    <w:pPr/>
+    <w:rPr/>
+  </w:style>
+  <w:style w:type="paragraph" w:styleId="Style22">
+    <w:name w:val="Обычный (веб)"/>
+    <w:basedOn w:val="Normal"/>
+    <w:qFormat/>
+    <w:pPr>
+      <w:suppressAutoHyphens w:val="false"/>
+      <w:spacing w:lineRule="auto" w:line="240" w:before="280" w:after="119"/>
+    </w:pPr>
+    <w:rPr>
+      <w:rFonts w:ascii="Times New Roman" w:hAnsi="Times New Roman" w:eastAsia="Times New Roman" w:cs="Times New Roman"/>
+      <w:kern w:val="2"/>
+      <w:sz w:val="24"/>
+      <w:szCs w:val="24"/>
+    </w:rPr>
+  </w:style>
+  <w:style w:type="paragraph" w:styleId="Style23">
+    <w:name w:val="Footer"/>
+    <w:basedOn w:val="Normal"/>
+    <w:pPr>
+      <w:suppressLineNumbers/>
+      <w:tabs>
+        <w:tab w:val="clear" w:pos="709"/>
+        <w:tab w:val="center" w:pos="4677" w:leader="none"/>
+        <w:tab w:val="right" w:pos="9355" w:leader="none"/>
+      </w:tabs>
+    </w:pPr>
+    <w:rPr/>
+  </w:style>
+  <w:style w:type="paragraph" w:styleId="Style24">
+    <w:name w:val="Содержимое таблицы"/>
+    <w:basedOn w:val="Normal"/>
+    <w:qFormat/>
+    <w:pPr>
+      <w:suppressLineNumbers/>
+    </w:pPr>
+    <w:rPr/>
+  </w:style>
+  <w:style w:type="paragraph" w:styleId="Style25">
+    <w:name w:val="Заголовок таблицы"/>
+    <w:basedOn w:val="Style24"/>
+    <w:qFormat/>
+    <w:pPr>
+      <w:suppressLineNumbers/>
+      <w:jc w:val="center"/>
+    </w:pPr>
+    <w:rPr>
+      <w:b/>
+      <w:bCs/>
+    </w:rPr>
+  </w:style>
+  <w:style w:type="paragraph" w:styleId="1">
+    <w:name w:val="Указатель1"/>
+    <w:basedOn w:val="Normal"/>
+    <w:qFormat/>
+    <w:pPr>
+      <w:suppressLineNumbers/>
+    </w:pPr>
+    <w:rPr>
+      <w:rFonts w:cs="Lohit Hindi;Times New Roman"/>
+    </w:rPr>
+  </w:style>
+  <w:style w:type="paragraph" w:styleId="11">
+    <w:name w:val="Название1"/>
+    <w:basedOn w:val="Normal"/>
+    <w:qFormat/>
+    <w:pPr>
+      <w:suppressLineNumbers/>
+      <w:spacing w:before="120" w:after="120"/>
+    </w:pPr>
+    <w:rPr>
+      <w:rFonts w:cs="Lohit Hindi;Times New Roman"/>
+      <w:i/>
+      <w:iCs/>
+      <w:sz w:val="24"/>
+      <w:szCs w:val="24"/>
+    </w:rPr>
+  </w:style>
+  <w:style w:type="paragraph" w:styleId="Style26">
+    <w:name w:val="Subtitle"/>
+    <w:basedOn w:val="Style15"/>
+    <w:next w:val="Style16"/>
+    <w:qFormat/>
+    <w:pPr>
+      <w:jc w:val="center"/>
+    </w:pPr>
+    <w:rPr>
+      <w:i/>
+      <w:iCs/>
+      <w:sz w:val="28"/>
+      <w:szCs w:val="28"/>
+    </w:rPr>
+  </w:style>
+  <w:style w:type="paragraph" w:styleId="WW">
+    <w:name w:val="WW-Заголовок"/>
+    <w:basedOn w:val="Style15"/>
+    <w:next w:val="Style26"/>
+    <w:qFormat/>
     <w:pPr/>
     <w:rPr/>
   </w:style>

</xml_diff>